<commit_message>
updated documentation and completed order not shown on adding them
</commit_message>
<xml_diff>
--- a/Licenta/2012_ACE_ModelProiectDiploma.docx
+++ b/Licenta/2012_ACE_ModelProiectDiploma.docx
@@ -1,6 +1,6 @@
 
 <file path=word/document.xml><?xml version="1.0" encoding="utf-8"?>
-<w:document xmlns:wpc="http://schemas.microsoft.com/office/word/2010/wordprocessingCanvas" xmlns:mc="http://schemas.openxmlformats.org/markup-compatibility/2006" xmlns:o="urn:schemas-microsoft-com:office:office" xmlns:r="http://schemas.openxmlformats.org/officeDocument/2006/relationships" xmlns:m="http://schemas.openxmlformats.org/officeDocument/2006/math" xmlns:v="urn:schemas-microsoft-com:vml" xmlns:wp14="http://schemas.microsoft.com/office/word/2010/wordprocessingDrawing" xmlns:wp="http://schemas.openxmlformats.org/drawingml/2006/wordprocessingDrawing" xmlns:w10="urn:schemas-microsoft-com:office:word" xmlns:w="http://schemas.openxmlformats.org/wordprocessingml/2006/main" xmlns:w14="http://schemas.microsoft.com/office/word/2010/wordml" xmlns:w15="http://schemas.microsoft.com/office/word/2012/wordml" xmlns:wpg="http://schemas.microsoft.com/office/word/2010/wordprocessingGroup" xmlns:wpi="http://schemas.microsoft.com/office/word/2010/wordprocessingInk" xmlns:wne="http://schemas.microsoft.com/office/word/2006/wordml" xmlns:wps="http://schemas.microsoft.com/office/word/2010/wordprocessingShape" mc:Ignorable="w14 w15 wp14">
+<w:document xmlns:wpc="http://schemas.microsoft.com/office/word/2010/wordprocessingCanvas" xmlns:cx="http://schemas.microsoft.com/office/drawing/2014/chartex" xmlns:cx1="http://schemas.microsoft.com/office/drawing/2015/9/8/chartex" xmlns:cx2="http://schemas.microsoft.com/office/drawing/2015/10/21/chartex" xmlns:cx3="http://schemas.microsoft.com/office/drawing/2016/5/9/chartex" xmlns:cx4="http://schemas.microsoft.com/office/drawing/2016/5/10/chartex" xmlns:cx5="http://schemas.microsoft.com/office/drawing/2016/5/11/chartex" xmlns:cx6="http://schemas.microsoft.com/office/drawing/2016/5/12/chartex" xmlns:cx7="http://schemas.microsoft.com/office/drawing/2016/5/13/chartex" xmlns:cx8="http://schemas.microsoft.com/office/drawing/2016/5/14/chartex" xmlns:mc="http://schemas.openxmlformats.org/markup-compatibility/2006" xmlns:aink="http://schemas.microsoft.com/office/drawing/2016/ink" xmlns:am3d="http://schemas.microsoft.com/office/drawing/2017/model3d" xmlns:o="urn:schemas-microsoft-com:office:office" xmlns:oel="http://schemas.microsoft.com/office/2019/extlst" xmlns:r="http://schemas.openxmlformats.org/officeDocument/2006/relationships" xmlns:m="http://schemas.openxmlformats.org/officeDocument/2006/math" xmlns:v="urn:schemas-microsoft-com:vml" xmlns:wp14="http://schemas.microsoft.com/office/word/2010/wordprocessingDrawing" xmlns:wp="http://schemas.openxmlformats.org/drawingml/2006/wordprocessingDrawing" xmlns:w10="urn:schemas-microsoft-com:office:word" xmlns:w="http://schemas.openxmlformats.org/wordprocessingml/2006/main" xmlns:w14="http://schemas.microsoft.com/office/word/2010/wordml" xmlns:w15="http://schemas.microsoft.com/office/word/2012/wordml" xmlns:w16cex="http://schemas.microsoft.com/office/word/2018/wordml/cex" xmlns:w16cid="http://schemas.microsoft.com/office/word/2016/wordml/cid" xmlns:w16="http://schemas.microsoft.com/office/word/2018/wordml" xmlns:w16sdtdh="http://schemas.microsoft.com/office/word/2020/wordml/sdtdatahash" xmlns:w16se="http://schemas.microsoft.com/office/word/2015/wordml/symex" xmlns:wpg="http://schemas.microsoft.com/office/word/2010/wordprocessingGroup" xmlns:wpi="http://schemas.microsoft.com/office/word/2010/wordprocessingInk" xmlns:wne="http://schemas.microsoft.com/office/word/2006/wordml" xmlns:wps="http://schemas.microsoft.com/office/word/2010/wordprocessingShape" mc:Ignorable="w14 w15 w16se w16cid w16 w16cex w16sdtdh wp14">
   <w:body>
     <w:tbl>
       <w:tblPr>
@@ -3101,7 +3101,13 @@
               <w:rPr>
                 <w:lang w:val="ro-RO"/>
               </w:rPr>
-              <w:t>01.12.2011</w:t>
+              <w:t>01.12.20</w:t>
+            </w:r>
+            <w:r>
+              <w:rPr>
+                <w:lang w:val="ro-RO"/>
+              </w:rPr>
+              <w:t>22</w:t>
             </w:r>
           </w:p>
         </w:tc>
@@ -3189,7 +3195,13 @@
               <w:rPr>
                 <w:lang w:val="ro-RO"/>
               </w:rPr>
-              <w:t>01.06.2012</w:t>
+              <w:t>01.06.20</w:t>
+            </w:r>
+            <w:r>
+              <w:rPr>
+                <w:lang w:val="ro-RO"/>
+              </w:rPr>
+              <w:t>22</w:t>
             </w:r>
           </w:p>
         </w:tc>
@@ -8251,7 +8263,19 @@
         <w:rPr>
           <w:lang w:val="ro-RO"/>
         </w:rPr>
-        <w:t>Cloud. maps</w:t>
+        <w:t>Cloud</w:t>
+      </w:r>
+      <w:r>
+        <w:rPr>
+          <w:lang w:val="ro-RO"/>
+        </w:rPr>
+        <w:t>,</w:t>
+      </w:r>
+      <w:r>
+        <w:rPr>
+          <w:lang w:val="ro-RO"/>
+        </w:rPr>
+        <w:t xml:space="preserve"> maps</w:t>
       </w:r>
       <w:r>
         <w:rPr>
@@ -11939,7 +11963,19 @@
         <w:rPr>
           <w:lang w:val="ro-RO"/>
         </w:rPr>
-        <w:t xml:space="preserve">În plus, pe parcursul dezvoltării, a fost folosit sistemul de control al versiunilor numit GIT, iar pentru găzduirea codului sursă a fost folosit serviciul </w:t>
+        <w:t xml:space="preserve">În plus, </w:t>
+      </w:r>
+      <w:r>
+        <w:rPr>
+          <w:lang w:val="ro-RO"/>
+        </w:rPr>
+        <w:t>pentru a avea un istoric al dezvoltarii si pentru siguranta</w:t>
+      </w:r>
+      <w:r>
+        <w:rPr>
+          <w:lang w:val="ro-RO"/>
+        </w:rPr>
+        <w:t xml:space="preserve">, a fost folosit sistemul de control al versiunilor numit GIT, iar pentru găzduirea codului sursă a fost folosit serviciul </w:t>
       </w:r>
       <w:r>
         <w:rPr>
@@ -12158,7 +12194,31 @@
         <w:rPr>
           <w:lang w:val="ro-RO"/>
         </w:rPr>
-        <w:t>ORM-ul le permite programatorilor să scrie query-uri și să mapeze date din baza de date folosind paradigma programării orientate pe obiecte, dar folosește și tehnica numită data binding, care protejează aplicația de atacurile de tipul SQLi (SQL injection).</w:t>
+        <w:t xml:space="preserve">ORM-ul </w:t>
+      </w:r>
+      <w:r>
+        <w:rPr>
+          <w:lang w:val="ro-RO"/>
+        </w:rPr>
+        <w:t>ne permitem</w:t>
+      </w:r>
+      <w:r>
+        <w:rPr>
+          <w:lang w:val="ro-RO"/>
+        </w:rPr>
+        <w:t xml:space="preserve"> să map</w:t>
+      </w:r>
+      <w:r>
+        <w:rPr>
+          <w:lang w:val="ro-RO"/>
+        </w:rPr>
+        <w:t>am</w:t>
+      </w:r>
+      <w:r>
+        <w:rPr>
+          <w:lang w:val="ro-RO"/>
+        </w:rPr>
+        <w:t xml:space="preserve"> date din baza de date folosind paradigma programării orientate pe obiecte.</w:t>
       </w:r>
     </w:p>
     <w:p>
@@ -12183,7 +12243,55 @@
         <w:rPr>
           <w:lang w:val="ro-RO"/>
         </w:rPr>
-        <w:t xml:space="preserve"> de site-uri web care sunt independente de platformă (cross-platform) acesta folosind șablonul de proiectare bazat pe injectarea dependențelor (en. Dependency Injection sau DI). DI presupune o tehnică folosită pentru îndeplinirea principiului 5 SOLID numit Inversarea dependențelor (en. Dependency Inversion Principle) între clase și dependențele lor</w:t>
+        <w:t xml:space="preserve"> de site-uri web independente de platformă (cross-platform) acesta folosind șablonul </w:t>
+      </w:r>
+      <w:r>
+        <w:rPr>
+          <w:lang w:val="ro-RO"/>
+        </w:rPr>
+        <w:t>determinat de</w:t>
+      </w:r>
+      <w:r>
+        <w:rPr>
+          <w:lang w:val="ro-RO"/>
+        </w:rPr>
+        <w:t xml:space="preserve"> injectarea dependențelor (en. Dependency Injection sau DI). DI </w:t>
+      </w:r>
+      <w:r>
+        <w:rPr>
+          <w:lang w:val="ro-RO"/>
+        </w:rPr>
+        <w:t>este</w:t>
+      </w:r>
+      <w:r>
+        <w:rPr>
+          <w:lang w:val="ro-RO"/>
+        </w:rPr>
+        <w:t xml:space="preserve"> o tehnică folosită pentru îndeplinirea principiului </w:t>
+      </w:r>
+      <w:r>
+        <w:rPr>
+          <w:lang w:val="ro-RO"/>
+        </w:rPr>
+        <w:t xml:space="preserve">al </w:t>
+      </w:r>
+      <w:r>
+        <w:rPr>
+          <w:lang w:val="ro-RO"/>
+        </w:rPr>
+        <w:t>5</w:t>
+      </w:r>
+      <w:r>
+        <w:rPr>
+          <w:lang w:val="ro-RO"/>
+        </w:rPr>
+        <w:t>-lea</w:t>
+      </w:r>
+      <w:r>
+        <w:rPr>
+          <w:lang w:val="ro-RO"/>
+        </w:rPr>
+        <w:t xml:space="preserve"> SOLID numit Dependency Inversion Principle între clase și dependențele lor</w:t>
       </w:r>
       <w:r>
         <w:rPr>
@@ -12208,7 +12316,55 @@
         <w:rPr>
           <w:lang w:val="ro-RO"/>
         </w:rPr>
-        <w:t>În ceea ce privește serviciul Identity, acesta este un serviciu de autentificare și autorizare, fiind configurat să folosească o bază de date SQL Server pentru a stoca datele utilizatorilor cum ar fi parolele, email-urile, dar și alte date personale</w:t>
+        <w:t xml:space="preserve">În </w:t>
+      </w:r>
+      <w:r>
+        <w:rPr>
+          <w:lang w:val="ro-RO"/>
+        </w:rPr>
+        <w:t>cazul</w:t>
+      </w:r>
+      <w:r>
+        <w:rPr>
+          <w:lang w:val="ro-RO"/>
+        </w:rPr>
+        <w:t xml:space="preserve"> serviciul Identity, acesta este un serviciu de </w:t>
+      </w:r>
+      <w:r>
+        <w:rPr>
+          <w:lang w:val="ro-RO"/>
+        </w:rPr>
+        <w:t>autorizare</w:t>
+      </w:r>
+      <w:r>
+        <w:rPr>
+          <w:lang w:val="ro-RO"/>
+        </w:rPr>
+        <w:t xml:space="preserve"> și </w:t>
+      </w:r>
+      <w:r>
+        <w:rPr>
+          <w:lang w:val="ro-RO"/>
+        </w:rPr>
+        <w:t>autentificare</w:t>
+      </w:r>
+      <w:r>
+        <w:rPr>
+          <w:lang w:val="ro-RO"/>
+        </w:rPr>
+        <w:t xml:space="preserve">, fiind </w:t>
+      </w:r>
+      <w:r>
+        <w:rPr>
+          <w:lang w:val="ro-RO"/>
+        </w:rPr>
+        <w:t>legat la</w:t>
+      </w:r>
+      <w:r>
+        <w:rPr>
+          <w:lang w:val="ro-RO"/>
+        </w:rPr>
+        <w:t xml:space="preserve"> o bază de date SQL Server pentru a stoca datele utilizatorilor cum ar fi parolele, email-urile, dar și alte date personale</w:t>
       </w:r>
       <w:r>
         <w:rPr>
@@ -12220,7 +12376,55 @@
         <w:rPr>
           <w:lang w:val="ro-RO"/>
         </w:rPr>
-        <w:t xml:space="preserve">Funcționalitățile de login, register, și editare a contului de utilizator au fost inițial create de serviciul Identity, fiind apoi customizate. De asemenea, serviciul Identity oferă și funcționalitatea de autorizare astfel încât utilizatorii vor putea accesa numai paginile destinate rolului pe care îl au, deci </w:t>
+        <w:t xml:space="preserve">Funcționalitățile de </w:t>
+      </w:r>
+      <w:r>
+        <w:rPr>
+          <w:lang w:val="ro-RO"/>
+        </w:rPr>
+        <w:t>register</w:t>
+      </w:r>
+      <w:r>
+        <w:rPr>
+          <w:lang w:val="ro-RO"/>
+        </w:rPr>
+        <w:t xml:space="preserve">, </w:t>
+      </w:r>
+      <w:r>
+        <w:rPr>
+          <w:lang w:val="ro-RO"/>
+        </w:rPr>
+        <w:t>login</w:t>
+      </w:r>
+      <w:r>
+        <w:rPr>
+          <w:lang w:val="ro-RO"/>
+        </w:rPr>
+        <w:t xml:space="preserve">, și editare a contului de utilizator au fost inițial create de serviciul Identity, </w:t>
+      </w:r>
+      <w:r>
+        <w:rPr>
+          <w:lang w:val="ro-RO"/>
+        </w:rPr>
+        <w:t xml:space="preserve">acestea fiind </w:t>
+      </w:r>
+      <w:r>
+        <w:rPr>
+          <w:lang w:val="ro-RO"/>
+        </w:rPr>
+        <w:t>apoi customizate</w:t>
+      </w:r>
+      <w:r>
+        <w:rPr>
+          <w:lang w:val="ro-RO"/>
+        </w:rPr>
+        <w:t xml:space="preserve"> pentru a se mula mai bine pe scopul proiectului</w:t>
+      </w:r>
+      <w:r>
+        <w:rPr>
+          <w:lang w:val="ro-RO"/>
+        </w:rPr>
+        <w:t xml:space="preserve">. De asemenea, serviciul Identity oferă și funcționalitatea de autorizare astfel încât utilizatorii vor putea accesa numai paginile destinate rolului pe care îl au, deci </w:t>
       </w:r>
       <w:r>
         <w:rPr>
@@ -12257,33 +12461,87 @@
         <w:rPr>
           <w:lang w:val="ro-RO"/>
         </w:rPr>
-        <w:t>În plus, dacă un utilizator care nu este autentificat încearcă să acceseze o pagină pentru care este nevoie să se autentifice, acesta va fi redirectat către pagina de autentificare, iar dacă utilizatorul este autentificat, dar încearcă să acceseze o pagină destinată altui tip de utilizator, va fi redirectat către o pagină de acces interzis („Access denied”).</w:t>
-      </w:r>
-    </w:p>
-    <w:p>
-      <w:pPr>
-        <w:rPr>
-          <w:lang w:val="ro-RO"/>
-        </w:rPr>
-      </w:pPr>
-      <w:r>
-        <w:rPr>
-          <w:lang w:val="ro-RO"/>
-        </w:rPr>
-        <w:t>De asemenea, Identity oferă și posibilitatea de a adăuga validări pentru parolele inserate. Aceste opțiuni fiind inserate în clasa de Startup.cs. Condițiile folosite în cadrul sistemului SPA sunt: parola trebuie să aibă minim 8 caractere, să conțină minim o cifră, o majusculă și un caracter alfanumeric.</w:t>
-      </w:r>
-    </w:p>
-    <w:p>
-      <w:pPr>
-        <w:rPr>
-          <w:lang w:val="ro-RO"/>
-        </w:rPr>
-      </w:pPr>
-      <w:r>
-        <w:rPr>
-          <w:lang w:val="ro-RO"/>
-        </w:rPr>
-        <w:t xml:space="preserve">Pe lângă aceste tehnologii, au fost folosite și pachete NuGet, acestea fiind instalate prin intermediul managerului de pachete NuGet, acesta permițându-le utilizatorilor să folosească și să creeze librării .Net sub formă de pachete. Pachetele folosite sunt: </w:t>
+        <w:t>D</w:t>
+      </w:r>
+      <w:r>
+        <w:rPr>
+          <w:lang w:val="ro-RO"/>
+        </w:rPr>
+        <w:t>acă un utilizator care nu este autentificat încearcă să acceseze o pagină pentru care este nevoie să se autentifice, acesta va fi redirectat către pagina de autentificare, iar dacă utilizatorul este autentificat, dar încearcă să acceseze o pagină destinată altui tip de utilizator, va fi redirectat către o pagină de acces interzis („Access denied”).</w:t>
+      </w:r>
+    </w:p>
+    <w:p>
+      <w:pPr>
+        <w:rPr>
+          <w:lang w:val="ro-RO"/>
+        </w:rPr>
+      </w:pPr>
+      <w:r>
+        <w:rPr>
+          <w:lang w:val="ro-RO"/>
+        </w:rPr>
+        <w:t xml:space="preserve">De asemenea, Identity </w:t>
+      </w:r>
+      <w:r>
+        <w:rPr>
+          <w:lang w:val="ro-RO"/>
+        </w:rPr>
+        <w:t>detine si optiunea</w:t>
+      </w:r>
+      <w:r>
+        <w:rPr>
+          <w:lang w:val="ro-RO"/>
+        </w:rPr>
+        <w:t xml:space="preserve"> validăr</w:t>
+      </w:r>
+      <w:r>
+        <w:rPr>
+          <w:lang w:val="ro-RO"/>
+        </w:rPr>
+        <w:t>i</w:t>
+      </w:r>
+      <w:r>
+        <w:rPr>
+          <w:lang w:val="ro-RO"/>
+        </w:rPr>
+        <w:t>i parolel</w:t>
+      </w:r>
+      <w:r>
+        <w:rPr>
+          <w:lang w:val="ro-RO"/>
+        </w:rPr>
+        <w:t>or</w:t>
+      </w:r>
+      <w:r>
+        <w:rPr>
+          <w:lang w:val="ro-RO"/>
+        </w:rPr>
+        <w:t xml:space="preserve"> inserate. Aceste opțiuni fiind inserate în clasa de Startup.cs. Condițiile folosite sunt: parola trebuie să aibă minim 8 caractere, să conțină minim o cifră, o majusculă și un caracter alfanumeric.</w:t>
+      </w:r>
+    </w:p>
+    <w:p>
+      <w:pPr>
+        <w:rPr>
+          <w:lang w:val="ro-RO"/>
+        </w:rPr>
+      </w:pPr>
+      <w:r>
+        <w:rPr>
+          <w:lang w:val="ro-RO"/>
+        </w:rPr>
+        <w:t xml:space="preserve">Pe lângă </w:t>
+      </w:r>
+      <w:r>
+        <w:rPr>
+          <w:lang w:val="ro-RO"/>
+        </w:rPr>
+        <w:t>tehnologiile descrise</w:t>
+      </w:r>
+      <w:r>
+        <w:rPr>
+          <w:lang w:val="ro-RO"/>
+        </w:rPr>
+        <w:t xml:space="preserve">, au fost folosite și pachete NuGet, acestea fiind instalate prin intermediul managerului de pachete. Pachetele folosite sunt: </w:t>
       </w:r>
       <w:r>
         <w:rPr>
@@ -12346,12 +12604,19 @@
           <w:lang w:val="ro-RO"/>
         </w:rPr>
       </w:pPr>
+    </w:p>
+    <w:p>
+      <w:pPr>
+        <w:rPr>
+          <w:lang w:val="ro-RO"/>
+        </w:rPr>
+      </w:pPr>
       <w:r>
         <w:rPr>
           <w:lang w:val="ro-RO"/>
         </w:rPr>
         <w:lastRenderedPageBreak/>
-        <w:t>De asemenea, au fost folosite și plugin-uri pentru jQuery, dar și toolkit-ul Bootstrap. jQuery este o librărie de JavaScript care este folosită pentru procesarea evenimentelor, parsarea și manipularea elementelor dintr-un document HTML (HyperText Markup Language), dar și pentru cereri de tip AJAX. În plus, jQuery a fost dezvoltat cu scopul de a fi compatibil tuturor tipurilor de browsere. De asemenea, JavaScript este un limbaj de programare folosit mai ales pentru introducerea unor funcționalități în paginile web, iar codul JavaScript din aceste pagini este rulat de către browser.</w:t>
+        <w:t>jQuery, care este o librarie de javascript ce poate procesa evenimente, manipula elemente html si a utiliza cereri de tip AJAX, a fost de asemenea folosit impreuna cu anumite plugin-uri.</w:t>
       </w:r>
     </w:p>
     <w:p>
@@ -12377,33 +12642,201 @@
         <w:rPr>
           <w:lang w:val="ro-RO"/>
         </w:rPr>
-        <w:t>Un prim plugin folosit este DataTables, care a fost conceput pentru a modifica tabelele HTML cu scopul de a fi interactive. De asemenea, prin folosirea acestei librării, se vor stiliza tabelele folosind stilurile cuprinse de librărie. Acest plugin depinde doar de jQuery și necesită ca jQuery să fie integrat pentru a putea să fie folosit.</w:t>
-      </w:r>
-    </w:p>
-    <w:p>
-      <w:pPr>
-        <w:rPr>
-          <w:lang w:val="ro-RO"/>
-        </w:rPr>
-      </w:pPr>
-      <w:r>
-        <w:rPr>
-          <w:lang w:val="ro-RO"/>
-        </w:rPr>
-        <w:t>Plugin-ul DataTables oferă multiple funcționalități care fac aplicația mult mai ușor de utilizat și de înțeles cum ar fi: posibilitatea de a sorta rândurile în ordine crescătoare sau descrescătoare în funcție de o anumită coloană pe care o poate alege utilizatorul, împărțirea rezultatelor pe mai multe pagini, posibilitatea de a alege câte rezultate sunt afișate în tabel, filtrarea / căutarea anumitor rezultate pe baza unui input dat de utilizator și afișarea numărului total de rezultate.</w:t>
-      </w:r>
-    </w:p>
-    <w:p>
-      <w:pPr>
-        <w:rPr>
-          <w:lang w:val="ro-RO"/>
-        </w:rPr>
-      </w:pPr>
-      <w:r>
-        <w:rPr>
-          <w:lang w:val="ro-RO"/>
-        </w:rPr>
-        <w:t>De asemenea, pe pagina de acasă au fost create animații folosind fișiere de tip SVG care au fost customizate și adaptate. Fișierele SVG au fost descărcate de pe un website care oferă ilustrații</w:t>
+        <w:t>Unul din</w:t>
+      </w:r>
+      <w:r>
+        <w:rPr>
+          <w:lang w:val="ro-RO"/>
+        </w:rPr>
+        <w:t xml:space="preserve"> plugin</w:t>
+      </w:r>
+      <w:r>
+        <w:rPr>
+          <w:lang w:val="ro-RO"/>
+        </w:rPr>
+        <w:t>-urile</w:t>
+      </w:r>
+      <w:r>
+        <w:rPr>
+          <w:lang w:val="ro-RO"/>
+        </w:rPr>
+        <w:t xml:space="preserve"> folosit</w:t>
+      </w:r>
+      <w:r>
+        <w:rPr>
+          <w:lang w:val="ro-RO"/>
+        </w:rPr>
+        <w:t>e</w:t>
+      </w:r>
+      <w:r>
+        <w:rPr>
+          <w:lang w:val="ro-RO"/>
+        </w:rPr>
+        <w:t xml:space="preserve"> este DataTables, care a fost conceput pentru a modifica tabelele HTML cu scopul de a fi interactive. </w:t>
+      </w:r>
+      <w:r>
+        <w:rPr>
+          <w:lang w:val="ro-RO"/>
+        </w:rPr>
+        <w:t>P</w:t>
+      </w:r>
+      <w:r>
+        <w:rPr>
+          <w:lang w:val="ro-RO"/>
+        </w:rPr>
+        <w:t xml:space="preserve">rin </w:t>
+      </w:r>
+      <w:r>
+        <w:rPr>
+          <w:lang w:val="ro-RO"/>
+        </w:rPr>
+        <w:t>utilizarea</w:t>
+      </w:r>
+      <w:r>
+        <w:rPr>
+          <w:lang w:val="ro-RO"/>
+        </w:rPr>
+        <w:t xml:space="preserve"> acestei librării, se vor stiliza tabelele folosind stilurile cuprinse de librărie. Acest plugin depinde doar de jQuery și necesită ca jQuery să fie integrat pentru a putea să fie folosit.</w:t>
+      </w:r>
+    </w:p>
+    <w:p>
+      <w:pPr>
+        <w:rPr>
+          <w:lang w:val="ro-RO"/>
+        </w:rPr>
+      </w:pPr>
+      <w:r>
+        <w:rPr>
+          <w:lang w:val="ro-RO"/>
+        </w:rPr>
+        <w:t xml:space="preserve">Plugin-ul DataTables oferă multiple funcționalități care fac aplicația mult mai ușor de utilizat și de înțeles cum ar fi: </w:t>
+      </w:r>
+    </w:p>
+    <w:p>
+      <w:pPr>
+        <w:pStyle w:val="ListParagraph"/>
+        <w:numPr>
+          <w:ilvl w:val="0"/>
+          <w:numId w:val="35"/>
+        </w:numPr>
+        <w:rPr>
+          <w:lang w:val="ro-RO"/>
+        </w:rPr>
+      </w:pPr>
+      <w:r>
+        <w:rPr>
+          <w:lang w:val="ro-RO"/>
+        </w:rPr>
+        <w:t xml:space="preserve">posibilitatea de a sorta </w:t>
+      </w:r>
+      <w:r>
+        <w:rPr>
+          <w:lang w:val="ro-RO"/>
+        </w:rPr>
+        <w:t xml:space="preserve">orice coloana aleasa de utilizator fie </w:t>
+      </w:r>
+      <w:r>
+        <w:rPr>
+          <w:lang w:val="ro-RO"/>
+        </w:rPr>
+        <w:t>în ordine crescătoare sau descrescătoare</w:t>
+      </w:r>
+    </w:p>
+    <w:p>
+      <w:pPr>
+        <w:pStyle w:val="ListParagraph"/>
+        <w:numPr>
+          <w:ilvl w:val="0"/>
+          <w:numId w:val="35"/>
+        </w:numPr>
+        <w:rPr>
+          <w:lang w:val="ro-RO"/>
+        </w:rPr>
+      </w:pPr>
+      <w:r>
+        <w:rPr>
+          <w:lang w:val="ro-RO"/>
+        </w:rPr>
+        <w:t>împărțirea rezultatelor pe mai multe pagini</w:t>
+      </w:r>
+    </w:p>
+    <w:p>
+      <w:pPr>
+        <w:pStyle w:val="ListParagraph"/>
+        <w:numPr>
+          <w:ilvl w:val="0"/>
+          <w:numId w:val="35"/>
+        </w:numPr>
+        <w:rPr>
+          <w:lang w:val="ro-RO"/>
+        </w:rPr>
+      </w:pPr>
+      <w:r>
+        <w:rPr>
+          <w:lang w:val="ro-RO"/>
+        </w:rPr>
+        <w:t>posibilitatea de a alege câte rezultate sunt afișate în tabel</w:t>
+      </w:r>
+    </w:p>
+    <w:p>
+      <w:pPr>
+        <w:pStyle w:val="ListParagraph"/>
+        <w:numPr>
+          <w:ilvl w:val="0"/>
+          <w:numId w:val="35"/>
+        </w:numPr>
+        <w:rPr>
+          <w:lang w:val="ro-RO"/>
+        </w:rPr>
+      </w:pPr>
+      <w:r>
+        <w:rPr>
+          <w:lang w:val="ro-RO"/>
+        </w:rPr>
+        <w:t>filtrarea anumitor rezultate pe baza unui input dat de utilizator</w:t>
+      </w:r>
+    </w:p>
+    <w:p>
+      <w:pPr>
+        <w:pStyle w:val="ListParagraph"/>
+        <w:numPr>
+          <w:ilvl w:val="0"/>
+          <w:numId w:val="35"/>
+        </w:numPr>
+        <w:rPr>
+          <w:lang w:val="ro-RO"/>
+        </w:rPr>
+      </w:pPr>
+      <w:r>
+        <w:rPr>
+          <w:lang w:val="ro-RO"/>
+        </w:rPr>
+        <w:t>afișarea numărului total de rezultate</w:t>
+      </w:r>
+    </w:p>
+    <w:p>
+      <w:pPr>
+        <w:rPr>
+          <w:lang w:val="ro-RO"/>
+        </w:rPr>
+      </w:pPr>
+      <w:r>
+        <w:rPr>
+          <w:lang w:val="ro-RO"/>
+        </w:rPr>
+        <w:t xml:space="preserve">De asemenea, pe pagina de </w:t>
+      </w:r>
+      <w:r>
+        <w:rPr>
+          <w:lang w:val="ro-RO"/>
+        </w:rPr>
+        <w:t>dashboard</w:t>
+      </w:r>
+      <w:r>
+        <w:rPr>
+          <w:lang w:val="ro-RO"/>
+        </w:rPr>
+        <w:t xml:space="preserve"> au fost create animații folosind fișiere de tip SVG care au fost customizate și adaptate. Fișierele SVG au fost descărcate de pe un website care oferă ilustrații</w:t>
       </w:r>
       <w:r>
         <w:rPr>
@@ -12455,13 +12888,6 @@
           <w:lang w:val="ro-RO"/>
         </w:rPr>
       </w:pPr>
-    </w:p>
-    <w:p>
-      <w:pPr>
-        <w:rPr>
-          <w:lang w:val="ro-RO"/>
-        </w:rPr>
-      </w:pPr>
       <w:r>
         <w:rPr>
           <w:lang w:val="ro-RO"/>
@@ -12478,14 +12904,69 @@
         <w:rPr>
           <w:lang w:val="ro-RO"/>
         </w:rPr>
-        <w:t xml:space="preserve">În timp ce modelele sunt folosite pentru a mapa tabelele din baza de date relațională, controllerele sunt folosite pentru a randa view-urile, pentru a face redirectările și </w:t>
-      </w:r>
-      <w:r>
-        <w:rPr>
-          <w:lang w:val="ro-RO"/>
+        <w:t>În timp ce modelele sunt folosite pentru a mapa tabelele din baza de date relațională, controllerele sunt folosite pentru a randa view-urile, pentru a face redirectările și pentru a procesa cererile emise de utilizator. A treia componentă vizată de acest șablon este reprezentată de view-uri, acestea fiind reprezentate de componentele care sunt afișate în browser.</w:t>
+      </w:r>
+    </w:p>
+    <w:p>
+      <w:pPr>
+        <w:jc w:val="center"/>
+        <w:rPr>
+          <w:lang w:val="ro-RO"/>
+        </w:rPr>
+      </w:pPr>
+      <w:r>
+        <w:rPr>
+          <w:noProof/>
         </w:rPr>
         <w:lastRenderedPageBreak/>
-        <w:t>pentru a procesa cererile emise de utilizator. A treia componentă vizată de acest șablon este reprezentată de view-uri, acestea fiind reprezentate de componentele care sunt afișate în browser.</w:t>
+        <w:drawing>
+          <wp:inline distT="0" distB="0" distL="0" distR="0" wp14:anchorId="4F9EF132" wp14:editId="35BEFC28">
+            <wp:extent cx="3179140" cy="3496455"/>
+            <wp:effectExtent l="0" t="0" r="2540" b="0"/>
+            <wp:docPr id="15" name="Picture 15" descr="Model–view–controller - Wikipedia"/>
+            <wp:cNvGraphicFramePr>
+              <a:graphicFrameLocks xmlns:a="http://schemas.openxmlformats.org/drawingml/2006/main" noChangeAspect="1"/>
+            </wp:cNvGraphicFramePr>
+            <a:graphic xmlns:a="http://schemas.openxmlformats.org/drawingml/2006/main">
+              <a:graphicData uri="http://schemas.openxmlformats.org/drawingml/2006/picture">
+                <pic:pic xmlns:pic="http://schemas.openxmlformats.org/drawingml/2006/picture">
+                  <pic:nvPicPr>
+                    <pic:cNvPr id="0" name="Picture 1" descr="Model–view–controller - Wikipedia"/>
+                    <pic:cNvPicPr>
+                      <a:picLocks noChangeAspect="1" noChangeArrowheads="1"/>
+                    </pic:cNvPicPr>
+                  </pic:nvPicPr>
+                  <pic:blipFill>
+                    <a:blip r:embed="rId12" cstate="print">
+                      <a:extLst>
+                        <a:ext uri="{28A0092B-C50C-407E-A947-70E740481C1C}">
+                          <a14:useLocalDpi xmlns:a14="http://schemas.microsoft.com/office/drawing/2010/main" val="0"/>
+                        </a:ext>
+                      </a:extLst>
+                    </a:blip>
+                    <a:srcRect/>
+                    <a:stretch>
+                      <a:fillRect/>
+                    </a:stretch>
+                  </pic:blipFill>
+                  <pic:spPr bwMode="auto">
+                    <a:xfrm>
+                      <a:off x="0" y="0"/>
+                      <a:ext cx="3188716" cy="3506987"/>
+                    </a:xfrm>
+                    <a:prstGeom prst="rect">
+                      <a:avLst/>
+                    </a:prstGeom>
+                    <a:noFill/>
+                    <a:ln>
+                      <a:noFill/>
+                    </a:ln>
+                  </pic:spPr>
+                </pic:pic>
+              </a:graphicData>
+            </a:graphic>
+          </wp:inline>
+        </w:drawing>
       </w:r>
     </w:p>
     <w:p>
@@ -12658,7 +13139,14 @@
         <w:rPr>
           <w:lang w:val="ro-RO"/>
         </w:rPr>
-        <w:t>Stratul de prezentare este stratul folosit direct de utilizator și cuprinde: controllerele, view-urile, script-urile JavaScript, fișierele de stilizare CSS, imagini, documentele încărcate de administrator, fișierele de configurare și funcționalitățile generate folosind serviciul de autentificare și autorizare Identity.</w:t>
+        <w:t xml:space="preserve">Stratul de prezentare este stratul folosit direct de utilizator și cuprinde: controllerele, view-urile, script-urile JavaScript, fișierele de stilizare CSS, imagini, documentele încărcate de administrator, </w:t>
+      </w:r>
+      <w:r>
+        <w:rPr>
+          <w:lang w:val="ro-RO"/>
+        </w:rPr>
+        <w:lastRenderedPageBreak/>
+        <w:t>fișierele de configurare și funcționalitățile generate folosind serviciul de autentificare și autorizare Identity.</w:t>
       </w:r>
     </w:p>
     <w:p>
@@ -12684,7 +13172,6 @@
         <w:rPr>
           <w:lang w:val="ro-RO"/>
         </w:rPr>
-        <w:lastRenderedPageBreak/>
         <w:t>Stratul Data Access este stratul folosit pentru interacțiunea cu baza de date și reprezintă o abstractizare a sa. Acest strat cuprinde clasele concrete care reprezintă repository-urile și directorul care include migrările folosite pentru generarea bazei de date (folosind strategia CodeFirst).</w:t>
       </w:r>
     </w:p>
@@ -12782,417 +13269,22 @@
     </w:p>
     <w:p>
       <w:pPr>
-        <w:pStyle w:val="Heading2"/>
-        <w:rPr>
-          <w:lang w:val="ro-RO"/>
-        </w:rPr>
-      </w:pPr>
-      <w:bookmarkStart w:id="3" w:name="_Azure_cloud_services"/>
-      <w:bookmarkEnd w:id="3"/>
-      <w:r>
-        <w:rPr>
-          <w:lang w:val="ro-RO"/>
-        </w:rPr>
-        <w:t>Azure cloud services</w:t>
-      </w:r>
-    </w:p>
-    <w:p>
-      <w:pPr>
-        <w:rPr>
-          <w:lang w:val="ro-RO"/>
-        </w:rPr>
-      </w:pPr>
-      <w:r>
-        <w:rPr>
-          <w:lang w:val="ro-RO"/>
-        </w:rPr>
-        <w:t>Platforma Azure cloud este un serviciu de cloud computing operat de Microsoft pentru gestionarea aplicațiilor prin centre de date gestionate de Microsoft. Oferă software ca serviciu (SaaS), platformă ca serviciu (PaaS) și infrastructură ca serviciu (IaaS) și acceptă multe limbaje de programare, instrumente și cadre diferite, inclusiv software și sisteme specifice Microsoft și terțe părți.</w:t>
-      </w:r>
-      <w:r>
-        <w:rPr>
-          <w:lang w:val="ro-RO"/>
-        </w:rPr>
-        <w:t xml:space="preserve"> (Wikipedia)</w:t>
-      </w:r>
-    </w:p>
-    <w:p>
-      <w:pPr>
-        <w:pStyle w:val="ListParagraph"/>
-        <w:numPr>
-          <w:ilvl w:val="0"/>
-          <w:numId w:val="31"/>
-        </w:numPr>
-        <w:rPr>
-          <w:lang w:val="ro-RO"/>
-        </w:rPr>
-      </w:pPr>
-      <w:r>
-        <w:rPr>
-          <w:lang w:val="ro-RO"/>
-        </w:rPr>
-        <w:t>C</w:t>
-      </w:r>
-      <w:r>
-        <w:rPr>
-          <w:lang w:val="ro-RO"/>
-        </w:rPr>
-        <w:t>ont, a fost folosit cel de „@robotics.ucv” pentru a avea beneficiile unui „Azure for students”</w:t>
-      </w:r>
-      <w:r>
-        <w:rPr>
-          <w:lang w:val="ro-RO"/>
-        </w:rPr>
-        <w:t>.</w:t>
-      </w:r>
-    </w:p>
-    <w:p>
-      <w:pPr>
-        <w:pStyle w:val="ListParagraph"/>
-        <w:numPr>
-          <w:ilvl w:val="0"/>
-          <w:numId w:val="31"/>
-        </w:numPr>
-        <w:rPr>
-          <w:lang w:val="ro-RO"/>
-        </w:rPr>
-      </w:pPr>
-      <w:r>
-        <w:rPr>
-          <w:lang w:val="ro-RO"/>
-        </w:rPr>
-        <w:t>S</w:t>
-      </w:r>
-      <w:r>
-        <w:rPr>
-          <w:lang w:val="ro-RO"/>
-        </w:rPr>
-        <w:t xml:space="preserve">ubscription: </w:t>
-      </w:r>
-      <w:r>
-        <w:rPr>
-          <w:lang w:val="ro-RO"/>
-        </w:rPr>
-        <w:t>Un abonament Azure este un container de bază care cuprinde un grup de resurse comerciale sau tehnice conexe. Grupul de resurse este utilizat și facturat împreună</w:t>
-      </w:r>
-      <w:r>
-        <w:rPr>
-          <w:lang w:val="ro-RO"/>
-        </w:rPr>
-        <w:t>.</w:t>
-      </w:r>
-    </w:p>
-    <w:p>
-      <w:pPr>
-        <w:pStyle w:val="ListParagraph"/>
-        <w:numPr>
-          <w:ilvl w:val="0"/>
-          <w:numId w:val="31"/>
-        </w:numPr>
-        <w:rPr>
-          <w:lang w:val="ro-RO"/>
-        </w:rPr>
-      </w:pPr>
-      <w:r>
-        <w:rPr>
-          <w:lang w:val="ro-RO"/>
-        </w:rPr>
-        <w:t>R</w:t>
-      </w:r>
-      <w:r>
-        <w:rPr>
-          <w:lang w:val="ro-RO"/>
-        </w:rPr>
-        <w:t>esource group: include toate resursele folosite si descrise mai jos, un grup de resurse este asignat unui abonament (subscription).</w:t>
-      </w:r>
-    </w:p>
-    <w:p>
-      <w:pPr>
-        <w:pStyle w:val="ListParagraph"/>
-        <w:numPr>
-          <w:ilvl w:val="0"/>
-          <w:numId w:val="31"/>
-        </w:numPr>
-        <w:rPr>
-          <w:lang w:val="ro-RO"/>
-        </w:rPr>
-      </w:pPr>
-      <w:r>
-        <w:rPr>
-          <w:lang w:val="ro-RO"/>
-        </w:rPr>
-        <w:t>A</w:t>
-      </w:r>
-      <w:r>
-        <w:rPr>
-          <w:lang w:val="ro-RO"/>
-        </w:rPr>
-        <w:t>pp service plan: defineste un set de resurse care sunt asignate catre aplicatia respectiva, care se platesc, pentru ca aceasta sa ruleze pe cloud.</w:t>
-      </w:r>
-    </w:p>
-    <w:p>
-      <w:pPr>
-        <w:pStyle w:val="ListParagraph"/>
-        <w:numPr>
-          <w:ilvl w:val="0"/>
-          <w:numId w:val="31"/>
-        </w:numPr>
-        <w:rPr>
-          <w:lang w:val="ro-RO"/>
-        </w:rPr>
-      </w:pPr>
-      <w:r>
-        <w:rPr>
-          <w:lang w:val="ro-RO"/>
-        </w:rPr>
-        <w:t>S</w:t>
-      </w:r>
-      <w:r>
-        <w:rPr>
-          <w:lang w:val="ro-RO"/>
-        </w:rPr>
-        <w:t>ql server: server-ul care sustine bazele de date folosite de aplicatie, acestea pot exista fie separat, fie folosind un elastic pool pentru a impartii un anumit set de resurse.</w:t>
-      </w:r>
-    </w:p>
-    <w:p>
-      <w:pPr>
-        <w:pStyle w:val="ListParagraph"/>
-        <w:numPr>
-          <w:ilvl w:val="0"/>
-          <w:numId w:val="31"/>
-        </w:numPr>
-        <w:rPr>
-          <w:lang w:val="ro-RO"/>
-        </w:rPr>
-      </w:pPr>
-      <w:r>
-        <w:rPr>
-          <w:lang w:val="ro-RO"/>
-        </w:rPr>
-        <w:t>S</w:t>
-      </w:r>
-      <w:r>
-        <w:rPr>
-          <w:lang w:val="ro-RO"/>
-        </w:rPr>
-        <w:t>ql database: baza de date folosita.</w:t>
-      </w:r>
-    </w:p>
-    <w:p>
-      <w:pPr>
-        <w:pStyle w:val="ListParagraph"/>
-        <w:numPr>
-          <w:ilvl w:val="0"/>
-          <w:numId w:val="31"/>
-        </w:numPr>
-        <w:rPr>
-          <w:lang w:val="ro-RO"/>
-        </w:rPr>
-      </w:pPr>
-      <w:r>
-        <w:rPr>
-          <w:lang w:val="ro-RO"/>
-        </w:rPr>
-        <w:lastRenderedPageBreak/>
-        <w:t xml:space="preserve">Dashboard: </w:t>
-      </w:r>
-      <w:r>
-        <w:rPr>
-          <w:lang w:val="ro-RO"/>
-        </w:rPr>
-        <w:t>poate fi folosit de catre developeri/product owneri pentru a vedea diferite informatii legate de utilizarea resurselor azure, de exemplu, numarul de requesturi catre aplicatie, numarul de mesaje transmite pe un service bus, numarul de timeouts pentru unele requesturi etc.</w:t>
-      </w:r>
-    </w:p>
-    <w:p>
-      <w:pPr>
-        <w:pStyle w:val="ListParagraph"/>
-        <w:numPr>
-          <w:ilvl w:val="0"/>
-          <w:numId w:val="31"/>
-        </w:numPr>
-        <w:rPr>
-          <w:lang w:val="ro-RO"/>
-        </w:rPr>
-      </w:pPr>
-      <w:r>
-        <w:rPr>
-          <w:lang w:val="ro-RO"/>
-        </w:rPr>
-        <w:t>Application Insights</w:t>
-      </w:r>
-      <w:r>
-        <w:rPr>
-          <w:lang w:val="ro-RO"/>
-        </w:rPr>
-        <w:t xml:space="preserve"> care este o caracteristică de monitorizare Azure ce</w:t>
-      </w:r>
-      <w:r>
-        <w:rPr>
-          <w:lang w:val="ro-RO"/>
-        </w:rPr>
-        <w:t xml:space="preserve"> oferă un management extensibil al performanței ș</w:t>
-      </w:r>
-      <w:r>
-        <w:rPr>
-          <w:lang w:val="ro-RO"/>
-        </w:rPr>
-        <w:t>i monitorizarii</w:t>
-      </w:r>
-      <w:r>
-        <w:rPr>
-          <w:lang w:val="ro-RO"/>
-        </w:rPr>
-        <w:t xml:space="preserve"> </w:t>
-      </w:r>
-      <w:r>
-        <w:rPr>
-          <w:lang w:val="ro-RO"/>
-        </w:rPr>
-        <w:t>aplicației</w:t>
-      </w:r>
-      <w:r>
-        <w:rPr>
-          <w:lang w:val="ro-RO"/>
-        </w:rPr>
-        <w:t xml:space="preserve"> web live.</w:t>
-      </w:r>
-      <w:r>
-        <w:rPr>
-          <w:lang w:val="ro-RO"/>
-        </w:rPr>
-        <w:t xml:space="preserve"> Insights poate de exemplu sa detecteze automat  anomalii de performanta intampinate, ajuta la diagnosticarea problemelor gasite si poate vedea ce apeluri sunt facute de catre utilizatori</w:t>
-      </w:r>
-    </w:p>
-    <w:p>
-      <w:pPr>
-        <w:pStyle w:val="ListParagraph"/>
-        <w:ind w:left="780"/>
-        <w:rPr>
-          <w:lang w:val="ro-RO"/>
-        </w:rPr>
-      </w:pPr>
-      <w:bookmarkStart w:id="4" w:name="_GoBack"/>
-      <w:bookmarkEnd w:id="4"/>
-    </w:p>
-    <w:p>
-      <w:pPr>
-        <w:pStyle w:val="Heading2"/>
-        <w:rPr>
-          <w:lang w:val="ro-RO"/>
-        </w:rPr>
-      </w:pPr>
-      <w:r>
-        <w:rPr>
-          <w:lang w:val="ro-RO"/>
-        </w:rPr>
-        <w:t>Structura bazei de date</w:t>
-      </w:r>
-    </w:p>
-    <w:p>
-      <w:pPr>
-        <w:rPr>
-          <w:lang w:val="ro-RO"/>
-        </w:rPr>
-      </w:pPr>
-      <w:r>
-        <w:rPr>
-          <w:lang w:val="ro-RO"/>
-        </w:rPr>
-        <w:t>Baza de date este una relațională și a fost creată folosind strategia CodeFirst. Mai exact, pentru crearea bazei de date, au fost create modelele, iar fiecare model reprezintă o mapare a tabelelor din baza de date în aplicație. După ce modelele au fost create, au fost adăugate în clasa de context, iar cu ajutorul Entity Framework Core, a fost creată o migrare. Migrările sunt localizate în stratul de Data Access în directorul Migrations. Migrările reprezintă clase care conțin două metode: Up și Down. Metoda Up este folosită pentru a aplica schimbările pe baza de date, iar metoda Down este folosită pentru a reseta starea bazei de date, astfel încât după resetare, baza de date se va afla într-o stare stabilă, mai exact starea stabilă inițială. Migrările oferă avantajul că se poate face revert la starea precedentă dacă se constată că migrarea nu ar fi trebuit rulată. Un alt avantaj este că în cazul în care migrarea nu se poate ex</w:t>
-      </w:r>
-      <w:r>
-        <w:rPr>
-          <w:lang w:val="ro-RO"/>
-        </w:rPr>
-        <w:t>e</w:t>
-      </w:r>
-      <w:r>
-        <w:rPr>
-          <w:lang w:val="ro-RO"/>
-        </w:rPr>
-        <w:t>cuta cu succes, se aplică mecanismul de roll back, deci baza de date nu va fi alterată, ci se va afla în starea inițială. Migrările sunt construite pe baza migrărilor precedente și prin compararea modelelor folosite în aplicație cu starea curentă a bazei de date. Astfel se poate menține un istoric al schimbărilor și se poate reconstrui baza de date, această acțiune presupunând rularea migrărilor într-o manieră secvențială și cronologică.</w:t>
-      </w:r>
-    </w:p>
-    <w:p>
-      <w:pPr>
-        <w:rPr>
-          <w:lang w:val="ro-RO"/>
-        </w:rPr>
-      </w:pPr>
-      <w:r>
-        <w:rPr>
-          <w:szCs w:val="22"/>
-          <w:lang w:val="ro-RO"/>
-        </w:rPr>
-        <w:t xml:space="preserve">Mai jos au fost adăugate diagramele de clase care sunt împărțite în funcție de principalele funcționalități. </w:t>
-      </w:r>
-      <w:r>
-        <w:rPr>
-          <w:lang w:val="ro-RO"/>
-        </w:rPr>
-        <w:t xml:space="preserve">Deoarece fiecare model avea nevoie de un Id, sub forma de Guid, pentru a putea fi </w:t>
-      </w:r>
-      <w:r>
-        <w:rPr>
-          <w:lang w:val="ro-RO"/>
-        </w:rPr>
-        <w:t>găsit</w:t>
-      </w:r>
-      <w:r>
-        <w:rPr>
-          <w:lang w:val="ro-RO"/>
-        </w:rPr>
-        <w:t xml:space="preserve"> in baza de date, toate modele </w:t>
-      </w:r>
-      <w:r>
-        <w:rPr>
-          <w:lang w:val="ro-RO"/>
-        </w:rPr>
-        <w:t>moștenesc</w:t>
-      </w:r>
-      <w:r>
-        <w:rPr>
-          <w:lang w:val="ro-RO"/>
-        </w:rPr>
-        <w:t xml:space="preserve"> o clasa comuna si </w:t>
-      </w:r>
-      <w:r>
-        <w:rPr>
-          <w:lang w:val="ro-RO"/>
-        </w:rPr>
-        <w:t>anume</w:t>
-      </w:r>
-      <w:r>
-        <w:rPr>
-          <w:lang w:val="ro-RO"/>
-        </w:rPr>
-        <w:t xml:space="preserve"> DataEntity</w:t>
-      </w:r>
-      <w:r>
-        <w:rPr>
-          <w:lang w:val="ro-RO"/>
-        </w:rPr>
-        <w:t>:</w:t>
-      </w:r>
-    </w:p>
-    <w:p>
-      <w:pPr>
         <w:jc w:val="center"/>
         <w:rPr>
-          <w:szCs w:val="22"/>
           <w:lang w:val="ro-RO"/>
         </w:rPr>
       </w:pPr>
       <w:r>
         <w:rPr>
           <w:noProof/>
-          <w:szCs w:val="22"/>
+          <w:lang w:val="ro-RO"/>
         </w:rPr>
         <w:lastRenderedPageBreak/>
         <w:drawing>
-          <wp:inline distT="0" distB="0" distL="0" distR="0" wp14:anchorId="58B49E64" wp14:editId="51617E23">
-            <wp:extent cx="5732145" cy="5695950"/>
-            <wp:effectExtent l="0" t="0" r="1905" b="0"/>
-            <wp:docPr id="10" name="Picture 10"/>
+          <wp:inline distT="0" distB="0" distL="0" distR="0" wp14:anchorId="42DC917F" wp14:editId="6DBF5AC4">
+            <wp:extent cx="3961867" cy="3219264"/>
+            <wp:effectExtent l="0" t="0" r="635" b="635"/>
+            <wp:docPr id="13" name="Picture 13" descr="Arhitectura sistemului"/>
             <wp:cNvGraphicFramePr>
               <a:graphicFrameLocks xmlns:a="http://schemas.openxmlformats.org/drawingml/2006/main" noChangeAspect="1"/>
             </wp:cNvGraphicFramePr>
@@ -13200,57 +13292,7 @@
               <a:graphicData uri="http://schemas.openxmlformats.org/drawingml/2006/picture">
                 <pic:pic xmlns:pic="http://schemas.openxmlformats.org/drawingml/2006/picture">
                   <pic:nvPicPr>
-                    <pic:cNvPr id="1" name=""/>
-                    <pic:cNvPicPr/>
-                  </pic:nvPicPr>
-                  <pic:blipFill>
-                    <a:blip r:embed="rId12"/>
-                    <a:stretch>
-                      <a:fillRect/>
-                    </a:stretch>
-                  </pic:blipFill>
-                  <pic:spPr>
-                    <a:xfrm>
-                      <a:off x="0" y="0"/>
-                      <a:ext cx="5732145" cy="5695950"/>
-                    </a:xfrm>
-                    <a:prstGeom prst="rect">
-                      <a:avLst/>
-                    </a:prstGeom>
-                  </pic:spPr>
-                </pic:pic>
-              </a:graphicData>
-            </a:graphic>
-          </wp:inline>
-        </w:drawing>
-      </w:r>
-    </w:p>
-    <w:p>
-      <w:pPr>
-        <w:jc w:val="center"/>
-        <w:rPr>
-          <w:szCs w:val="22"/>
-          <w:lang w:val="ro-RO"/>
-        </w:rPr>
-      </w:pPr>
-      <w:r>
-        <w:rPr>
-          <w:noProof/>
-          <w:szCs w:val="22"/>
-        </w:rPr>
-        <w:drawing>
-          <wp:inline distT="0" distB="0" distL="0" distR="0" wp14:anchorId="06E70696" wp14:editId="67F46C4D">
-            <wp:extent cx="4039164" cy="2152950"/>
-            <wp:effectExtent l="0" t="0" r="0" b="0"/>
-            <wp:docPr id="11" name="Picture 11"/>
-            <wp:cNvGraphicFramePr>
-              <a:graphicFrameLocks xmlns:a="http://schemas.openxmlformats.org/drawingml/2006/main" noChangeAspect="1"/>
-            </wp:cNvGraphicFramePr>
-            <a:graphic xmlns:a="http://schemas.openxmlformats.org/drawingml/2006/main">
-              <a:graphicData uri="http://schemas.openxmlformats.org/drawingml/2006/picture">
-                <pic:pic xmlns:pic="http://schemas.openxmlformats.org/drawingml/2006/picture">
-                  <pic:nvPicPr>
-                    <pic:cNvPr id="1" name=""/>
+                    <pic:cNvPr id="13" name="Picture 13" descr="Arhitectura sistemului"/>
                     <pic:cNvPicPr/>
                   </pic:nvPicPr>
                   <pic:blipFill>
@@ -13262,7 +13304,7 @@
                   <pic:spPr>
                     <a:xfrm>
                       <a:off x="0" y="0"/>
-                      <a:ext cx="4039164" cy="2152950"/>
+                      <a:ext cx="3972900" cy="3228229"/>
                     </a:xfrm>
                     <a:prstGeom prst="rect">
                       <a:avLst/>
@@ -13277,32 +13319,122 @@
     </w:p>
     <w:p>
       <w:pPr>
+        <w:pStyle w:val="Heading2"/>
+        <w:rPr>
+          <w:lang w:val="ro-RO"/>
+        </w:rPr>
+      </w:pPr>
+      <w:bookmarkStart w:id="3" w:name="_Azure_cloud_services"/>
+      <w:bookmarkEnd w:id="3"/>
+      <w:r>
+        <w:rPr>
+          <w:lang w:val="ro-RO"/>
+        </w:rPr>
+        <w:t>Azure cloud services</w:t>
+      </w:r>
+    </w:p>
+    <w:p>
+      <w:pPr>
+        <w:rPr>
+          <w:lang w:val="ro-RO"/>
+        </w:rPr>
+      </w:pPr>
+      <w:r>
+        <w:rPr>
+          <w:lang w:val="ro-RO"/>
+        </w:rPr>
+        <w:t>Platforma Azure cloud este un serviciu de cloud computing operat de Microsoft pentru gestionarea aplicațiilor prin centre de date gestionate de Microsoft. Oferă software ca serviciu (SaaS), platformă ca serviciu (PaaS) și infrastructură ca serviciu (IaaS) și acceptă multe limbaje de programare, instrumente și cadre diferite, inclusiv software și sisteme specifice Microsoft și terțe părți.</w:t>
+      </w:r>
+      <w:r>
+        <w:rPr>
+          <w:lang w:val="ro-RO"/>
+        </w:rPr>
+        <w:t xml:space="preserve"> (Wikipedia)</w:t>
+      </w:r>
+    </w:p>
+    <w:p>
+      <w:pPr>
+        <w:pStyle w:val="ListParagraph"/>
+        <w:numPr>
+          <w:ilvl w:val="0"/>
+          <w:numId w:val="31"/>
+        </w:numPr>
+        <w:rPr>
+          <w:lang w:val="ro-RO"/>
+        </w:rPr>
+      </w:pPr>
+      <w:r>
+        <w:rPr>
+          <w:lang w:val="ro-RO"/>
+        </w:rPr>
+        <w:t>C</w:t>
+      </w:r>
+      <w:r>
+        <w:rPr>
+          <w:lang w:val="ro-RO"/>
+        </w:rPr>
+        <w:t>ont, a fost folosit cel de „@robotics.ucv” pentru a avea beneficiile unui „Azure for students”</w:t>
+      </w:r>
+      <w:r>
+        <w:rPr>
+          <w:lang w:val="ro-RO"/>
+        </w:rPr>
+        <w:t>.</w:t>
+      </w:r>
+    </w:p>
+    <w:p>
+      <w:pPr>
+        <w:pStyle w:val="ListParagraph"/>
+        <w:numPr>
+          <w:ilvl w:val="0"/>
+          <w:numId w:val="31"/>
+        </w:numPr>
+        <w:rPr>
+          <w:lang w:val="ro-RO"/>
+        </w:rPr>
+      </w:pPr>
+      <w:r>
+        <w:rPr>
+          <w:lang w:val="ro-RO"/>
+        </w:rPr>
+        <w:t>S</w:t>
+      </w:r>
+      <w:r>
+        <w:rPr>
+          <w:lang w:val="ro-RO"/>
+        </w:rPr>
+        <w:t xml:space="preserve">ubscription: </w:t>
+      </w:r>
+      <w:r>
+        <w:rPr>
+          <w:lang w:val="ro-RO"/>
+        </w:rPr>
+        <w:t>Un abonament Azure este un container de bază care cuprinde un grup de resurse comerciale sau tehnice conexe. Grupul de resurse este utilizat și facturat împreună</w:t>
+      </w:r>
+      <w:r>
+        <w:rPr>
+          <w:lang w:val="ro-RO"/>
+        </w:rPr>
+        <w:t>.</w:t>
+      </w:r>
+    </w:p>
+    <w:p>
+      <w:pPr>
         <w:jc w:val="center"/>
         <w:rPr>
-          <w:szCs w:val="22"/>
-          <w:lang w:val="ro-RO"/>
-        </w:rPr>
-      </w:pPr>
-    </w:p>
-    <w:p>
-      <w:pPr>
-        <w:jc w:val="center"/>
-        <w:rPr>
-          <w:szCs w:val="22"/>
           <w:lang w:val="ro-RO"/>
         </w:rPr>
       </w:pPr>
       <w:r>
         <w:rPr>
           <w:noProof/>
-          <w:szCs w:val="22"/>
-        </w:rPr>
-        <w:lastRenderedPageBreak/>
+          <w:lang w:val="ro-RO"/>
+        </w:rPr>
         <w:drawing>
-          <wp:inline distT="0" distB="0" distL="0" distR="0" wp14:anchorId="6B357A1F" wp14:editId="42B8BD55">
-            <wp:extent cx="5732145" cy="6158865"/>
-            <wp:effectExtent l="0" t="0" r="1905" b="0"/>
-            <wp:docPr id="12" name="Picture 12"/>
+          <wp:inline distT="0" distB="0" distL="0" distR="0" wp14:anchorId="5DCFA309" wp14:editId="05A03001">
+            <wp:extent cx="4041115" cy="390490"/>
+            <wp:effectExtent l="0" t="0" r="0" b="0"/>
+            <wp:docPr id="18" name="Picture 18"/>
             <wp:cNvGraphicFramePr>
               <a:graphicFrameLocks xmlns:a="http://schemas.openxmlformats.org/drawingml/2006/main" noChangeAspect="1"/>
             </wp:cNvGraphicFramePr>
@@ -13322,7 +13454,7 @@
                   <pic:spPr>
                     <a:xfrm>
                       <a:off x="0" y="0"/>
-                      <a:ext cx="5732145" cy="6158865"/>
+                      <a:ext cx="4061368" cy="392447"/>
                     </a:xfrm>
                     <a:prstGeom prst="rect">
                       <a:avLst/>
@@ -13337,80 +13469,33 @@
     </w:p>
     <w:p>
       <w:pPr>
-        <w:rPr>
-          <w:szCs w:val="22"/>
-          <w:lang w:val="ro-RO"/>
-        </w:rPr>
-      </w:pPr>
-    </w:p>
-    <w:p>
-      <w:pPr>
-        <w:rPr>
-          <w:szCs w:val="22"/>
-          <w:lang w:val="ro-RO"/>
-        </w:rPr>
-      </w:pPr>
-    </w:p>
-    <w:p>
-      <w:pPr>
-        <w:rPr>
-          <w:szCs w:val="22"/>
-          <w:lang w:val="ro-RO"/>
-        </w:rPr>
-      </w:pPr>
-    </w:p>
-    <w:p>
-      <w:pPr>
-        <w:rPr>
-          <w:szCs w:val="22"/>
-          <w:lang w:val="ro-RO"/>
-        </w:rPr>
-      </w:pPr>
-    </w:p>
-    <w:p>
-      <w:pPr>
-        <w:rPr>
-          <w:szCs w:val="22"/>
-          <w:lang w:val="ro-RO"/>
-        </w:rPr>
-      </w:pPr>
-    </w:p>
-    <w:p>
-      <w:pPr>
-        <w:rPr>
-          <w:szCs w:val="22"/>
-          <w:lang w:val="ro-RO"/>
-        </w:rPr>
-      </w:pPr>
-    </w:p>
-    <w:p>
-      <w:pPr>
-        <w:rPr>
-          <w:lang w:val="ro-RO"/>
-        </w:rPr>
-      </w:pPr>
-      <w:r>
-        <w:rPr>
-          <w:lang w:val="ro-RO"/>
-        </w:rPr>
-        <w:lastRenderedPageBreak/>
-        <w:t xml:space="preserve">În </w:t>
-      </w:r>
-      <w:r>
-        <w:rPr>
-          <w:lang w:val="ro-RO"/>
-        </w:rPr>
-        <w:t>figurelele</w:t>
-      </w:r>
-      <w:r>
-        <w:rPr>
-          <w:lang w:val="ro-RO"/>
-        </w:rPr>
-        <w:t xml:space="preserve"> următoare se pot observa legăturile dintre tabelele bazei de date:</w:t>
-      </w:r>
-    </w:p>
-    <w:p>
-      <w:pPr>
+        <w:pStyle w:val="ListParagraph"/>
+        <w:numPr>
+          <w:ilvl w:val="0"/>
+          <w:numId w:val="31"/>
+        </w:numPr>
+        <w:rPr>
+          <w:lang w:val="ro-RO"/>
+        </w:rPr>
+      </w:pPr>
+      <w:r>
+        <w:rPr>
+          <w:lang w:val="ro-RO"/>
+        </w:rPr>
+        <w:t>R</w:t>
+      </w:r>
+      <w:r>
+        <w:rPr>
+          <w:lang w:val="ro-RO"/>
+        </w:rPr>
+        <w:t>esource group: include toate resursele folosite si descrise mai jos, un grup de resurse este asignat unui abonament (subscription).</w:t>
+      </w:r>
+    </w:p>
+    <w:p>
+      <w:pPr>
+        <w:pStyle w:val="ListParagraph"/>
+        <w:ind w:left="780"/>
+        <w:jc w:val="center"/>
         <w:rPr>
           <w:lang w:val="ro-RO"/>
         </w:rPr>
@@ -13418,12 +13503,13 @@
       <w:r>
         <w:rPr>
           <w:noProof/>
+          <w:lang w:val="ro-RO"/>
         </w:rPr>
         <w:drawing>
-          <wp:inline distT="0" distB="0" distL="0" distR="0" wp14:anchorId="7DDF6E67" wp14:editId="592875AD">
-            <wp:extent cx="5732145" cy="3655695"/>
-            <wp:effectExtent l="0" t="0" r="1905" b="1905"/>
-            <wp:docPr id="14" name="Picture 14"/>
+          <wp:inline distT="0" distB="0" distL="0" distR="0" wp14:anchorId="65CB9607" wp14:editId="79BCEF87">
+            <wp:extent cx="4143141" cy="362968"/>
+            <wp:effectExtent l="0" t="0" r="0" b="0"/>
+            <wp:docPr id="16" name="Picture 16"/>
             <wp:cNvGraphicFramePr>
               <a:graphicFrameLocks xmlns:a="http://schemas.openxmlformats.org/drawingml/2006/main" noChangeAspect="1"/>
             </wp:cNvGraphicFramePr>
@@ -13443,6 +13529,911 @@
                   <pic:spPr>
                     <a:xfrm>
                       <a:off x="0" y="0"/>
+                      <a:ext cx="4168417" cy="365182"/>
+                    </a:xfrm>
+                    <a:prstGeom prst="rect">
+                      <a:avLst/>
+                    </a:prstGeom>
+                  </pic:spPr>
+                </pic:pic>
+              </a:graphicData>
+            </a:graphic>
+          </wp:inline>
+        </w:drawing>
+      </w:r>
+    </w:p>
+    <w:p>
+      <w:pPr>
+        <w:pStyle w:val="ListParagraph"/>
+        <w:ind w:left="780"/>
+        <w:jc w:val="center"/>
+        <w:rPr>
+          <w:lang w:val="ro-RO"/>
+        </w:rPr>
+      </w:pPr>
+    </w:p>
+    <w:p>
+      <w:pPr>
+        <w:pStyle w:val="ListParagraph"/>
+        <w:ind w:left="780"/>
+        <w:jc w:val="center"/>
+        <w:rPr>
+          <w:lang w:val="ro-RO"/>
+        </w:rPr>
+      </w:pPr>
+    </w:p>
+    <w:p>
+      <w:pPr>
+        <w:pStyle w:val="ListParagraph"/>
+        <w:ind w:left="780"/>
+        <w:jc w:val="center"/>
+        <w:rPr>
+          <w:lang w:val="ro-RO"/>
+        </w:rPr>
+      </w:pPr>
+    </w:p>
+    <w:p>
+      <w:pPr>
+        <w:pStyle w:val="ListParagraph"/>
+        <w:ind w:left="780"/>
+        <w:jc w:val="center"/>
+        <w:rPr>
+          <w:lang w:val="ro-RO"/>
+        </w:rPr>
+      </w:pPr>
+    </w:p>
+    <w:p>
+      <w:pPr>
+        <w:pStyle w:val="ListParagraph"/>
+        <w:ind w:left="780"/>
+        <w:jc w:val="center"/>
+        <w:rPr>
+          <w:lang w:val="ro-RO"/>
+        </w:rPr>
+      </w:pPr>
+    </w:p>
+    <w:p>
+      <w:pPr>
+        <w:pStyle w:val="ListParagraph"/>
+        <w:numPr>
+          <w:ilvl w:val="0"/>
+          <w:numId w:val="31"/>
+        </w:numPr>
+        <w:rPr>
+          <w:lang w:val="ro-RO"/>
+        </w:rPr>
+      </w:pPr>
+      <w:r>
+        <w:rPr>
+          <w:lang w:val="ro-RO"/>
+        </w:rPr>
+        <w:t>A</w:t>
+      </w:r>
+      <w:r>
+        <w:rPr>
+          <w:lang w:val="ro-RO"/>
+        </w:rPr>
+        <w:t>pp service plan: defineste un set de resurse care sunt asignate catre aplicatia respectiva, care se platesc, pentru ca aceasta sa ruleze pe cloud.</w:t>
+      </w:r>
+    </w:p>
+    <w:p>
+      <w:pPr>
+        <w:pStyle w:val="ListParagraph"/>
+        <w:ind w:left="780"/>
+        <w:jc w:val="center"/>
+        <w:rPr>
+          <w:lang w:val="ro-RO"/>
+        </w:rPr>
+      </w:pPr>
+      <w:r>
+        <w:rPr>
+          <w:lang w:val="ro-RO"/>
+        </w:rPr>
+        <w:br/>
+      </w:r>
+      <w:r>
+        <w:rPr>
+          <w:noProof/>
+          <w:lang w:val="ro-RO"/>
+        </w:rPr>
+        <w:drawing>
+          <wp:inline distT="0" distB="0" distL="0" distR="0" wp14:anchorId="71A820BC" wp14:editId="613D08B3">
+            <wp:extent cx="4198162" cy="3216463"/>
+            <wp:effectExtent l="0" t="0" r="0" b="3175"/>
+            <wp:docPr id="17" name="Picture 17" descr="Graphical user interface, text, application&#10;&#10;Description automatically generated"/>
+            <wp:cNvGraphicFramePr>
+              <a:graphicFrameLocks xmlns:a="http://schemas.openxmlformats.org/drawingml/2006/main" noChangeAspect="1"/>
+            </wp:cNvGraphicFramePr>
+            <a:graphic xmlns:a="http://schemas.openxmlformats.org/drawingml/2006/main">
+              <a:graphicData uri="http://schemas.openxmlformats.org/drawingml/2006/picture">
+                <pic:pic xmlns:pic="http://schemas.openxmlformats.org/drawingml/2006/picture">
+                  <pic:nvPicPr>
+                    <pic:cNvPr id="17" name="Picture 17" descr="Graphical user interface, text, application&#10;&#10;Description automatically generated"/>
+                    <pic:cNvPicPr/>
+                  </pic:nvPicPr>
+                  <pic:blipFill>
+                    <a:blip r:embed="rId16"/>
+                    <a:stretch>
+                      <a:fillRect/>
+                    </a:stretch>
+                  </pic:blipFill>
+                  <pic:spPr>
+                    <a:xfrm>
+                      <a:off x="0" y="0"/>
+                      <a:ext cx="4201926" cy="3219347"/>
+                    </a:xfrm>
+                    <a:prstGeom prst="rect">
+                      <a:avLst/>
+                    </a:prstGeom>
+                  </pic:spPr>
+                </pic:pic>
+              </a:graphicData>
+            </a:graphic>
+          </wp:inline>
+        </w:drawing>
+      </w:r>
+    </w:p>
+    <w:p>
+      <w:pPr>
+        <w:pStyle w:val="ListParagraph"/>
+        <w:numPr>
+          <w:ilvl w:val="0"/>
+          <w:numId w:val="31"/>
+        </w:numPr>
+        <w:rPr>
+          <w:lang w:val="ro-RO"/>
+        </w:rPr>
+      </w:pPr>
+      <w:r>
+        <w:rPr>
+          <w:lang w:val="ro-RO"/>
+        </w:rPr>
+        <w:t>S</w:t>
+      </w:r>
+      <w:r>
+        <w:rPr>
+          <w:lang w:val="ro-RO"/>
+        </w:rPr>
+        <w:t>ql server: server-ul care sustine bazele de date folosite de aplicatie, acestea pot exista fie separat, fie folosind un elastic pool pentru a impartii un anumit set de resurse.</w:t>
+      </w:r>
+    </w:p>
+    <w:p>
+      <w:pPr>
+        <w:jc w:val="center"/>
+        <w:rPr>
+          <w:lang w:val="ro-RO"/>
+        </w:rPr>
+      </w:pPr>
+      <w:r>
+        <w:rPr>
+          <w:noProof/>
+          <w:lang w:val="ro-RO"/>
+        </w:rPr>
+        <w:drawing>
+          <wp:inline distT="0" distB="0" distL="0" distR="0" wp14:anchorId="7F1F565D" wp14:editId="70411E40">
+            <wp:extent cx="4163006" cy="381053"/>
+            <wp:effectExtent l="0" t="0" r="9525" b="0"/>
+            <wp:docPr id="19" name="Picture 19"/>
+            <wp:cNvGraphicFramePr>
+              <a:graphicFrameLocks xmlns:a="http://schemas.openxmlformats.org/drawingml/2006/main" noChangeAspect="1"/>
+            </wp:cNvGraphicFramePr>
+            <a:graphic xmlns:a="http://schemas.openxmlformats.org/drawingml/2006/main">
+              <a:graphicData uri="http://schemas.openxmlformats.org/drawingml/2006/picture">
+                <pic:pic xmlns:pic="http://schemas.openxmlformats.org/drawingml/2006/picture">
+                  <pic:nvPicPr>
+                    <pic:cNvPr id="1" name=""/>
+                    <pic:cNvPicPr/>
+                  </pic:nvPicPr>
+                  <pic:blipFill>
+                    <a:blip r:embed="rId17"/>
+                    <a:stretch>
+                      <a:fillRect/>
+                    </a:stretch>
+                  </pic:blipFill>
+                  <pic:spPr>
+                    <a:xfrm>
+                      <a:off x="0" y="0"/>
+                      <a:ext cx="4163006" cy="381053"/>
+                    </a:xfrm>
+                    <a:prstGeom prst="rect">
+                      <a:avLst/>
+                    </a:prstGeom>
+                  </pic:spPr>
+                </pic:pic>
+              </a:graphicData>
+            </a:graphic>
+          </wp:inline>
+        </w:drawing>
+      </w:r>
+    </w:p>
+    <w:p>
+      <w:pPr>
+        <w:pStyle w:val="ListParagraph"/>
+        <w:numPr>
+          <w:ilvl w:val="0"/>
+          <w:numId w:val="31"/>
+        </w:numPr>
+        <w:rPr>
+          <w:lang w:val="ro-RO"/>
+        </w:rPr>
+      </w:pPr>
+      <w:r>
+        <w:rPr>
+          <w:lang w:val="ro-RO"/>
+        </w:rPr>
+        <w:t>S</w:t>
+      </w:r>
+      <w:r>
+        <w:rPr>
+          <w:lang w:val="ro-RO"/>
+        </w:rPr>
+        <w:t>ql database: baza de date folosita.</w:t>
+      </w:r>
+      <w:r>
+        <w:rPr>
+          <w:lang w:val="ro-RO"/>
+        </w:rPr>
+        <w:t xml:space="preserve"> Aceasta are deja un query editor implementat in Azure, fara a fi nevoie de SQL Management Studio</w:t>
+      </w:r>
+    </w:p>
+    <w:p>
+      <w:pPr>
+        <w:jc w:val="center"/>
+        <w:rPr>
+          <w:lang w:val="ro-RO"/>
+        </w:rPr>
+      </w:pPr>
+      <w:r>
+        <w:rPr>
+          <w:noProof/>
+          <w:lang w:val="ro-RO"/>
+        </w:rPr>
+        <w:drawing>
+          <wp:inline distT="0" distB="0" distL="0" distR="0" wp14:anchorId="55E617CD" wp14:editId="771F8D2C">
+            <wp:extent cx="5732145" cy="827405"/>
+            <wp:effectExtent l="0" t="0" r="1905" b="0"/>
+            <wp:docPr id="20" name="Picture 20" descr="A picture containing text&#10;&#10;Description automatically generated"/>
+            <wp:cNvGraphicFramePr>
+              <a:graphicFrameLocks xmlns:a="http://schemas.openxmlformats.org/drawingml/2006/main" noChangeAspect="1"/>
+            </wp:cNvGraphicFramePr>
+            <a:graphic xmlns:a="http://schemas.openxmlformats.org/drawingml/2006/main">
+              <a:graphicData uri="http://schemas.openxmlformats.org/drawingml/2006/picture">
+                <pic:pic xmlns:pic="http://schemas.openxmlformats.org/drawingml/2006/picture">
+                  <pic:nvPicPr>
+                    <pic:cNvPr id="20" name="Picture 20" descr="A picture containing text&#10;&#10;Description automatically generated"/>
+                    <pic:cNvPicPr/>
+                  </pic:nvPicPr>
+                  <pic:blipFill>
+                    <a:blip r:embed="rId18"/>
+                    <a:stretch>
+                      <a:fillRect/>
+                    </a:stretch>
+                  </pic:blipFill>
+                  <pic:spPr>
+                    <a:xfrm>
+                      <a:off x="0" y="0"/>
+                      <a:ext cx="5732145" cy="827405"/>
+                    </a:xfrm>
+                    <a:prstGeom prst="rect">
+                      <a:avLst/>
+                    </a:prstGeom>
+                  </pic:spPr>
+                </pic:pic>
+              </a:graphicData>
+            </a:graphic>
+          </wp:inline>
+        </w:drawing>
+      </w:r>
+    </w:p>
+    <w:p>
+      <w:pPr>
+        <w:pStyle w:val="ListParagraph"/>
+        <w:numPr>
+          <w:ilvl w:val="0"/>
+          <w:numId w:val="31"/>
+        </w:numPr>
+        <w:rPr>
+          <w:lang w:val="ro-RO"/>
+        </w:rPr>
+      </w:pPr>
+      <w:r>
+        <w:rPr>
+          <w:lang w:val="ro-RO"/>
+        </w:rPr>
+        <w:t xml:space="preserve">Dashboard: </w:t>
+      </w:r>
+      <w:r>
+        <w:rPr>
+          <w:lang w:val="ro-RO"/>
+        </w:rPr>
+        <w:t>poate fi folosit de catre developeri/product owneri pentru a vedea diferite informatii legate de utilizarea resurselor azure, de exemplu, numarul de requesturi catre aplicatie, numarul de mesaje transmite pe un service bus, numarul de timeouts pentru unele requesturi etc.</w:t>
+      </w:r>
+    </w:p>
+    <w:p>
+      <w:pPr>
+        <w:rPr>
+          <w:lang w:val="ro-RO"/>
+        </w:rPr>
+      </w:pPr>
+      <w:r>
+        <w:rPr>
+          <w:noProof/>
+          <w:lang w:val="ro-RO"/>
+        </w:rPr>
+        <w:lastRenderedPageBreak/>
+        <w:drawing>
+          <wp:inline distT="0" distB="0" distL="0" distR="0" wp14:anchorId="6F2CAA19" wp14:editId="4BECE14C">
+            <wp:extent cx="5732145" cy="4575810"/>
+            <wp:effectExtent l="0" t="0" r="1905" b="0"/>
+            <wp:docPr id="21" name="Picture 21" descr="Graphical user interface, application&#10;&#10;Description automatically generated"/>
+            <wp:cNvGraphicFramePr>
+              <a:graphicFrameLocks xmlns:a="http://schemas.openxmlformats.org/drawingml/2006/main" noChangeAspect="1"/>
+            </wp:cNvGraphicFramePr>
+            <a:graphic xmlns:a="http://schemas.openxmlformats.org/drawingml/2006/main">
+              <a:graphicData uri="http://schemas.openxmlformats.org/drawingml/2006/picture">
+                <pic:pic xmlns:pic="http://schemas.openxmlformats.org/drawingml/2006/picture">
+                  <pic:nvPicPr>
+                    <pic:cNvPr id="21" name="Picture 21" descr="Graphical user interface, application&#10;&#10;Description automatically generated"/>
+                    <pic:cNvPicPr/>
+                  </pic:nvPicPr>
+                  <pic:blipFill>
+                    <a:blip r:embed="rId19"/>
+                    <a:stretch>
+                      <a:fillRect/>
+                    </a:stretch>
+                  </pic:blipFill>
+                  <pic:spPr>
+                    <a:xfrm>
+                      <a:off x="0" y="0"/>
+                      <a:ext cx="5732145" cy="4575810"/>
+                    </a:xfrm>
+                    <a:prstGeom prst="rect">
+                      <a:avLst/>
+                    </a:prstGeom>
+                  </pic:spPr>
+                </pic:pic>
+              </a:graphicData>
+            </a:graphic>
+          </wp:inline>
+        </w:drawing>
+      </w:r>
+    </w:p>
+    <w:p>
+      <w:pPr>
+        <w:pStyle w:val="ListParagraph"/>
+        <w:numPr>
+          <w:ilvl w:val="0"/>
+          <w:numId w:val="31"/>
+        </w:numPr>
+        <w:rPr>
+          <w:lang w:val="ro-RO"/>
+        </w:rPr>
+      </w:pPr>
+      <w:r>
+        <w:rPr>
+          <w:lang w:val="ro-RO"/>
+        </w:rPr>
+        <w:t>Application Insights</w:t>
+      </w:r>
+      <w:r>
+        <w:rPr>
+          <w:lang w:val="ro-RO"/>
+        </w:rPr>
+        <w:t xml:space="preserve"> care este o caracteristică de monitorizare Azure ce</w:t>
+      </w:r>
+      <w:r>
+        <w:rPr>
+          <w:lang w:val="ro-RO"/>
+        </w:rPr>
+        <w:t xml:space="preserve"> oferă un management extensibil al performanței ș</w:t>
+      </w:r>
+      <w:r>
+        <w:rPr>
+          <w:lang w:val="ro-RO"/>
+        </w:rPr>
+        <w:t>i monitorizarii</w:t>
+      </w:r>
+      <w:r>
+        <w:rPr>
+          <w:lang w:val="ro-RO"/>
+        </w:rPr>
+        <w:t xml:space="preserve"> </w:t>
+      </w:r>
+      <w:r>
+        <w:rPr>
+          <w:lang w:val="ro-RO"/>
+        </w:rPr>
+        <w:t>aplicației</w:t>
+      </w:r>
+      <w:r>
+        <w:rPr>
+          <w:lang w:val="ro-RO"/>
+        </w:rPr>
+        <w:t xml:space="preserve"> web live.</w:t>
+      </w:r>
+      <w:r>
+        <w:rPr>
+          <w:lang w:val="ro-RO"/>
+        </w:rPr>
+        <w:t xml:space="preserve"> Insights poate de exemplu sa detecteze automat  anomalii de performanta intampinate, ajuta la diagnosticarea problemelor gasite si poate vedea ce apeluri sunt facute de catre utilizatori</w:t>
+      </w:r>
+    </w:p>
+    <w:p>
+      <w:pPr>
+        <w:rPr>
+          <w:lang w:val="ro-RO"/>
+        </w:rPr>
+      </w:pPr>
+      <w:r>
+        <w:rPr>
+          <w:noProof/>
+          <w:lang w:val="ro-RO"/>
+        </w:rPr>
+        <w:drawing>
+          <wp:inline distT="0" distB="0" distL="0" distR="0" wp14:anchorId="55D01FBF" wp14:editId="06F167BE">
+            <wp:extent cx="5732145" cy="2095500"/>
+            <wp:effectExtent l="0" t="0" r="1905" b="0"/>
+            <wp:docPr id="22" name="Picture 22" descr="A screenshot of a computer&#10;&#10;Description automatically generated with medium confidence"/>
+            <wp:cNvGraphicFramePr>
+              <a:graphicFrameLocks xmlns:a="http://schemas.openxmlformats.org/drawingml/2006/main" noChangeAspect="1"/>
+            </wp:cNvGraphicFramePr>
+            <a:graphic xmlns:a="http://schemas.openxmlformats.org/drawingml/2006/main">
+              <a:graphicData uri="http://schemas.openxmlformats.org/drawingml/2006/picture">
+                <pic:pic xmlns:pic="http://schemas.openxmlformats.org/drawingml/2006/picture">
+                  <pic:nvPicPr>
+                    <pic:cNvPr id="22" name="Picture 22" descr="A screenshot of a computer&#10;&#10;Description automatically generated with medium confidence"/>
+                    <pic:cNvPicPr/>
+                  </pic:nvPicPr>
+                  <pic:blipFill>
+                    <a:blip r:embed="rId20"/>
+                    <a:stretch>
+                      <a:fillRect/>
+                    </a:stretch>
+                  </pic:blipFill>
+                  <pic:spPr>
+                    <a:xfrm>
+                      <a:off x="0" y="0"/>
+                      <a:ext cx="5732145" cy="2095500"/>
+                    </a:xfrm>
+                    <a:prstGeom prst="rect">
+                      <a:avLst/>
+                    </a:prstGeom>
+                  </pic:spPr>
+                </pic:pic>
+              </a:graphicData>
+            </a:graphic>
+          </wp:inline>
+        </w:drawing>
+      </w:r>
+    </w:p>
+    <w:p>
+      <w:pPr>
+        <w:pStyle w:val="ListParagraph"/>
+        <w:ind w:left="780"/>
+        <w:rPr>
+          <w:lang w:val="ro-RO"/>
+        </w:rPr>
+      </w:pPr>
+    </w:p>
+    <w:p>
+      <w:pPr>
+        <w:pStyle w:val="Heading2"/>
+        <w:rPr>
+          <w:lang w:val="ro-RO"/>
+        </w:rPr>
+      </w:pPr>
+      <w:r>
+        <w:rPr>
+          <w:lang w:val="ro-RO"/>
+        </w:rPr>
+        <w:lastRenderedPageBreak/>
+        <w:t>Structura bazei de date</w:t>
+      </w:r>
+    </w:p>
+    <w:p>
+      <w:pPr>
+        <w:rPr>
+          <w:lang w:val="ro-RO"/>
+        </w:rPr>
+      </w:pPr>
+      <w:r>
+        <w:rPr>
+          <w:lang w:val="ro-RO"/>
+        </w:rPr>
+        <w:t xml:space="preserve">Baza de date este una relațională și a fost creată folosind strategia CodeFirst. Mai exact, </w:t>
+      </w:r>
+      <w:r>
+        <w:rPr>
+          <w:lang w:val="ro-RO"/>
+        </w:rPr>
+        <w:t>inainte sa fie</w:t>
+      </w:r>
+      <w:r>
+        <w:rPr>
+          <w:lang w:val="ro-RO"/>
+        </w:rPr>
+        <w:t xml:space="preserve"> </w:t>
+      </w:r>
+      <w:r>
+        <w:rPr>
+          <w:lang w:val="ro-RO"/>
+        </w:rPr>
+        <w:t>creata</w:t>
+      </w:r>
+      <w:r>
+        <w:rPr>
+          <w:lang w:val="ro-RO"/>
+        </w:rPr>
+        <w:t xml:space="preserve"> baz</w:t>
+      </w:r>
+      <w:r>
+        <w:rPr>
+          <w:lang w:val="ro-RO"/>
+        </w:rPr>
+        <w:t>a</w:t>
+      </w:r>
+      <w:r>
+        <w:rPr>
+          <w:lang w:val="ro-RO"/>
+        </w:rPr>
+        <w:t xml:space="preserve"> de date, au fost create modelele, iar fiecare model reprezintă o </w:t>
+      </w:r>
+      <w:r>
+        <w:rPr>
+          <w:lang w:val="ro-RO"/>
+        </w:rPr>
+        <w:t>entitate</w:t>
+      </w:r>
+      <w:r>
+        <w:rPr>
+          <w:lang w:val="ro-RO"/>
+        </w:rPr>
+        <w:t xml:space="preserve"> a tabelelor din baza de date în aplicație. După ce modelele au fost create, au fost adăugate în clasa de context, iar cu ajutorul Entity Framework Core, a fost creată o migrare. Migrările sunt localizate în stratul de Data Access în directorul Migrations. Migrările reprezintă clase care conțin două metode: Up și Down. Metoda Up este folosită pentru a aplica schimbările pe baza de date, iar metoda Down este folosită pentru a reseta starea bazei de date, astfel încât după resetare, baza de date se va afla într-o stare stabilă, mai exact starea stabilă inițială. Migrările oferă avantajul că se poate face revert la starea precedentă dacă se constată că migrarea nu ar fi trebuit rulată. Un alt avantaj este că în cazul în care migrarea nu se poate ex</w:t>
+      </w:r>
+      <w:r>
+        <w:rPr>
+          <w:lang w:val="ro-RO"/>
+        </w:rPr>
+        <w:t>e</w:t>
+      </w:r>
+      <w:r>
+        <w:rPr>
+          <w:lang w:val="ro-RO"/>
+        </w:rPr>
+        <w:t>cuta cu succes, se aplică mecanismul de roll back, deci baza de date nu va fi alterată, ci se va afla în starea inițială. Migrările sunt construite pe baza migrărilor precedente și prin compararea modelelor folosite în aplicație cu starea curentă a bazei de date. Astfel se poate menține un istoric al schimbărilor și se poate reconstrui baza de date, această acțiune presupunând rularea migrărilor într-o manieră secvențială și cronologică.</w:t>
+      </w:r>
+    </w:p>
+    <w:p>
+      <w:pPr>
+        <w:rPr>
+          <w:lang w:val="ro-RO"/>
+        </w:rPr>
+      </w:pPr>
+      <w:r>
+        <w:rPr>
+          <w:szCs w:val="22"/>
+          <w:lang w:val="ro-RO"/>
+        </w:rPr>
+        <w:t xml:space="preserve">Mai jos au fost adăugate diagramele de clase care sunt împărțite în funcție de principalele funcționalități. </w:t>
+      </w:r>
+      <w:r>
+        <w:rPr>
+          <w:lang w:val="ro-RO"/>
+        </w:rPr>
+        <w:t xml:space="preserve">Deoarece fiecare model avea nevoie de un Id, sub forma de Guid, pentru a putea fi </w:t>
+      </w:r>
+      <w:r>
+        <w:rPr>
+          <w:lang w:val="ro-RO"/>
+        </w:rPr>
+        <w:t>găsit</w:t>
+      </w:r>
+      <w:r>
+        <w:rPr>
+          <w:lang w:val="ro-RO"/>
+        </w:rPr>
+        <w:t xml:space="preserve"> in baza de date, toate modele </w:t>
+      </w:r>
+      <w:r>
+        <w:rPr>
+          <w:lang w:val="ro-RO"/>
+        </w:rPr>
+        <w:t>moștenesc</w:t>
+      </w:r>
+      <w:r>
+        <w:rPr>
+          <w:lang w:val="ro-RO"/>
+        </w:rPr>
+        <w:t xml:space="preserve"> o clasa comuna si </w:t>
+      </w:r>
+      <w:r>
+        <w:rPr>
+          <w:lang w:val="ro-RO"/>
+        </w:rPr>
+        <w:t>anume</w:t>
+      </w:r>
+      <w:r>
+        <w:rPr>
+          <w:lang w:val="ro-RO"/>
+        </w:rPr>
+        <w:t xml:space="preserve"> DataEntity</w:t>
+      </w:r>
+      <w:r>
+        <w:rPr>
+          <w:lang w:val="ro-RO"/>
+        </w:rPr>
+        <w:t>:</w:t>
+      </w:r>
+    </w:p>
+    <w:p>
+      <w:pPr>
+        <w:jc w:val="center"/>
+        <w:rPr>
+          <w:szCs w:val="22"/>
+          <w:lang w:val="ro-RO"/>
+        </w:rPr>
+      </w:pPr>
+      <w:r>
+        <w:rPr>
+          <w:noProof/>
+          <w:szCs w:val="22"/>
+        </w:rPr>
+        <w:lastRenderedPageBreak/>
+        <w:drawing>
+          <wp:inline distT="0" distB="0" distL="0" distR="0" wp14:anchorId="58B49E64" wp14:editId="51617E23">
+            <wp:extent cx="5732145" cy="5695950"/>
+            <wp:effectExtent l="0" t="0" r="1905" b="0"/>
+            <wp:docPr id="10" name="Picture 10"/>
+            <wp:cNvGraphicFramePr>
+              <a:graphicFrameLocks xmlns:a="http://schemas.openxmlformats.org/drawingml/2006/main" noChangeAspect="1"/>
+            </wp:cNvGraphicFramePr>
+            <a:graphic xmlns:a="http://schemas.openxmlformats.org/drawingml/2006/main">
+              <a:graphicData uri="http://schemas.openxmlformats.org/drawingml/2006/picture">
+                <pic:pic xmlns:pic="http://schemas.openxmlformats.org/drawingml/2006/picture">
+                  <pic:nvPicPr>
+                    <pic:cNvPr id="1" name=""/>
+                    <pic:cNvPicPr/>
+                  </pic:nvPicPr>
+                  <pic:blipFill>
+                    <a:blip r:embed="rId21"/>
+                    <a:stretch>
+                      <a:fillRect/>
+                    </a:stretch>
+                  </pic:blipFill>
+                  <pic:spPr>
+                    <a:xfrm>
+                      <a:off x="0" y="0"/>
+                      <a:ext cx="5732145" cy="5695950"/>
+                    </a:xfrm>
+                    <a:prstGeom prst="rect">
+                      <a:avLst/>
+                    </a:prstGeom>
+                  </pic:spPr>
+                </pic:pic>
+              </a:graphicData>
+            </a:graphic>
+          </wp:inline>
+        </w:drawing>
+      </w:r>
+    </w:p>
+    <w:p>
+      <w:pPr>
+        <w:jc w:val="center"/>
+        <w:rPr>
+          <w:szCs w:val="22"/>
+          <w:lang w:val="ro-RO"/>
+        </w:rPr>
+      </w:pPr>
+      <w:r>
+        <w:rPr>
+          <w:noProof/>
+          <w:szCs w:val="22"/>
+        </w:rPr>
+        <w:drawing>
+          <wp:inline distT="0" distB="0" distL="0" distR="0" wp14:anchorId="06E70696" wp14:editId="67F46C4D">
+            <wp:extent cx="4039164" cy="2152950"/>
+            <wp:effectExtent l="0" t="0" r="0" b="0"/>
+            <wp:docPr id="11" name="Picture 11"/>
+            <wp:cNvGraphicFramePr>
+              <a:graphicFrameLocks xmlns:a="http://schemas.openxmlformats.org/drawingml/2006/main" noChangeAspect="1"/>
+            </wp:cNvGraphicFramePr>
+            <a:graphic xmlns:a="http://schemas.openxmlformats.org/drawingml/2006/main">
+              <a:graphicData uri="http://schemas.openxmlformats.org/drawingml/2006/picture">
+                <pic:pic xmlns:pic="http://schemas.openxmlformats.org/drawingml/2006/picture">
+                  <pic:nvPicPr>
+                    <pic:cNvPr id="1" name=""/>
+                    <pic:cNvPicPr/>
+                  </pic:nvPicPr>
+                  <pic:blipFill>
+                    <a:blip r:embed="rId22"/>
+                    <a:stretch>
+                      <a:fillRect/>
+                    </a:stretch>
+                  </pic:blipFill>
+                  <pic:spPr>
+                    <a:xfrm>
+                      <a:off x="0" y="0"/>
+                      <a:ext cx="4039164" cy="2152950"/>
+                    </a:xfrm>
+                    <a:prstGeom prst="rect">
+                      <a:avLst/>
+                    </a:prstGeom>
+                  </pic:spPr>
+                </pic:pic>
+              </a:graphicData>
+            </a:graphic>
+          </wp:inline>
+        </w:drawing>
+      </w:r>
+    </w:p>
+    <w:p>
+      <w:pPr>
+        <w:jc w:val="center"/>
+        <w:rPr>
+          <w:szCs w:val="22"/>
+          <w:lang w:val="ro-RO"/>
+        </w:rPr>
+      </w:pPr>
+    </w:p>
+    <w:p>
+      <w:pPr>
+        <w:jc w:val="center"/>
+        <w:rPr>
+          <w:szCs w:val="22"/>
+          <w:lang w:val="ro-RO"/>
+        </w:rPr>
+      </w:pPr>
+      <w:r>
+        <w:rPr>
+          <w:noProof/>
+          <w:szCs w:val="22"/>
+        </w:rPr>
+        <w:lastRenderedPageBreak/>
+        <w:drawing>
+          <wp:inline distT="0" distB="0" distL="0" distR="0" wp14:anchorId="6B357A1F" wp14:editId="42B8BD55">
+            <wp:extent cx="5732145" cy="6158865"/>
+            <wp:effectExtent l="0" t="0" r="1905" b="0"/>
+            <wp:docPr id="12" name="Picture 12"/>
+            <wp:cNvGraphicFramePr>
+              <a:graphicFrameLocks xmlns:a="http://schemas.openxmlformats.org/drawingml/2006/main" noChangeAspect="1"/>
+            </wp:cNvGraphicFramePr>
+            <a:graphic xmlns:a="http://schemas.openxmlformats.org/drawingml/2006/main">
+              <a:graphicData uri="http://schemas.openxmlformats.org/drawingml/2006/picture">
+                <pic:pic xmlns:pic="http://schemas.openxmlformats.org/drawingml/2006/picture">
+                  <pic:nvPicPr>
+                    <pic:cNvPr id="1" name=""/>
+                    <pic:cNvPicPr/>
+                  </pic:nvPicPr>
+                  <pic:blipFill>
+                    <a:blip r:embed="rId23"/>
+                    <a:stretch>
+                      <a:fillRect/>
+                    </a:stretch>
+                  </pic:blipFill>
+                  <pic:spPr>
+                    <a:xfrm>
+                      <a:off x="0" y="0"/>
+                      <a:ext cx="5732145" cy="6158865"/>
+                    </a:xfrm>
+                    <a:prstGeom prst="rect">
+                      <a:avLst/>
+                    </a:prstGeom>
+                  </pic:spPr>
+                </pic:pic>
+              </a:graphicData>
+            </a:graphic>
+          </wp:inline>
+        </w:drawing>
+      </w:r>
+    </w:p>
+    <w:p>
+      <w:pPr>
+        <w:rPr>
+          <w:szCs w:val="22"/>
+          <w:lang w:val="ro-RO"/>
+        </w:rPr>
+      </w:pPr>
+    </w:p>
+    <w:p>
+      <w:pPr>
+        <w:rPr>
+          <w:szCs w:val="22"/>
+          <w:lang w:val="ro-RO"/>
+        </w:rPr>
+      </w:pPr>
+    </w:p>
+    <w:p>
+      <w:pPr>
+        <w:rPr>
+          <w:szCs w:val="22"/>
+          <w:lang w:val="ro-RO"/>
+        </w:rPr>
+      </w:pPr>
+    </w:p>
+    <w:p>
+      <w:pPr>
+        <w:rPr>
+          <w:szCs w:val="22"/>
+          <w:lang w:val="ro-RO"/>
+        </w:rPr>
+      </w:pPr>
+    </w:p>
+    <w:p>
+      <w:pPr>
+        <w:rPr>
+          <w:szCs w:val="22"/>
+          <w:lang w:val="ro-RO"/>
+        </w:rPr>
+      </w:pPr>
+    </w:p>
+    <w:p>
+      <w:pPr>
+        <w:rPr>
+          <w:szCs w:val="22"/>
+          <w:lang w:val="ro-RO"/>
+        </w:rPr>
+      </w:pPr>
+    </w:p>
+    <w:p>
+      <w:pPr>
+        <w:rPr>
+          <w:lang w:val="ro-RO"/>
+        </w:rPr>
+      </w:pPr>
+      <w:r>
+        <w:rPr>
+          <w:lang w:val="ro-RO"/>
+        </w:rPr>
+        <w:lastRenderedPageBreak/>
+        <w:t xml:space="preserve">În </w:t>
+      </w:r>
+      <w:r>
+        <w:rPr>
+          <w:lang w:val="ro-RO"/>
+        </w:rPr>
+        <w:t>figurelele</w:t>
+      </w:r>
+      <w:r>
+        <w:rPr>
+          <w:lang w:val="ro-RO"/>
+        </w:rPr>
+        <w:t xml:space="preserve"> următoare se pot observa legăturile dintre tabelele bazei de date:</w:t>
+      </w:r>
+    </w:p>
+    <w:p>
+      <w:pPr>
+        <w:rPr>
+          <w:lang w:val="ro-RO"/>
+        </w:rPr>
+      </w:pPr>
+      <w:r>
+        <w:rPr>
+          <w:noProof/>
+        </w:rPr>
+        <w:drawing>
+          <wp:inline distT="0" distB="0" distL="0" distR="0" wp14:anchorId="7DDF6E67" wp14:editId="592875AD">
+            <wp:extent cx="5732145" cy="3655695"/>
+            <wp:effectExtent l="0" t="0" r="1905" b="1905"/>
+            <wp:docPr id="14" name="Picture 14"/>
+            <wp:cNvGraphicFramePr>
+              <a:graphicFrameLocks xmlns:a="http://schemas.openxmlformats.org/drawingml/2006/main" noChangeAspect="1"/>
+            </wp:cNvGraphicFramePr>
+            <a:graphic xmlns:a="http://schemas.openxmlformats.org/drawingml/2006/main">
+              <a:graphicData uri="http://schemas.openxmlformats.org/drawingml/2006/picture">
+                <pic:pic xmlns:pic="http://schemas.openxmlformats.org/drawingml/2006/picture">
+                  <pic:nvPicPr>
+                    <pic:cNvPr id="1" name=""/>
+                    <pic:cNvPicPr/>
+                  </pic:nvPicPr>
+                  <pic:blipFill>
+                    <a:blip r:embed="rId24"/>
+                    <a:stretch>
+                      <a:fillRect/>
+                    </a:stretch>
+                  </pic:blipFill>
+                  <pic:spPr>
+                    <a:xfrm>
+                      <a:off x="0" y="0"/>
                       <a:ext cx="5732145" cy="3655695"/>
                     </a:xfrm>
                     <a:prstGeom prst="rect">
@@ -13483,8 +14474,8 @@
         </w:rPr>
         <w:br w:type="page"/>
       </w:r>
-      <w:bookmarkStart w:id="5" w:name="_Cerinte_pentru_sistemul"/>
-      <w:bookmarkEnd w:id="5"/>
+      <w:bookmarkStart w:id="4" w:name="_Cerinte_pentru_sistemul"/>
+      <w:bookmarkEnd w:id="4"/>
       <w:r>
         <w:rPr>
           <w:lang w:val="ro-RO"/>
@@ -14306,6 +15297,83 @@
     </w:p>
     <w:p>
       <w:pPr>
+        <w:pStyle w:val="Heading3"/>
+        <w:rPr>
+          <w:lang w:val="ro-RO"/>
+        </w:rPr>
+      </w:pPr>
+      <w:r>
+        <w:rPr>
+          <w:lang w:val="ro-RO"/>
+        </w:rPr>
+        <w:t>Operatii pe</w:t>
+      </w:r>
+      <w:r>
+        <w:rPr>
+          <w:lang w:val="ro-RO"/>
+        </w:rPr>
+        <w:t xml:space="preserve"> ruta curenta</w:t>
+      </w:r>
+    </w:p>
+    <w:p>
+      <w:pPr>
+        <w:ind w:left="420"/>
+        <w:rPr>
+          <w:lang w:val="ro-RO"/>
+        </w:rPr>
+      </w:pPr>
+      <w:r>
+        <w:rPr>
+          <w:lang w:val="ro-RO"/>
+        </w:rPr>
+        <w:t xml:space="preserve">In aceasta pagina, soferul poate vedea ce ruta a fost asignata acestuia de catre unul dintre dispeceri. Dupa ce soferul are o ruta, acesta poate vedea pachetele care sunt include in acea ruta si de asemenea poate vedea, folosind </w:t>
+      </w:r>
+      <w:r>
+        <w:rPr>
+          <w:lang w:val="ro-RO"/>
+        </w:rPr>
+        <w:t>Google</w:t>
+      </w:r>
+      <w:r>
+        <w:rPr>
+          <w:lang w:val="ro-RO"/>
+        </w:rPr>
+        <w:t xml:space="preserve"> </w:t>
+      </w:r>
+      <w:r>
+        <w:rPr>
+          <w:lang w:val="ro-RO"/>
+        </w:rPr>
+        <w:t>M</w:t>
+      </w:r>
+      <w:r>
+        <w:rPr>
+          <w:lang w:val="ro-RO"/>
+        </w:rPr>
+        <w:t xml:space="preserve">aps, cel mai scurt drum pentru a putea ridica si lasa toate comenzile incluse in ruta respectiva. In acest moment, pachetele au tag-ul de „Assigned”. Cand soferul este gata de plecare, acesta poate apasa pe butonul de „Start Route”, tag-ul pachetelor devening „Delivering”. O data ce ruta este pornita, fiecare pachet are doua optiuni: </w:t>
+      </w:r>
+      <w:r>
+        <w:rPr>
+          <w:lang w:val="ro-RO"/>
+        </w:rPr>
+        <w:t xml:space="preserve">Delivered (pachetul a ajuns cu succes la destinatie) si Cancel ( au fost diferite probleme </w:t>
+      </w:r>
+      <w:r>
+        <w:rPr>
+          <w:lang w:val="ro-RO"/>
+        </w:rPr>
+        <w:lastRenderedPageBreak/>
+        <w:t>cu pachetul). O data ce toate pachetele din ruta respectiva ajung la una din cele doua stari de mai sus, ruta se poate incheia apasand pe butonul „End Route”, soferul devenind iar liber</w:t>
+      </w:r>
+      <w:r>
+        <w:rPr>
+          <w:lang w:val="ro-RO"/>
+        </w:rPr>
+        <w:t xml:space="preserve"> si pregatit de o noua ruta.</w:t>
+      </w:r>
+    </w:p>
+    <w:p>
+      <w:pPr>
         <w:pStyle w:val="Heading2"/>
         <w:rPr>
           <w:lang w:val="ro-RO"/>
@@ -14326,11 +15394,85 @@
     </w:p>
     <w:p>
       <w:pPr>
-        <w:jc w:val="both"/>
-        <w:rPr>
-          <w:lang w:val="ro-RO"/>
-        </w:rPr>
-      </w:pPr>
+        <w:pStyle w:val="Heading3"/>
+        <w:rPr>
+          <w:lang w:val="ro-RO"/>
+        </w:rPr>
+      </w:pPr>
+      <w:r>
+        <w:rPr>
+          <w:lang w:val="ro-RO"/>
+        </w:rPr>
+        <w:t>Estimare cost transport</w:t>
+      </w:r>
+    </w:p>
+    <w:p>
+      <w:pPr>
+        <w:rPr>
+          <w:lang w:val="ro-RO"/>
+        </w:rPr>
+      </w:pPr>
+      <w:r>
+        <w:rPr>
+          <w:lang w:val="ro-RO"/>
+        </w:rPr>
+        <w:t>Clientul are acces la un calculator de costuri estimativ pentru transport. Acesta trebuia sa introduca valoarea comenzii, ce tip de transport este nevoie sa fie chemat pentru comanda respectiva in functie de dimensiuni si kilometraj (bicicleta, masina, camion) si un numar de kilometrii.</w:t>
+      </w:r>
+    </w:p>
+    <w:p>
+      <w:pPr>
+        <w:pStyle w:val="Heading3"/>
+        <w:rPr>
+          <w:lang w:val="ro-RO"/>
+        </w:rPr>
+      </w:pPr>
+      <w:r>
+        <w:rPr>
+          <w:lang w:val="ro-RO"/>
+        </w:rPr>
+        <w:t>Editare profil si locatii</w:t>
+      </w:r>
+    </w:p>
+    <w:p>
+      <w:pPr>
+        <w:rPr>
+          <w:lang w:val="ro-RO"/>
+        </w:rPr>
+      </w:pPr>
+      <w:r>
+        <w:rPr>
+          <w:lang w:val="ro-RO"/>
+        </w:rPr>
+        <w:t>Clientul poate folosi pagina de profil pentru a edita detalii despre acesta cum ar fi numele, numarul de telefon, email-ul si, in special, locatiile de ridicare a coletelor. O locatie noua are nevoie obligatoriu de urmatoarele date (tara, oras, strada, nr.strada, cod postal) si optional de un „Tag”, acesta fiind folosit in loc de toata adresa pentru a f mai usor de gasit (de ex. Home).</w:t>
+      </w:r>
+    </w:p>
+    <w:p>
+      <w:pPr>
+        <w:pStyle w:val="Heading3"/>
+        <w:rPr>
+          <w:lang w:val="ro-RO"/>
+        </w:rPr>
+      </w:pPr>
+      <w:r>
+        <w:rPr>
+          <w:lang w:val="ro-RO"/>
+        </w:rPr>
+        <w:t>Creeare comanda</w:t>
+      </w:r>
+    </w:p>
+    <w:p>
+      <w:pPr>
+        <w:pStyle w:val="Heading3"/>
+        <w:rPr>
+          <w:lang w:val="ro-RO"/>
+        </w:rPr>
+      </w:pPr>
+      <w:r>
+        <w:rPr>
+          <w:lang w:val="ro-RO"/>
+        </w:rPr>
+        <w:t>Verificare stadiu comanda</w:t>
+      </w:r>
     </w:p>
     <w:p>
       <w:pPr>
@@ -14351,488 +15493,160 @@
     <w:p>
       <w:pPr>
         <w:pStyle w:val="Heading2"/>
-        <w:jc w:val="both"/>
-        <w:rPr>
-          <w:lang w:val="ro-RO"/>
-        </w:rPr>
-      </w:pPr>
-      <w:bookmarkStart w:id="6" w:name="_Toc309895969"/>
-      <w:r>
-        <w:rPr>
-          <w:lang w:val="ro-RO"/>
-        </w:rPr>
-        <w:t>Elemente de tehnoredactare</w:t>
+        <w:rPr>
+          <w:lang w:val="ro-RO"/>
+        </w:rPr>
+      </w:pPr>
+      <w:bookmarkStart w:id="5" w:name="_Toc309895972"/>
+      <w:r>
+        <w:rPr>
+          <w:lang w:val="ro-RO"/>
+        </w:rPr>
+        <w:t>Figuri</w:t>
+      </w:r>
+      <w:r>
+        <w:rPr>
+          <w:lang w:val="ro-RO"/>
+        </w:rPr>
+        <w:fldChar w:fldCharType="begin"/>
+      </w:r>
+      <w:r>
+        <w:rPr>
+          <w:lang w:val="ro-RO"/>
+        </w:rPr>
+        <w:instrText xml:space="preserve"> XE "Figuri" </w:instrText>
+      </w:r>
+      <w:r>
+        <w:rPr>
+          <w:lang w:val="ro-RO"/>
+        </w:rPr>
+        <w:fldChar w:fldCharType="end"/>
+      </w:r>
+      <w:r>
+        <w:rPr>
+          <w:lang w:val="ro-RO"/>
+        </w:rPr>
+        <w:t>le</w:t>
+      </w:r>
+      <w:bookmarkEnd w:id="5"/>
+    </w:p>
+    <w:p>
+      <w:pPr>
+        <w:jc w:val="both"/>
+        <w:rPr>
+          <w:lang w:val="ro-RO"/>
+        </w:rPr>
+      </w:pPr>
+      <w:r>
+        <w:rPr>
+          <w:lang w:val="ro-RO"/>
+        </w:rPr>
+        <w:t xml:space="preserve">Partea grafică a lucrării are o pondere semnificativă în nota finală acordată lucrării candidatului. Se recomandă prin urmare acordarea unei atenții sporite tehnoredactării figurilor. </w:t>
+      </w:r>
+    </w:p>
+    <w:p>
+      <w:pPr>
+        <w:jc w:val="both"/>
+        <w:rPr>
+          <w:lang w:val="ro-RO"/>
+        </w:rPr>
+      </w:pPr>
+      <w:r>
+        <w:rPr>
+          <w:lang w:val="ro-RO"/>
+        </w:rPr>
+        <w:t xml:space="preserve">Actualizarea Listei Figurilor este obligatorie (procedura este similară cu cea exemplificată în secțiunea </w:t>
+      </w:r>
+      <w:r>
+        <w:rPr>
+          <w:lang w:val="ro-RO"/>
+        </w:rPr>
+        <w:fldChar w:fldCharType="begin"/>
+      </w:r>
+      <w:r>
+        <w:rPr>
+          <w:lang w:val="ro-RO"/>
+        </w:rPr>
+        <w:instrText xml:space="preserve"> REF _Ref309893857 \r \h </w:instrText>
+      </w:r>
+      <w:r>
+        <w:rPr>
+          <w:lang w:val="ro-RO"/>
+        </w:rPr>
+        <w:instrText xml:space="preserve"> \* MERGEFORMAT </w:instrText>
+      </w:r>
+      <w:r>
+        <w:rPr>
+          <w:lang w:val="ro-RO"/>
+        </w:rPr>
+      </w:r>
+      <w:r>
+        <w:rPr>
+          <w:lang w:val="ro-RO"/>
+        </w:rPr>
+        <w:fldChar w:fldCharType="separate"/>
+      </w:r>
+      <w:r>
+        <w:rPr>
+          <w:lang w:val="ro-RO"/>
+        </w:rPr>
+        <w:t>2.5.2</w:t>
+      </w:r>
+      <w:r>
+        <w:rPr>
+          <w:lang w:val="ro-RO"/>
+        </w:rPr>
+        <w:fldChar w:fldCharType="end"/>
+      </w:r>
+      <w:r>
+        <w:rPr>
+          <w:lang w:val="ro-RO"/>
+        </w:rPr>
+        <w:t>).</w:t>
+      </w:r>
+    </w:p>
+    <w:p>
+      <w:pPr>
+        <w:pStyle w:val="Heading3"/>
+        <w:jc w:val="both"/>
+        <w:rPr>
+          <w:lang w:val="ro-RO"/>
+        </w:rPr>
+      </w:pPr>
+      <w:bookmarkStart w:id="6" w:name="_Ref309893857"/>
+      <w:bookmarkStart w:id="7" w:name="_Toc309895973"/>
+      <w:r>
+        <w:rPr>
+          <w:lang w:val="ro-RO"/>
+        </w:rPr>
+        <w:t>Tabele</w:t>
+      </w:r>
+      <w:r>
+        <w:rPr>
+          <w:lang w:val="ro-RO"/>
+        </w:rPr>
+        <w:fldChar w:fldCharType="begin"/>
+      </w:r>
+      <w:r>
+        <w:rPr>
+          <w:lang w:val="ro-RO"/>
+        </w:rPr>
+        <w:instrText xml:space="preserve"> XE "Tabele" </w:instrText>
+      </w:r>
+      <w:r>
+        <w:rPr>
+          <w:lang w:val="ro-RO"/>
+        </w:rPr>
+        <w:fldChar w:fldCharType="end"/>
+      </w:r>
+      <w:r>
+        <w:rPr>
+          <w:lang w:val="ro-RO"/>
+        </w:rPr>
+        <w:t>le</w:t>
       </w:r>
       <w:bookmarkEnd w:id="6"/>
-    </w:p>
-    <w:p>
-      <w:pPr>
-        <w:jc w:val="both"/>
-        <w:rPr>
-          <w:lang w:val="ro-RO"/>
-        </w:rPr>
-      </w:pPr>
-      <w:r>
-        <w:rPr>
-          <w:lang w:val="ro-RO"/>
-        </w:rPr>
-        <w:t>Pe scurt:</w:t>
-      </w:r>
-    </w:p>
-    <w:p>
-      <w:pPr>
-        <w:numPr>
-          <w:ilvl w:val="0"/>
-          <w:numId w:val="21"/>
-        </w:numPr>
-        <w:jc w:val="both"/>
-        <w:rPr>
-          <w:lang w:val="ro-RO"/>
-        </w:rPr>
-      </w:pPr>
-      <w:r>
-        <w:rPr>
-          <w:lang w:val="ro-RO"/>
-        </w:rPr>
-        <w:lastRenderedPageBreak/>
-        <w:t xml:space="preserve">dimensiunea paginilor va fi A4, 21 x 29,7 cm; </w:t>
-      </w:r>
-    </w:p>
-    <w:p>
-      <w:pPr>
-        <w:numPr>
-          <w:ilvl w:val="0"/>
-          <w:numId w:val="21"/>
-        </w:numPr>
-        <w:jc w:val="both"/>
-        <w:rPr>
-          <w:lang w:val="ro-RO"/>
-        </w:rPr>
-      </w:pPr>
-      <w:r>
-        <w:rPr>
-          <w:lang w:val="ro-RO"/>
-        </w:rPr>
-        <w:t>marginile recomandate sunt: sus/jos/stânga/dreapta – 2,54 cm;</w:t>
-      </w:r>
-    </w:p>
-    <w:p>
-      <w:pPr>
-        <w:numPr>
-          <w:ilvl w:val="0"/>
-          <w:numId w:val="21"/>
-        </w:numPr>
-        <w:jc w:val="both"/>
-        <w:rPr>
-          <w:lang w:val="ro-RO"/>
-        </w:rPr>
-      </w:pPr>
-      <w:r>
-        <w:rPr>
-          <w:lang w:val="ro-RO"/>
-        </w:rPr>
-        <w:t xml:space="preserve">fontul recomandat este Times New Roman; </w:t>
-      </w:r>
-    </w:p>
-    <w:p>
-      <w:pPr>
-        <w:numPr>
-          <w:ilvl w:val="0"/>
-          <w:numId w:val="21"/>
-        </w:numPr>
-        <w:jc w:val="both"/>
-        <w:rPr>
-          <w:lang w:val="ro-RO"/>
-        </w:rPr>
-      </w:pPr>
-      <w:r>
-        <w:rPr>
-          <w:lang w:val="ro-RO"/>
-        </w:rPr>
-        <w:t>c</w:t>
-      </w:r>
-      <w:r>
-        <w:rPr>
-          <w:lang w:val="ro-RO"/>
-        </w:rPr>
-        <w:t xml:space="preserve">orpul literelor va </w:t>
-      </w:r>
-      <w:r>
-        <w:rPr>
-          <w:lang w:val="ro-RO"/>
-        </w:rPr>
-        <w:t>avea dimensiunea</w:t>
-      </w:r>
-      <w:r>
-        <w:rPr>
-          <w:lang w:val="ro-RO"/>
-        </w:rPr>
-        <w:t xml:space="preserve"> de 11 puncte;</w:t>
-      </w:r>
-    </w:p>
-    <w:p>
-      <w:pPr>
-        <w:numPr>
-          <w:ilvl w:val="0"/>
-          <w:numId w:val="21"/>
-        </w:numPr>
-        <w:jc w:val="both"/>
-        <w:rPr>
-          <w:lang w:val="ro-RO"/>
-        </w:rPr>
-      </w:pPr>
-      <w:r>
-        <w:rPr>
-          <w:lang w:val="ro-RO"/>
-        </w:rPr>
-        <w:t xml:space="preserve">spațiul dintre rânduri va avea dimensiunea de 1 rând și jumătate (1,5); </w:t>
-      </w:r>
-    </w:p>
-    <w:p>
-      <w:pPr>
-        <w:numPr>
-          <w:ilvl w:val="0"/>
-          <w:numId w:val="21"/>
-        </w:numPr>
-        <w:jc w:val="both"/>
-        <w:rPr>
-          <w:lang w:val="ro-RO"/>
-        </w:rPr>
-      </w:pPr>
-      <w:r>
-        <w:rPr>
-          <w:lang w:val="ro-RO"/>
-        </w:rPr>
-        <w:t>indentarea unui paragraf se va face cu 1,27 cm;</w:t>
-      </w:r>
-    </w:p>
-    <w:p>
-      <w:pPr>
-        <w:numPr>
-          <w:ilvl w:val="0"/>
-          <w:numId w:val="21"/>
-        </w:numPr>
-        <w:jc w:val="both"/>
-        <w:rPr>
-          <w:lang w:val="ro-RO"/>
-        </w:rPr>
-      </w:pPr>
-      <w:r>
-        <w:rPr>
-          <w:lang w:val="ro-RO"/>
-        </w:rPr>
-        <w:t>textul</w:t>
-      </w:r>
-      <w:r>
-        <w:rPr>
-          <w:lang w:val="ro-RO"/>
-        </w:rPr>
-        <w:t xml:space="preserve"> paragrafelor</w:t>
-      </w:r>
-      <w:r>
-        <w:rPr>
-          <w:lang w:val="ro-RO"/>
-        </w:rPr>
-        <w:t xml:space="preserve"> trebuie să fie aliniat în mod echilibrat stânga-dreapta (în eng. - </w:t>
-      </w:r>
-      <w:r>
-        <w:rPr>
-          <w:i/>
-          <w:lang w:val="ro-RO"/>
-        </w:rPr>
-        <w:t>justify</w:t>
-      </w:r>
-      <w:r>
-        <w:rPr>
-          <w:lang w:val="ro-RO"/>
-        </w:rPr>
-        <w:t>);</w:t>
-      </w:r>
-    </w:p>
-    <w:p>
-      <w:pPr>
-        <w:numPr>
-          <w:ilvl w:val="0"/>
-          <w:numId w:val="21"/>
-        </w:numPr>
-        <w:jc w:val="both"/>
-        <w:rPr>
-          <w:lang w:val="ro-RO"/>
-        </w:rPr>
-      </w:pPr>
-      <w:r>
-        <w:rPr>
-          <w:lang w:val="ro-RO"/>
-        </w:rPr>
-        <w:t>paginile trebuie să fie nu</w:t>
-      </w:r>
-      <w:r>
-        <w:rPr>
-          <w:lang w:val="ro-RO"/>
-        </w:rPr>
-        <w:t>merotate conform acestui șablon.</w:t>
-      </w:r>
-    </w:p>
-    <w:p>
-      <w:pPr>
-        <w:pStyle w:val="Heading2"/>
-        <w:jc w:val="both"/>
-        <w:rPr>
-          <w:lang w:val="ro-RO"/>
-        </w:rPr>
-      </w:pPr>
-      <w:bookmarkStart w:id="7" w:name="_Toc309895970"/>
-      <w:r>
-        <w:rPr>
-          <w:lang w:val="ro-RO"/>
-        </w:rPr>
-        <w:t>Formulele matematice</w:t>
-      </w:r>
       <w:bookmarkEnd w:id="7"/>
-      <w:r>
-        <w:rPr>
-          <w:lang w:val="ro-RO"/>
-        </w:rPr>
-        <w:fldChar w:fldCharType="begin"/>
-      </w:r>
-      <w:r>
-        <w:rPr>
-          <w:lang w:val="ro-RO"/>
-        </w:rPr>
-        <w:instrText xml:space="preserve"> XE "Formulele matematice" </w:instrText>
-      </w:r>
-      <w:r>
-        <w:rPr>
-          <w:lang w:val="ro-RO"/>
-        </w:rPr>
-        <w:fldChar w:fldCharType="end"/>
-      </w:r>
-    </w:p>
-    <w:p>
-      <w:pPr>
-        <w:jc w:val="both"/>
-        <w:rPr>
-          <w:lang w:val="ro-RO"/>
-        </w:rPr>
-      </w:pPr>
-      <w:r>
-        <w:rPr>
-          <w:lang w:val="ro-RO"/>
-        </w:rPr>
-        <w:t>Pentru redactarea formulelor matematice recomandăm utilizarea in</w:t>
-      </w:r>
-      <w:r>
-        <w:rPr>
-          <w:lang w:val="ro-RO"/>
-        </w:rPr>
-        <w:t>strumentului Microsoft Equation Editor</w:t>
-      </w:r>
-      <w:r>
-        <w:rPr>
-          <w:lang w:val="ro-RO"/>
-        </w:rPr>
-        <w:t xml:space="preserve"> și importul lor (o data terminate) în Microsoft Word</w:t>
-      </w:r>
-      <w:r>
-        <w:rPr>
-          <w:lang w:val="ro-RO"/>
-        </w:rPr>
-        <w:t>.</w:t>
-      </w:r>
-    </w:p>
-    <w:p>
-      <w:pPr>
-        <w:pStyle w:val="Heading2"/>
-        <w:jc w:val="both"/>
-        <w:rPr>
-          <w:lang w:val="ro-RO"/>
-        </w:rPr>
-      </w:pPr>
-      <w:bookmarkStart w:id="8" w:name="_Toc309895971"/>
-      <w:r>
-        <w:rPr>
-          <w:lang w:val="ro-RO"/>
-        </w:rPr>
-        <w:t>Ilustrațiile</w:t>
-      </w:r>
-      <w:bookmarkEnd w:id="8"/>
-      <w:r>
-        <w:rPr>
-          <w:lang w:val="ro-RO"/>
-        </w:rPr>
-        <w:fldChar w:fldCharType="begin"/>
-      </w:r>
-      <w:r>
-        <w:rPr>
-          <w:lang w:val="ro-RO"/>
-        </w:rPr>
-        <w:instrText xml:space="preserve"> XE "Ilustrațiile" </w:instrText>
-      </w:r>
-      <w:r>
-        <w:rPr>
-          <w:lang w:val="ro-RO"/>
-        </w:rPr>
-        <w:fldChar w:fldCharType="end"/>
-      </w:r>
-    </w:p>
-    <w:p>
-      <w:pPr>
-        <w:pStyle w:val="Heading3"/>
-        <w:jc w:val="both"/>
-        <w:rPr>
-          <w:lang w:val="ro-RO"/>
-        </w:rPr>
-      </w:pPr>
-      <w:bookmarkStart w:id="9" w:name="_Toc309895972"/>
-      <w:r>
-        <w:rPr>
-          <w:lang w:val="ro-RO"/>
-        </w:rPr>
-        <w:t>Figuri</w:t>
-      </w:r>
-      <w:r>
-        <w:rPr>
-          <w:lang w:val="ro-RO"/>
-        </w:rPr>
-        <w:fldChar w:fldCharType="begin"/>
-      </w:r>
-      <w:r>
-        <w:rPr>
-          <w:lang w:val="ro-RO"/>
-        </w:rPr>
-        <w:instrText xml:space="preserve"> XE "Figuri" </w:instrText>
-      </w:r>
-      <w:r>
-        <w:rPr>
-          <w:lang w:val="ro-RO"/>
-        </w:rPr>
-        <w:fldChar w:fldCharType="end"/>
-      </w:r>
-      <w:r>
-        <w:rPr>
-          <w:lang w:val="ro-RO"/>
-        </w:rPr>
-        <w:t>le</w:t>
-      </w:r>
-      <w:bookmarkEnd w:id="9"/>
-    </w:p>
-    <w:p>
-      <w:pPr>
-        <w:jc w:val="both"/>
-        <w:rPr>
-          <w:lang w:val="ro-RO"/>
-        </w:rPr>
-      </w:pPr>
-      <w:r>
-        <w:rPr>
-          <w:lang w:val="ro-RO"/>
-        </w:rPr>
-        <w:t xml:space="preserve">Partea grafică a lucrării are o pondere semnificativă în nota finală acordată lucrării candidatului. Se recomandă prin urmare acordarea unei atenții sporite tehnoredactării figurilor. </w:t>
-      </w:r>
-    </w:p>
-    <w:p>
-      <w:pPr>
-        <w:jc w:val="both"/>
-        <w:rPr>
-          <w:lang w:val="ro-RO"/>
-        </w:rPr>
-      </w:pPr>
-      <w:r>
-        <w:rPr>
-          <w:lang w:val="ro-RO"/>
-        </w:rPr>
-        <w:t xml:space="preserve">Actualizarea Listei Figurilor este obligatorie (procedura este similară cu cea exemplificată în secțiunea </w:t>
-      </w:r>
-      <w:r>
-        <w:rPr>
-          <w:lang w:val="ro-RO"/>
-        </w:rPr>
-        <w:fldChar w:fldCharType="begin"/>
-      </w:r>
-      <w:r>
-        <w:rPr>
-          <w:lang w:val="ro-RO"/>
-        </w:rPr>
-        <w:instrText xml:space="preserve"> REF _Ref309893857 \r \h </w:instrText>
-      </w:r>
-      <w:r>
-        <w:rPr>
-          <w:lang w:val="ro-RO"/>
-        </w:rPr>
-        <w:instrText xml:space="preserve"> \* MERGEFORMAT </w:instrText>
-      </w:r>
-      <w:r>
-        <w:rPr>
-          <w:lang w:val="ro-RO"/>
-        </w:rPr>
-      </w:r>
-      <w:r>
-        <w:rPr>
-          <w:lang w:val="ro-RO"/>
-        </w:rPr>
-        <w:fldChar w:fldCharType="separate"/>
-      </w:r>
-      <w:r>
-        <w:rPr>
-          <w:lang w:val="ro-RO"/>
-        </w:rPr>
-        <w:t>2.5.2</w:t>
-      </w:r>
-      <w:r>
-        <w:rPr>
-          <w:lang w:val="ro-RO"/>
-        </w:rPr>
-        <w:fldChar w:fldCharType="end"/>
-      </w:r>
-      <w:r>
-        <w:rPr>
-          <w:lang w:val="ro-RO"/>
-        </w:rPr>
-        <w:t>).</w:t>
-      </w:r>
-    </w:p>
-    <w:p>
-      <w:pPr>
-        <w:pStyle w:val="Heading3"/>
-        <w:jc w:val="both"/>
-        <w:rPr>
-          <w:lang w:val="ro-RO"/>
-        </w:rPr>
-      </w:pPr>
-      <w:bookmarkStart w:id="10" w:name="_Ref309893857"/>
-      <w:bookmarkStart w:id="11" w:name="_Toc309895973"/>
-      <w:r>
-        <w:rPr>
-          <w:lang w:val="ro-RO"/>
-        </w:rPr>
-        <w:t>Tabele</w:t>
-      </w:r>
-      <w:r>
-        <w:rPr>
-          <w:lang w:val="ro-RO"/>
-        </w:rPr>
-        <w:fldChar w:fldCharType="begin"/>
-      </w:r>
-      <w:r>
-        <w:rPr>
-          <w:lang w:val="ro-RO"/>
-        </w:rPr>
-        <w:instrText xml:space="preserve"> XE "Tabele" </w:instrText>
-      </w:r>
-      <w:r>
-        <w:rPr>
-          <w:lang w:val="ro-RO"/>
-        </w:rPr>
-        <w:fldChar w:fldCharType="end"/>
-      </w:r>
-      <w:r>
-        <w:rPr>
-          <w:lang w:val="ro-RO"/>
-        </w:rPr>
-        <w:t>le</w:t>
-      </w:r>
-      <w:bookmarkEnd w:id="10"/>
-      <w:bookmarkEnd w:id="11"/>
     </w:p>
     <w:p>
       <w:pPr>
@@ -15019,7 +15833,7 @@
                     </pic:cNvPicPr>
                   </pic:nvPicPr>
                   <pic:blipFill>
-                    <a:blip r:embed="rId16">
+                    <a:blip r:embed="rId25">
                       <a:extLst>
                         <a:ext uri="{28A0092B-C50C-407E-A947-70E740481C1C}">
                           <a14:useLocalDpi xmlns:a14="http://schemas.microsoft.com/office/drawing/2010/main" val="0"/>
@@ -15060,8 +15874,8 @@
           <w:lang w:val="ro-RO"/>
         </w:rPr>
       </w:pPr>
-      <w:bookmarkStart w:id="12" w:name="_Ref309893008"/>
-      <w:bookmarkStart w:id="13" w:name="_Toc309893908"/>
+      <w:bookmarkStart w:id="8" w:name="_Ref309893008"/>
+      <w:bookmarkStart w:id="9" w:name="_Toc309893908"/>
       <w:r>
         <w:rPr>
           <w:lang w:val="ro-RO"/>
@@ -15099,14 +15913,14 @@
         </w:rPr>
         <w:fldChar w:fldCharType="end"/>
       </w:r>
-      <w:bookmarkEnd w:id="12"/>
+      <w:bookmarkEnd w:id="8"/>
       <w:r>
         <w:rPr>
           <w:lang w:val="ro-RO"/>
         </w:rPr>
         <w:t>. Selectarea prin click dreapta a opțiunii „Update field”</w:t>
       </w:r>
-      <w:bookmarkEnd w:id="13"/>
+      <w:bookmarkEnd w:id="9"/>
     </w:p>
     <w:p>
       <w:pPr>
@@ -15220,7 +16034,7 @@
                     </pic:cNvPicPr>
                   </pic:nvPicPr>
                   <pic:blipFill>
-                    <a:blip r:embed="rId17">
+                    <a:blip r:embed="rId26">
                       <a:extLst>
                         <a:ext uri="{28A0092B-C50C-407E-A947-70E740481C1C}">
                           <a14:useLocalDpi xmlns:a14="http://schemas.microsoft.com/office/drawing/2010/main" val="0"/>
@@ -15260,8 +16074,8 @@
           <w:lang w:val="ro-RO"/>
         </w:rPr>
       </w:pPr>
-      <w:bookmarkStart w:id="14" w:name="_Ref309893210"/>
-      <w:bookmarkStart w:id="15" w:name="_Toc309893909"/>
+      <w:bookmarkStart w:id="10" w:name="_Ref309893210"/>
+      <w:bookmarkStart w:id="11" w:name="_Toc309893909"/>
       <w:r>
         <w:rPr>
           <w:lang w:val="ro-RO"/>
@@ -15299,14 +16113,14 @@
         </w:rPr>
         <w:fldChar w:fldCharType="end"/>
       </w:r>
-      <w:bookmarkEnd w:id="14"/>
+      <w:bookmarkEnd w:id="10"/>
       <w:r>
         <w:rPr>
           <w:lang w:val="ro-RO"/>
         </w:rPr>
         <w:t>. Actualizarea întregului tabel</w:t>
       </w:r>
-      <w:bookmarkEnd w:id="15"/>
+      <w:bookmarkEnd w:id="11"/>
     </w:p>
     <w:p>
       <w:pPr>
@@ -15954,8 +16768,8 @@
           <w:lang w:val="ro-RO"/>
         </w:rPr>
       </w:pPr>
-      <w:bookmarkStart w:id="16" w:name="_Ref309890850"/>
-      <w:bookmarkStart w:id="17" w:name="_Toc309893145"/>
+      <w:bookmarkStart w:id="12" w:name="_Ref309890850"/>
+      <w:bookmarkStart w:id="13" w:name="_Toc309893145"/>
       <w:r>
         <w:rPr>
           <w:lang w:val="ro-RO"/>
@@ -15993,14 +16807,14 @@
         </w:rPr>
         <w:fldChar w:fldCharType="end"/>
       </w:r>
-      <w:bookmarkEnd w:id="16"/>
+      <w:bookmarkEnd w:id="12"/>
       <w:r>
         <w:rPr>
           <w:lang w:val="ro-RO"/>
         </w:rPr>
         <w:t>. Nume de utilizatori și valorile rezumat ale parolelor acestora</w:t>
       </w:r>
-      <w:bookmarkEnd w:id="17"/>
+      <w:bookmarkEnd w:id="13"/>
     </w:p>
     <w:p>
       <w:pPr>
@@ -16078,7 +16892,7 @@
           <w:lang w:val="ro-RO"/>
         </w:rPr>
       </w:pPr>
-      <w:bookmarkStart w:id="18" w:name="_Toc309895974"/>
+      <w:bookmarkStart w:id="14" w:name="_Toc309895974"/>
       <w:r>
         <w:rPr>
           <w:lang w:val="ro-RO"/>
@@ -16110,7 +16924,7 @@
         </w:rPr>
         <w:t xml:space="preserve"> (unei figuri/tabele)</w:t>
       </w:r>
-      <w:bookmarkEnd w:id="18"/>
+      <w:bookmarkEnd w:id="14"/>
     </w:p>
     <w:p>
       <w:pPr>
@@ -16178,8 +16992,8 @@
           <w:lang w:val="ro-RO"/>
         </w:rPr>
       </w:pPr>
-      <w:bookmarkStart w:id="19" w:name="_Ref309844154"/>
-      <w:bookmarkStart w:id="20" w:name="_Toc309895975"/>
+      <w:bookmarkStart w:id="15" w:name="_Ref309844154"/>
+      <w:bookmarkStart w:id="16" w:name="_Toc309895975"/>
       <w:r>
         <w:rPr>
           <w:lang w:val="ro-RO"/>
@@ -16187,8 +17001,8 @@
         <w:lastRenderedPageBreak/>
         <w:t>Termeni de utilizare</w:t>
       </w:r>
-      <w:bookmarkEnd w:id="19"/>
-      <w:bookmarkEnd w:id="20"/>
+      <w:bookmarkEnd w:id="15"/>
+      <w:bookmarkEnd w:id="16"/>
     </w:p>
     <w:p>
       <w:pPr>
@@ -16198,7 +17012,7 @@
           <w:lang w:val="ro-RO"/>
         </w:rPr>
       </w:pPr>
-      <w:bookmarkStart w:id="21" w:name="_Toc309895976"/>
+      <w:bookmarkStart w:id="17" w:name="_Toc309895976"/>
       <w:r>
         <w:rPr>
           <w:lang w:val="ro-RO"/>
@@ -16211,7 +17025,7 @@
         </w:rPr>
         <w:t>ii</w:t>
       </w:r>
-      <w:bookmarkEnd w:id="21"/>
+      <w:bookmarkEnd w:id="17"/>
       <w:r>
         <w:rPr>
           <w:lang w:val="ro-RO"/>
@@ -16299,14 +17113,14 @@
           <w:lang w:val="ro-RO"/>
         </w:rPr>
       </w:pPr>
-      <w:bookmarkStart w:id="22" w:name="_Toc309895977"/>
+      <w:bookmarkStart w:id="18" w:name="_Toc309895977"/>
       <w:r>
         <w:rPr>
           <w:lang w:val="ro-RO"/>
         </w:rPr>
         <w:t>Licența de utilizare</w:t>
       </w:r>
-      <w:bookmarkEnd w:id="22"/>
+      <w:bookmarkEnd w:id="18"/>
     </w:p>
     <w:p>
       <w:pPr>
@@ -16370,7 +17184,7 @@
         </w:rPr>
         <w:br w:type="page"/>
       </w:r>
-      <w:bookmarkStart w:id="23" w:name="_Toc309895978"/>
+      <w:bookmarkStart w:id="19" w:name="_Toc309895978"/>
       <w:r>
         <w:rPr>
           <w:lang w:val="ro-RO"/>
@@ -16378,7 +17192,7 @@
         <w:lastRenderedPageBreak/>
         <w:t>Concluzii</w:t>
       </w:r>
-      <w:bookmarkEnd w:id="23"/>
+      <w:bookmarkEnd w:id="19"/>
     </w:p>
     <w:p>
       <w:pPr>
@@ -16432,8 +17246,8 @@
         </w:rPr>
         <w:br w:type="page"/>
       </w:r>
-      <w:bookmarkStart w:id="24" w:name="_Ref309895090"/>
-      <w:bookmarkStart w:id="25" w:name="_Toc309895979"/>
+      <w:bookmarkStart w:id="20" w:name="_Ref309895090"/>
+      <w:bookmarkStart w:id="21" w:name="_Toc309895979"/>
       <w:r>
         <w:rPr>
           <w:lang w:val="ro-RO"/>
@@ -16447,8 +17261,8 @@
         </w:rPr>
         <w:t>ibliografie</w:t>
       </w:r>
-      <w:bookmarkEnd w:id="24"/>
-      <w:bookmarkEnd w:id="25"/>
+      <w:bookmarkEnd w:id="20"/>
+      <w:bookmarkEnd w:id="21"/>
       <w:r>
         <w:rPr>
           <w:lang w:val="ro-RO"/>
@@ -16603,7 +17417,7 @@
         </w:rPr>
         <w:br w:type="page"/>
       </w:r>
-      <w:bookmarkStart w:id="26" w:name="_Toc309895980"/>
+      <w:bookmarkStart w:id="22" w:name="_Toc309895980"/>
       <w:r>
         <w:rPr>
           <w:lang w:val="ro-RO"/>
@@ -16617,7 +17431,7 @@
         </w:rPr>
         <w:t>eferințe web</w:t>
       </w:r>
-      <w:bookmarkEnd w:id="26"/>
+      <w:bookmarkEnd w:id="22"/>
       <w:r>
         <w:rPr>
           <w:lang w:val="ro-RO"/>
@@ -16865,7 +17679,7 @@
         </w:rPr>
         <w:br w:type="page"/>
       </w:r>
-      <w:bookmarkStart w:id="27" w:name="_Toc309895981"/>
+      <w:bookmarkStart w:id="23" w:name="_Toc309895981"/>
       <w:r>
         <w:rPr>
           <w:lang w:val="ro-RO"/>
@@ -16873,7 +17687,7 @@
         <w:lastRenderedPageBreak/>
         <w:t>Codul sursă</w:t>
       </w:r>
-      <w:bookmarkEnd w:id="27"/>
+      <w:bookmarkEnd w:id="23"/>
     </w:p>
     <w:p>
       <w:pPr>
@@ -16953,7 +17767,7 @@
         </w:rPr>
         <w:br w:type="page"/>
       </w:r>
-      <w:bookmarkStart w:id="28" w:name="_Toc309895982"/>
+      <w:bookmarkStart w:id="24" w:name="_Toc309895982"/>
       <w:r>
         <w:rPr>
           <w:lang w:val="ro-RO"/>
@@ -16961,7 +17775,7 @@
         <w:lastRenderedPageBreak/>
         <w:t>Site-ul web al proiectului</w:t>
       </w:r>
-      <w:bookmarkEnd w:id="28"/>
+      <w:bookmarkEnd w:id="24"/>
     </w:p>
     <w:p>
       <w:pPr>
@@ -17050,7 +17864,7 @@
         </w:rPr>
         <w:br w:type="page"/>
       </w:r>
-      <w:bookmarkStart w:id="29" w:name="_Toc309895983"/>
+      <w:bookmarkStart w:id="25" w:name="_Toc309895983"/>
       <w:r>
         <w:rPr>
           <w:lang w:val="ro-RO"/>
@@ -17058,7 +17872,7 @@
         <w:lastRenderedPageBreak/>
         <w:t>CD / DVD</w:t>
       </w:r>
-      <w:bookmarkEnd w:id="29"/>
+      <w:bookmarkEnd w:id="25"/>
     </w:p>
     <w:p>
       <w:pPr>
@@ -17147,7 +17961,7 @@
                     </pic:cNvPicPr>
                   </pic:nvPicPr>
                   <pic:blipFill>
-                    <a:blip r:embed="rId18">
+                    <a:blip r:embed="rId27">
                       <a:extLst>
                         <a:ext uri="{28A0092B-C50C-407E-A947-70E740481C1C}">
                           <a14:useLocalDpi xmlns:a14="http://schemas.microsoft.com/office/drawing/2010/main" val="0"/>
@@ -17233,7 +18047,7 @@
         </w:rPr>
         <w:br w:type="page"/>
       </w:r>
-      <w:bookmarkStart w:id="30" w:name="_Toc309895984"/>
+      <w:bookmarkStart w:id="26" w:name="_Toc309895984"/>
       <w:r>
         <w:rPr>
           <w:lang w:val="ro-RO"/>
@@ -17241,7 +18055,7 @@
         <w:lastRenderedPageBreak/>
         <w:t>Index</w:t>
       </w:r>
-      <w:bookmarkEnd w:id="30"/>
+      <w:bookmarkEnd w:id="26"/>
     </w:p>
     <w:p>
       <w:pPr>
@@ -17961,7 +18775,7 @@
 </file>
 
 <file path=word/endnotes.xml><?xml version="1.0" encoding="utf-8"?>
-<w:endnotes xmlns:wpc="http://schemas.microsoft.com/office/word/2010/wordprocessingCanvas" xmlns:mc="http://schemas.openxmlformats.org/markup-compatibility/2006" xmlns:o="urn:schemas-microsoft-com:office:office" xmlns:r="http://schemas.openxmlformats.org/officeDocument/2006/relationships" xmlns:m="http://schemas.openxmlformats.org/officeDocument/2006/math" xmlns:v="urn:schemas-microsoft-com:vml" xmlns:wp14="http://schemas.microsoft.com/office/word/2010/wordprocessingDrawing" xmlns:wp="http://schemas.openxmlformats.org/drawingml/2006/wordprocessingDrawing" xmlns:w10="urn:schemas-microsoft-com:office:word" xmlns:w="http://schemas.openxmlformats.org/wordprocessingml/2006/main" xmlns:w14="http://schemas.microsoft.com/office/word/2010/wordml" xmlns:w15="http://schemas.microsoft.com/office/word/2012/wordml" xmlns:wpg="http://schemas.microsoft.com/office/word/2010/wordprocessingGroup" xmlns:wpi="http://schemas.microsoft.com/office/word/2010/wordprocessingInk" xmlns:wne="http://schemas.microsoft.com/office/word/2006/wordml" xmlns:wps="http://schemas.microsoft.com/office/word/2010/wordprocessingShape" mc:Ignorable="w14 w15 wp14">
+<w:endnotes xmlns:wpc="http://schemas.microsoft.com/office/word/2010/wordprocessingCanvas" xmlns:cx="http://schemas.microsoft.com/office/drawing/2014/chartex" xmlns:cx1="http://schemas.microsoft.com/office/drawing/2015/9/8/chartex" xmlns:cx2="http://schemas.microsoft.com/office/drawing/2015/10/21/chartex" xmlns:cx3="http://schemas.microsoft.com/office/drawing/2016/5/9/chartex" xmlns:cx4="http://schemas.microsoft.com/office/drawing/2016/5/10/chartex" xmlns:cx5="http://schemas.microsoft.com/office/drawing/2016/5/11/chartex" xmlns:cx6="http://schemas.microsoft.com/office/drawing/2016/5/12/chartex" xmlns:cx7="http://schemas.microsoft.com/office/drawing/2016/5/13/chartex" xmlns:cx8="http://schemas.microsoft.com/office/drawing/2016/5/14/chartex" xmlns:mc="http://schemas.openxmlformats.org/markup-compatibility/2006" xmlns:aink="http://schemas.microsoft.com/office/drawing/2016/ink" xmlns:am3d="http://schemas.microsoft.com/office/drawing/2017/model3d" xmlns:o="urn:schemas-microsoft-com:office:office" xmlns:oel="http://schemas.microsoft.com/office/2019/extlst" xmlns:r="http://schemas.openxmlformats.org/officeDocument/2006/relationships" xmlns:m="http://schemas.openxmlformats.org/officeDocument/2006/math" xmlns:v="urn:schemas-microsoft-com:vml" xmlns:wp14="http://schemas.microsoft.com/office/word/2010/wordprocessingDrawing" xmlns:wp="http://schemas.openxmlformats.org/drawingml/2006/wordprocessingDrawing" xmlns:w10="urn:schemas-microsoft-com:office:word" xmlns:w="http://schemas.openxmlformats.org/wordprocessingml/2006/main" xmlns:w14="http://schemas.microsoft.com/office/word/2010/wordml" xmlns:w15="http://schemas.microsoft.com/office/word/2012/wordml" xmlns:w16cex="http://schemas.microsoft.com/office/word/2018/wordml/cex" xmlns:w16cid="http://schemas.microsoft.com/office/word/2016/wordml/cid" xmlns:w16="http://schemas.microsoft.com/office/word/2018/wordml" xmlns:w16sdtdh="http://schemas.microsoft.com/office/word/2020/wordml/sdtdatahash" xmlns:w16se="http://schemas.microsoft.com/office/word/2015/wordml/symex" xmlns:wpg="http://schemas.microsoft.com/office/word/2010/wordprocessingGroup" xmlns:wpi="http://schemas.microsoft.com/office/word/2010/wordprocessingInk" xmlns:wne="http://schemas.microsoft.com/office/word/2006/wordml" xmlns:wps="http://schemas.microsoft.com/office/word/2010/wordprocessingShape" mc:Ignorable="w14 w15 w16se w16cid w16 w16cex w16sdtdh wp14">
   <w:endnote w:type="separator" w:id="-1">
     <w:p>
       <w:pPr>
@@ -17986,7 +18800,7 @@
 </file>
 
 <file path=word/footer1.xml><?xml version="1.0" encoding="utf-8"?>
-<w:ftr xmlns:wpc="http://schemas.microsoft.com/office/word/2010/wordprocessingCanvas" xmlns:mc="http://schemas.openxmlformats.org/markup-compatibility/2006" xmlns:o="urn:schemas-microsoft-com:office:office" xmlns:r="http://schemas.openxmlformats.org/officeDocument/2006/relationships" xmlns:m="http://schemas.openxmlformats.org/officeDocument/2006/math" xmlns:v="urn:schemas-microsoft-com:vml" xmlns:wp14="http://schemas.microsoft.com/office/word/2010/wordprocessingDrawing" xmlns:wp="http://schemas.openxmlformats.org/drawingml/2006/wordprocessingDrawing" xmlns:w10="urn:schemas-microsoft-com:office:word" xmlns:w="http://schemas.openxmlformats.org/wordprocessingml/2006/main" xmlns:w14="http://schemas.microsoft.com/office/word/2010/wordml" xmlns:w15="http://schemas.microsoft.com/office/word/2012/wordml" xmlns:wpg="http://schemas.microsoft.com/office/word/2010/wordprocessingGroup" xmlns:wpi="http://schemas.microsoft.com/office/word/2010/wordprocessingInk" xmlns:wne="http://schemas.microsoft.com/office/word/2006/wordml" xmlns:wps="http://schemas.microsoft.com/office/word/2010/wordprocessingShape" mc:Ignorable="w14 w15 wp14">
+<w:ftr xmlns:wpc="http://schemas.microsoft.com/office/word/2010/wordprocessingCanvas" xmlns:cx="http://schemas.microsoft.com/office/drawing/2014/chartex" xmlns:cx1="http://schemas.microsoft.com/office/drawing/2015/9/8/chartex" xmlns:cx2="http://schemas.microsoft.com/office/drawing/2015/10/21/chartex" xmlns:cx3="http://schemas.microsoft.com/office/drawing/2016/5/9/chartex" xmlns:cx4="http://schemas.microsoft.com/office/drawing/2016/5/10/chartex" xmlns:cx5="http://schemas.microsoft.com/office/drawing/2016/5/11/chartex" xmlns:cx6="http://schemas.microsoft.com/office/drawing/2016/5/12/chartex" xmlns:cx7="http://schemas.microsoft.com/office/drawing/2016/5/13/chartex" xmlns:cx8="http://schemas.microsoft.com/office/drawing/2016/5/14/chartex" xmlns:mc="http://schemas.openxmlformats.org/markup-compatibility/2006" xmlns:aink="http://schemas.microsoft.com/office/drawing/2016/ink" xmlns:am3d="http://schemas.microsoft.com/office/drawing/2017/model3d" xmlns:o="urn:schemas-microsoft-com:office:office" xmlns:oel="http://schemas.microsoft.com/office/2019/extlst" xmlns:r="http://schemas.openxmlformats.org/officeDocument/2006/relationships" xmlns:m="http://schemas.openxmlformats.org/officeDocument/2006/math" xmlns:v="urn:schemas-microsoft-com:vml" xmlns:wp14="http://schemas.microsoft.com/office/word/2010/wordprocessingDrawing" xmlns:wp="http://schemas.openxmlformats.org/drawingml/2006/wordprocessingDrawing" xmlns:w10="urn:schemas-microsoft-com:office:word" xmlns:w="http://schemas.openxmlformats.org/wordprocessingml/2006/main" xmlns:w14="http://schemas.microsoft.com/office/word/2010/wordml" xmlns:w15="http://schemas.microsoft.com/office/word/2012/wordml" xmlns:w16cex="http://schemas.microsoft.com/office/word/2018/wordml/cex" xmlns:w16cid="http://schemas.microsoft.com/office/word/2016/wordml/cid" xmlns:w16="http://schemas.microsoft.com/office/word/2018/wordml" xmlns:w16sdtdh="http://schemas.microsoft.com/office/word/2020/wordml/sdtdatahash" xmlns:w16se="http://schemas.microsoft.com/office/word/2015/wordml/symex" xmlns:wpg="http://schemas.microsoft.com/office/word/2010/wordprocessingGroup" xmlns:wpi="http://schemas.microsoft.com/office/word/2010/wordprocessingInk" xmlns:wne="http://schemas.microsoft.com/office/word/2006/wordml" xmlns:wps="http://schemas.microsoft.com/office/word/2010/wordprocessingShape" mc:Ignorable="w14 w15 w16se w16cid w16 w16cex w16sdtdh wp14">
   <w:p>
     <w:pPr>
       <w:pStyle w:val="Footer"/>
@@ -18023,7 +18837,7 @@
 </file>
 
 <file path=word/footer2.xml><?xml version="1.0" encoding="utf-8"?>
-<w:ftr xmlns:wpc="http://schemas.microsoft.com/office/word/2010/wordprocessingCanvas" xmlns:mc="http://schemas.openxmlformats.org/markup-compatibility/2006" xmlns:o="urn:schemas-microsoft-com:office:office" xmlns:r="http://schemas.openxmlformats.org/officeDocument/2006/relationships" xmlns:m="http://schemas.openxmlformats.org/officeDocument/2006/math" xmlns:v="urn:schemas-microsoft-com:vml" xmlns:wp14="http://schemas.microsoft.com/office/word/2010/wordprocessingDrawing" xmlns:wp="http://schemas.openxmlformats.org/drawingml/2006/wordprocessingDrawing" xmlns:w10="urn:schemas-microsoft-com:office:word" xmlns:w="http://schemas.openxmlformats.org/wordprocessingml/2006/main" xmlns:w14="http://schemas.microsoft.com/office/word/2010/wordml" xmlns:w15="http://schemas.microsoft.com/office/word/2012/wordml" xmlns:wpg="http://schemas.microsoft.com/office/word/2010/wordprocessingGroup" xmlns:wpi="http://schemas.microsoft.com/office/word/2010/wordprocessingInk" xmlns:wne="http://schemas.microsoft.com/office/word/2006/wordml" xmlns:wps="http://schemas.microsoft.com/office/word/2010/wordprocessingShape" mc:Ignorable="w14 w15 wp14">
+<w:ftr xmlns:wpc="http://schemas.microsoft.com/office/word/2010/wordprocessingCanvas" xmlns:cx="http://schemas.microsoft.com/office/drawing/2014/chartex" xmlns:cx1="http://schemas.microsoft.com/office/drawing/2015/9/8/chartex" xmlns:cx2="http://schemas.microsoft.com/office/drawing/2015/10/21/chartex" xmlns:cx3="http://schemas.microsoft.com/office/drawing/2016/5/9/chartex" xmlns:cx4="http://schemas.microsoft.com/office/drawing/2016/5/10/chartex" xmlns:cx5="http://schemas.microsoft.com/office/drawing/2016/5/11/chartex" xmlns:cx6="http://schemas.microsoft.com/office/drawing/2016/5/12/chartex" xmlns:cx7="http://schemas.microsoft.com/office/drawing/2016/5/13/chartex" xmlns:cx8="http://schemas.microsoft.com/office/drawing/2016/5/14/chartex" xmlns:mc="http://schemas.openxmlformats.org/markup-compatibility/2006" xmlns:aink="http://schemas.microsoft.com/office/drawing/2016/ink" xmlns:am3d="http://schemas.microsoft.com/office/drawing/2017/model3d" xmlns:o="urn:schemas-microsoft-com:office:office" xmlns:oel="http://schemas.microsoft.com/office/2019/extlst" xmlns:r="http://schemas.openxmlformats.org/officeDocument/2006/relationships" xmlns:m="http://schemas.openxmlformats.org/officeDocument/2006/math" xmlns:v="urn:schemas-microsoft-com:vml" xmlns:wp14="http://schemas.microsoft.com/office/word/2010/wordprocessingDrawing" xmlns:wp="http://schemas.openxmlformats.org/drawingml/2006/wordprocessingDrawing" xmlns:w10="urn:schemas-microsoft-com:office:word" xmlns:w="http://schemas.openxmlformats.org/wordprocessingml/2006/main" xmlns:w14="http://schemas.microsoft.com/office/word/2010/wordml" xmlns:w15="http://schemas.microsoft.com/office/word/2012/wordml" xmlns:w16cex="http://schemas.microsoft.com/office/word/2018/wordml/cex" xmlns:w16cid="http://schemas.microsoft.com/office/word/2016/wordml/cid" xmlns:w16="http://schemas.microsoft.com/office/word/2018/wordml" xmlns:w16sdtdh="http://schemas.microsoft.com/office/word/2020/wordml/sdtdatahash" xmlns:w16se="http://schemas.microsoft.com/office/word/2015/wordml/symex" xmlns:wpg="http://schemas.microsoft.com/office/word/2010/wordprocessingGroup" xmlns:wpi="http://schemas.microsoft.com/office/word/2010/wordprocessingInk" xmlns:wne="http://schemas.microsoft.com/office/word/2006/wordml" xmlns:wps="http://schemas.microsoft.com/office/word/2010/wordprocessingShape" mc:Ignorable="w14 w15 w16se w16cid w16 w16cex w16sdtdh wp14">
   <w:p>
     <w:pPr>
       <w:pStyle w:val="Footer"/>
@@ -18039,7 +18853,7 @@
 </file>
 
 <file path=word/footnotes.xml><?xml version="1.0" encoding="utf-8"?>
-<w:footnotes xmlns:wpc="http://schemas.microsoft.com/office/word/2010/wordprocessingCanvas" xmlns:mc="http://schemas.openxmlformats.org/markup-compatibility/2006" xmlns:o="urn:schemas-microsoft-com:office:office" xmlns:r="http://schemas.openxmlformats.org/officeDocument/2006/relationships" xmlns:m="http://schemas.openxmlformats.org/officeDocument/2006/math" xmlns:v="urn:schemas-microsoft-com:vml" xmlns:wp14="http://schemas.microsoft.com/office/word/2010/wordprocessingDrawing" xmlns:wp="http://schemas.openxmlformats.org/drawingml/2006/wordprocessingDrawing" xmlns:w10="urn:schemas-microsoft-com:office:word" xmlns:w="http://schemas.openxmlformats.org/wordprocessingml/2006/main" xmlns:w14="http://schemas.microsoft.com/office/word/2010/wordml" xmlns:w15="http://schemas.microsoft.com/office/word/2012/wordml" xmlns:wpg="http://schemas.microsoft.com/office/word/2010/wordprocessingGroup" xmlns:wpi="http://schemas.microsoft.com/office/word/2010/wordprocessingInk" xmlns:wne="http://schemas.microsoft.com/office/word/2006/wordml" xmlns:wps="http://schemas.microsoft.com/office/word/2010/wordprocessingShape" mc:Ignorable="w14 w15 wp14">
+<w:footnotes xmlns:wpc="http://schemas.microsoft.com/office/word/2010/wordprocessingCanvas" xmlns:cx="http://schemas.microsoft.com/office/drawing/2014/chartex" xmlns:cx1="http://schemas.microsoft.com/office/drawing/2015/9/8/chartex" xmlns:cx2="http://schemas.microsoft.com/office/drawing/2015/10/21/chartex" xmlns:cx3="http://schemas.microsoft.com/office/drawing/2016/5/9/chartex" xmlns:cx4="http://schemas.microsoft.com/office/drawing/2016/5/10/chartex" xmlns:cx5="http://schemas.microsoft.com/office/drawing/2016/5/11/chartex" xmlns:cx6="http://schemas.microsoft.com/office/drawing/2016/5/12/chartex" xmlns:cx7="http://schemas.microsoft.com/office/drawing/2016/5/13/chartex" xmlns:cx8="http://schemas.microsoft.com/office/drawing/2016/5/14/chartex" xmlns:mc="http://schemas.openxmlformats.org/markup-compatibility/2006" xmlns:aink="http://schemas.microsoft.com/office/drawing/2016/ink" xmlns:am3d="http://schemas.microsoft.com/office/drawing/2017/model3d" xmlns:o="urn:schemas-microsoft-com:office:office" xmlns:oel="http://schemas.microsoft.com/office/2019/extlst" xmlns:r="http://schemas.openxmlformats.org/officeDocument/2006/relationships" xmlns:m="http://schemas.openxmlformats.org/officeDocument/2006/math" xmlns:v="urn:schemas-microsoft-com:vml" xmlns:wp14="http://schemas.microsoft.com/office/word/2010/wordprocessingDrawing" xmlns:wp="http://schemas.openxmlformats.org/drawingml/2006/wordprocessingDrawing" xmlns:w10="urn:schemas-microsoft-com:office:word" xmlns:w="http://schemas.openxmlformats.org/wordprocessingml/2006/main" xmlns:w14="http://schemas.microsoft.com/office/word/2010/wordml" xmlns:w15="http://schemas.microsoft.com/office/word/2012/wordml" xmlns:w16cex="http://schemas.microsoft.com/office/word/2018/wordml/cex" xmlns:w16cid="http://schemas.microsoft.com/office/word/2016/wordml/cid" xmlns:w16="http://schemas.microsoft.com/office/word/2018/wordml" xmlns:w16sdtdh="http://schemas.microsoft.com/office/word/2020/wordml/sdtdatahash" xmlns:w16se="http://schemas.microsoft.com/office/word/2015/wordml/symex" xmlns:wpg="http://schemas.microsoft.com/office/word/2010/wordprocessingGroup" xmlns:wpi="http://schemas.microsoft.com/office/word/2010/wordprocessingInk" xmlns:wne="http://schemas.microsoft.com/office/word/2006/wordml" xmlns:wps="http://schemas.microsoft.com/office/word/2010/wordprocessingShape" mc:Ignorable="w14 w15 w16se w16cid w16 w16cex w16sdtdh wp14">
   <w:footnote w:type="separator" w:id="-1">
     <w:p>
       <w:pPr>
@@ -18064,7 +18878,7 @@
 </file>
 
 <file path=word/numbering.xml><?xml version="1.0" encoding="utf-8"?>
-<w:numbering xmlns:wpc="http://schemas.microsoft.com/office/word/2010/wordprocessingCanvas" xmlns:mc="http://schemas.openxmlformats.org/markup-compatibility/2006" xmlns:o="urn:schemas-microsoft-com:office:office" xmlns:r="http://schemas.openxmlformats.org/officeDocument/2006/relationships" xmlns:m="http://schemas.openxmlformats.org/officeDocument/2006/math" xmlns:v="urn:schemas-microsoft-com:vml" xmlns:wp14="http://schemas.microsoft.com/office/word/2010/wordprocessingDrawing" xmlns:wp="http://schemas.openxmlformats.org/drawingml/2006/wordprocessingDrawing" xmlns:w10="urn:schemas-microsoft-com:office:word" xmlns:w="http://schemas.openxmlformats.org/wordprocessingml/2006/main" xmlns:w14="http://schemas.microsoft.com/office/word/2010/wordml" xmlns:w15="http://schemas.microsoft.com/office/word/2012/wordml" xmlns:wpg="http://schemas.microsoft.com/office/word/2010/wordprocessingGroup" xmlns:wpi="http://schemas.microsoft.com/office/word/2010/wordprocessingInk" xmlns:wne="http://schemas.microsoft.com/office/word/2006/wordml" xmlns:wps="http://schemas.microsoft.com/office/word/2010/wordprocessingShape" mc:Ignorable="w14 w15 wp14">
+<w:numbering xmlns:wpc="http://schemas.microsoft.com/office/word/2010/wordprocessingCanvas" xmlns:cx="http://schemas.microsoft.com/office/drawing/2014/chartex" xmlns:cx1="http://schemas.microsoft.com/office/drawing/2015/9/8/chartex" xmlns:cx2="http://schemas.microsoft.com/office/drawing/2015/10/21/chartex" xmlns:cx3="http://schemas.microsoft.com/office/drawing/2016/5/9/chartex" xmlns:cx4="http://schemas.microsoft.com/office/drawing/2016/5/10/chartex" xmlns:cx5="http://schemas.microsoft.com/office/drawing/2016/5/11/chartex" xmlns:cx6="http://schemas.microsoft.com/office/drawing/2016/5/12/chartex" xmlns:cx7="http://schemas.microsoft.com/office/drawing/2016/5/13/chartex" xmlns:cx8="http://schemas.microsoft.com/office/drawing/2016/5/14/chartex" xmlns:mc="http://schemas.openxmlformats.org/markup-compatibility/2006" xmlns:aink="http://schemas.microsoft.com/office/drawing/2016/ink" xmlns:am3d="http://schemas.microsoft.com/office/drawing/2017/model3d" xmlns:o="urn:schemas-microsoft-com:office:office" xmlns:oel="http://schemas.microsoft.com/office/2019/extlst" xmlns:r="http://schemas.openxmlformats.org/officeDocument/2006/relationships" xmlns:m="http://schemas.openxmlformats.org/officeDocument/2006/math" xmlns:v="urn:schemas-microsoft-com:vml" xmlns:wp14="http://schemas.microsoft.com/office/word/2010/wordprocessingDrawing" xmlns:wp="http://schemas.openxmlformats.org/drawingml/2006/wordprocessingDrawing" xmlns:w10="urn:schemas-microsoft-com:office:word" xmlns:w="http://schemas.openxmlformats.org/wordprocessingml/2006/main" xmlns:w14="http://schemas.microsoft.com/office/word/2010/wordml" xmlns:w15="http://schemas.microsoft.com/office/word/2012/wordml" xmlns:w16cex="http://schemas.microsoft.com/office/word/2018/wordml/cex" xmlns:w16cid="http://schemas.microsoft.com/office/word/2016/wordml/cid" xmlns:w16="http://schemas.microsoft.com/office/word/2018/wordml" xmlns:w16sdtdh="http://schemas.microsoft.com/office/word/2020/wordml/sdtdatahash" xmlns:w16se="http://schemas.microsoft.com/office/word/2015/wordml/symex" xmlns:wpg="http://schemas.microsoft.com/office/word/2010/wordprocessingGroup" xmlns:wpi="http://schemas.microsoft.com/office/word/2010/wordprocessingInk" xmlns:wne="http://schemas.microsoft.com/office/word/2006/wordml" xmlns:wps="http://schemas.microsoft.com/office/word/2010/wordprocessingShape" mc:Ignorable="w14 w15 w16se w16cid w16 w16cex w16sdtdh wp14">
   <w:abstractNum w:abstractNumId="0" w15:restartNumberingAfterBreak="0">
     <w:nsid w:val="0C4D2181"/>
     <w:multiLevelType w:val="hybridMultilevel"/>
@@ -18178,6 +18992,95 @@
     </w:lvl>
   </w:abstractNum>
   <w:abstractNum w:abstractNumId="1" w15:restartNumberingAfterBreak="0">
+    <w:nsid w:val="0DB46839"/>
+    <w:multiLevelType w:val="hybridMultilevel"/>
+    <w:tmpl w:val="794493DA"/>
+    <w:lvl w:ilvl="0" w:tplc="B78AD336">
+      <w:start w:val="3"/>
+      <w:numFmt w:val="decimal"/>
+      <w:lvlText w:val="%1."/>
+      <w:lvlJc w:val="left"/>
+      <w:pPr>
+        <w:ind w:left="720" w:hanging="360"/>
+      </w:pPr>
+      <w:rPr>
+        <w:rFonts w:hint="default"/>
+      </w:rPr>
+    </w:lvl>
+    <w:lvl w:ilvl="1" w:tplc="04090019" w:tentative="1">
+      <w:start w:val="1"/>
+      <w:numFmt w:val="lowerLetter"/>
+      <w:lvlText w:val="%2."/>
+      <w:lvlJc w:val="left"/>
+      <w:pPr>
+        <w:ind w:left="1440" w:hanging="360"/>
+      </w:pPr>
+    </w:lvl>
+    <w:lvl w:ilvl="2" w:tplc="0409001B" w:tentative="1">
+      <w:start w:val="1"/>
+      <w:numFmt w:val="lowerRoman"/>
+      <w:lvlText w:val="%3."/>
+      <w:lvlJc w:val="right"/>
+      <w:pPr>
+        <w:ind w:left="2160" w:hanging="180"/>
+      </w:pPr>
+    </w:lvl>
+    <w:lvl w:ilvl="3" w:tplc="0409000F" w:tentative="1">
+      <w:start w:val="1"/>
+      <w:numFmt w:val="decimal"/>
+      <w:lvlText w:val="%4."/>
+      <w:lvlJc w:val="left"/>
+      <w:pPr>
+        <w:ind w:left="2880" w:hanging="360"/>
+      </w:pPr>
+    </w:lvl>
+    <w:lvl w:ilvl="4" w:tplc="04090019" w:tentative="1">
+      <w:start w:val="1"/>
+      <w:numFmt w:val="lowerLetter"/>
+      <w:lvlText w:val="%5."/>
+      <w:lvlJc w:val="left"/>
+      <w:pPr>
+        <w:ind w:left="3600" w:hanging="360"/>
+      </w:pPr>
+    </w:lvl>
+    <w:lvl w:ilvl="5" w:tplc="0409001B" w:tentative="1">
+      <w:start w:val="1"/>
+      <w:numFmt w:val="lowerRoman"/>
+      <w:lvlText w:val="%6."/>
+      <w:lvlJc w:val="right"/>
+      <w:pPr>
+        <w:ind w:left="4320" w:hanging="180"/>
+      </w:pPr>
+    </w:lvl>
+    <w:lvl w:ilvl="6" w:tplc="0409000F" w:tentative="1">
+      <w:start w:val="1"/>
+      <w:numFmt w:val="decimal"/>
+      <w:lvlText w:val="%7."/>
+      <w:lvlJc w:val="left"/>
+      <w:pPr>
+        <w:ind w:left="5040" w:hanging="360"/>
+      </w:pPr>
+    </w:lvl>
+    <w:lvl w:ilvl="7" w:tplc="04090019" w:tentative="1">
+      <w:start w:val="1"/>
+      <w:numFmt w:val="lowerLetter"/>
+      <w:lvlText w:val="%8."/>
+      <w:lvlJc w:val="left"/>
+      <w:pPr>
+        <w:ind w:left="5760" w:hanging="360"/>
+      </w:pPr>
+    </w:lvl>
+    <w:lvl w:ilvl="8" w:tplc="0409001B" w:tentative="1">
+      <w:start w:val="1"/>
+      <w:numFmt w:val="lowerRoman"/>
+      <w:lvlText w:val="%9."/>
+      <w:lvlJc w:val="right"/>
+      <w:pPr>
+        <w:ind w:left="6480" w:hanging="180"/>
+      </w:pPr>
+    </w:lvl>
+  </w:abstractNum>
+  <w:abstractNum w:abstractNumId="2" w15:restartNumberingAfterBreak="0">
     <w:nsid w:val="0E6B51CA"/>
     <w:multiLevelType w:val="multilevel"/>
     <w:tmpl w:val="04090025"/>
@@ -18263,7 +19166,7 @@
       </w:pPr>
     </w:lvl>
   </w:abstractNum>
-  <w:abstractNum w:abstractNumId="2" w15:restartNumberingAfterBreak="0">
+  <w:abstractNum w:abstractNumId="3" w15:restartNumberingAfterBreak="0">
     <w:nsid w:val="14FF1E66"/>
     <w:multiLevelType w:val="multilevel"/>
     <w:tmpl w:val="3732D7B2"/>
@@ -18376,7 +19279,7 @@
       </w:rPr>
     </w:lvl>
   </w:abstractNum>
-  <w:abstractNum w:abstractNumId="3" w15:restartNumberingAfterBreak="0">
+  <w:abstractNum w:abstractNumId="4" w15:restartNumberingAfterBreak="0">
     <w:nsid w:val="165209E8"/>
     <w:multiLevelType w:val="hybridMultilevel"/>
     <w:tmpl w:val="9464452C"/>
@@ -18468,7 +19371,7 @@
       </w:pPr>
     </w:lvl>
   </w:abstractNum>
-  <w:abstractNum w:abstractNumId="4" w15:restartNumberingAfterBreak="0">
+  <w:abstractNum w:abstractNumId="5" w15:restartNumberingAfterBreak="0">
     <w:nsid w:val="1DEA4F92"/>
     <w:multiLevelType w:val="hybridMultilevel"/>
     <w:tmpl w:val="A3185AC4"/>
@@ -18581,7 +19484,7 @@
       </w:rPr>
     </w:lvl>
   </w:abstractNum>
-  <w:abstractNum w:abstractNumId="5" w15:restartNumberingAfterBreak="0">
+  <w:abstractNum w:abstractNumId="6" w15:restartNumberingAfterBreak="0">
     <w:nsid w:val="22BF2284"/>
     <w:multiLevelType w:val="multilevel"/>
     <w:tmpl w:val="3ABEFECA"/>
@@ -18698,7 +19601,7 @@
       </w:rPr>
     </w:lvl>
   </w:abstractNum>
-  <w:abstractNum w:abstractNumId="6" w15:restartNumberingAfterBreak="0">
+  <w:abstractNum w:abstractNumId="7" w15:restartNumberingAfterBreak="0">
     <w:nsid w:val="24C26814"/>
     <w:multiLevelType w:val="hybridMultilevel"/>
     <w:tmpl w:val="46B27DF8"/>
@@ -18811,13 +19714,13 @@
       </w:rPr>
     </w:lvl>
   </w:abstractNum>
-  <w:abstractNum w:abstractNumId="7" w15:restartNumberingAfterBreak="0">
+  <w:abstractNum w:abstractNumId="8" w15:restartNumberingAfterBreak="0">
     <w:nsid w:val="27923FD6"/>
     <w:multiLevelType w:val="multilevel"/>
     <w:tmpl w:val="3ABEFECA"/>
     <w:numStyleLink w:val="ACEHeadings"/>
   </w:abstractNum>
-  <w:abstractNum w:abstractNumId="8" w15:restartNumberingAfterBreak="0">
+  <w:abstractNum w:abstractNumId="9" w15:restartNumberingAfterBreak="0">
     <w:nsid w:val="2AC51088"/>
     <w:multiLevelType w:val="hybridMultilevel"/>
     <w:tmpl w:val="E70407CE"/>
@@ -18906,7 +19809,7 @@
       </w:pPr>
     </w:lvl>
   </w:abstractNum>
-  <w:abstractNum w:abstractNumId="9" w15:restartNumberingAfterBreak="0">
+  <w:abstractNum w:abstractNumId="10" w15:restartNumberingAfterBreak="0">
     <w:nsid w:val="2B8127AE"/>
     <w:multiLevelType w:val="hybridMultilevel"/>
     <w:tmpl w:val="0F92CB1A"/>
@@ -18998,7 +19901,7 @@
       </w:pPr>
     </w:lvl>
   </w:abstractNum>
-  <w:abstractNum w:abstractNumId="10" w15:restartNumberingAfterBreak="0">
+  <w:abstractNum w:abstractNumId="11" w15:restartNumberingAfterBreak="0">
     <w:nsid w:val="2DF41D33"/>
     <w:multiLevelType w:val="hybridMultilevel"/>
     <w:tmpl w:val="D8B2C302"/>
@@ -19084,10 +19987,10 @@
       </w:pPr>
     </w:lvl>
   </w:abstractNum>
-  <w:abstractNum w:abstractNumId="11" w15:restartNumberingAfterBreak="0">
+  <w:abstractNum w:abstractNumId="12" w15:restartNumberingAfterBreak="0">
     <w:nsid w:val="2FAE526E"/>
     <w:multiLevelType w:val="hybridMultilevel"/>
-    <w:tmpl w:val="04EC2CEE"/>
+    <w:tmpl w:val="2FE6F876"/>
     <w:lvl w:ilvl="0" w:tplc="04090001">
       <w:start w:val="1"/>
       <w:numFmt w:val="bullet"/>
@@ -19197,7 +20100,7 @@
       </w:rPr>
     </w:lvl>
   </w:abstractNum>
-  <w:abstractNum w:abstractNumId="12" w15:restartNumberingAfterBreak="0">
+  <w:abstractNum w:abstractNumId="13" w15:restartNumberingAfterBreak="0">
     <w:nsid w:val="2FF03810"/>
     <w:multiLevelType w:val="hybridMultilevel"/>
     <w:tmpl w:val="84D08CC8"/>
@@ -19309,7 +20212,7 @@
       </w:rPr>
     </w:lvl>
   </w:abstractNum>
-  <w:abstractNum w:abstractNumId="13" w15:restartNumberingAfterBreak="0">
+  <w:abstractNum w:abstractNumId="14" w15:restartNumberingAfterBreak="0">
     <w:nsid w:val="32522972"/>
     <w:multiLevelType w:val="hybridMultilevel"/>
     <w:tmpl w:val="6D8625CE"/>
@@ -19422,7 +20325,7 @@
       </w:rPr>
     </w:lvl>
   </w:abstractNum>
-  <w:abstractNum w:abstractNumId="14" w15:restartNumberingAfterBreak="0">
+  <w:abstractNum w:abstractNumId="15" w15:restartNumberingAfterBreak="0">
     <w:nsid w:val="349612A1"/>
     <w:multiLevelType w:val="hybridMultilevel"/>
     <w:tmpl w:val="ACC80BA0"/>
@@ -19535,7 +20438,120 @@
       </w:rPr>
     </w:lvl>
   </w:abstractNum>
-  <w:abstractNum w:abstractNumId="15" w15:restartNumberingAfterBreak="0">
+  <w:abstractNum w:abstractNumId="16" w15:restartNumberingAfterBreak="0">
+    <w:nsid w:val="35473214"/>
+    <w:multiLevelType w:val="hybridMultilevel"/>
+    <w:tmpl w:val="D21CF816"/>
+    <w:lvl w:ilvl="0" w:tplc="04090001">
+      <w:start w:val="1"/>
+      <w:numFmt w:val="bullet"/>
+      <w:lvlText w:val=""/>
+      <w:lvlJc w:val="left"/>
+      <w:pPr>
+        <w:ind w:left="720" w:hanging="360"/>
+      </w:pPr>
+      <w:rPr>
+        <w:rFonts w:ascii="Symbol" w:hAnsi="Symbol" w:hint="default"/>
+      </w:rPr>
+    </w:lvl>
+    <w:lvl w:ilvl="1" w:tplc="04090003" w:tentative="1">
+      <w:start w:val="1"/>
+      <w:numFmt w:val="bullet"/>
+      <w:lvlText w:val="o"/>
+      <w:lvlJc w:val="left"/>
+      <w:pPr>
+        <w:ind w:left="1440" w:hanging="360"/>
+      </w:pPr>
+      <w:rPr>
+        <w:rFonts w:ascii="Courier New" w:hAnsi="Courier New" w:cs="Courier New" w:hint="default"/>
+      </w:rPr>
+    </w:lvl>
+    <w:lvl w:ilvl="2" w:tplc="04090005" w:tentative="1">
+      <w:start w:val="1"/>
+      <w:numFmt w:val="bullet"/>
+      <w:lvlText w:val=""/>
+      <w:lvlJc w:val="left"/>
+      <w:pPr>
+        <w:ind w:left="2160" w:hanging="360"/>
+      </w:pPr>
+      <w:rPr>
+        <w:rFonts w:ascii="Wingdings" w:hAnsi="Wingdings" w:hint="default"/>
+      </w:rPr>
+    </w:lvl>
+    <w:lvl w:ilvl="3" w:tplc="04090001" w:tentative="1">
+      <w:start w:val="1"/>
+      <w:numFmt w:val="bullet"/>
+      <w:lvlText w:val=""/>
+      <w:lvlJc w:val="left"/>
+      <w:pPr>
+        <w:ind w:left="2880" w:hanging="360"/>
+      </w:pPr>
+      <w:rPr>
+        <w:rFonts w:ascii="Symbol" w:hAnsi="Symbol" w:hint="default"/>
+      </w:rPr>
+    </w:lvl>
+    <w:lvl w:ilvl="4" w:tplc="04090003" w:tentative="1">
+      <w:start w:val="1"/>
+      <w:numFmt w:val="bullet"/>
+      <w:lvlText w:val="o"/>
+      <w:lvlJc w:val="left"/>
+      <w:pPr>
+        <w:ind w:left="3600" w:hanging="360"/>
+      </w:pPr>
+      <w:rPr>
+        <w:rFonts w:ascii="Courier New" w:hAnsi="Courier New" w:cs="Courier New" w:hint="default"/>
+      </w:rPr>
+    </w:lvl>
+    <w:lvl w:ilvl="5" w:tplc="04090005" w:tentative="1">
+      <w:start w:val="1"/>
+      <w:numFmt w:val="bullet"/>
+      <w:lvlText w:val=""/>
+      <w:lvlJc w:val="left"/>
+      <w:pPr>
+        <w:ind w:left="4320" w:hanging="360"/>
+      </w:pPr>
+      <w:rPr>
+        <w:rFonts w:ascii="Wingdings" w:hAnsi="Wingdings" w:hint="default"/>
+      </w:rPr>
+    </w:lvl>
+    <w:lvl w:ilvl="6" w:tplc="04090001" w:tentative="1">
+      <w:start w:val="1"/>
+      <w:numFmt w:val="bullet"/>
+      <w:lvlText w:val=""/>
+      <w:lvlJc w:val="left"/>
+      <w:pPr>
+        <w:ind w:left="5040" w:hanging="360"/>
+      </w:pPr>
+      <w:rPr>
+        <w:rFonts w:ascii="Symbol" w:hAnsi="Symbol" w:hint="default"/>
+      </w:rPr>
+    </w:lvl>
+    <w:lvl w:ilvl="7" w:tplc="04090003" w:tentative="1">
+      <w:start w:val="1"/>
+      <w:numFmt w:val="bullet"/>
+      <w:lvlText w:val="o"/>
+      <w:lvlJc w:val="left"/>
+      <w:pPr>
+        <w:ind w:left="5760" w:hanging="360"/>
+      </w:pPr>
+      <w:rPr>
+        <w:rFonts w:ascii="Courier New" w:hAnsi="Courier New" w:cs="Courier New" w:hint="default"/>
+      </w:rPr>
+    </w:lvl>
+    <w:lvl w:ilvl="8" w:tplc="04090005" w:tentative="1">
+      <w:start w:val="1"/>
+      <w:numFmt w:val="bullet"/>
+      <w:lvlText w:val=""/>
+      <w:lvlJc w:val="left"/>
+      <w:pPr>
+        <w:ind w:left="6480" w:hanging="360"/>
+      </w:pPr>
+      <w:rPr>
+        <w:rFonts w:ascii="Wingdings" w:hAnsi="Wingdings" w:hint="default"/>
+      </w:rPr>
+    </w:lvl>
+  </w:abstractNum>
+  <w:abstractNum w:abstractNumId="17" w15:restartNumberingAfterBreak="0">
     <w:nsid w:val="383A520D"/>
     <w:multiLevelType w:val="hybridMultilevel"/>
     <w:tmpl w:val="E6B079EA"/>
@@ -19624,7 +20640,7 @@
       </w:pPr>
     </w:lvl>
   </w:abstractNum>
-  <w:abstractNum w:abstractNumId="16" w15:restartNumberingAfterBreak="0">
+  <w:abstractNum w:abstractNumId="18" w15:restartNumberingAfterBreak="0">
     <w:nsid w:val="38CA62B1"/>
     <w:multiLevelType w:val="hybridMultilevel"/>
     <w:tmpl w:val="87FAF2EC"/>
@@ -19737,7 +20753,7 @@
       </w:rPr>
     </w:lvl>
   </w:abstractNum>
-  <w:abstractNum w:abstractNumId="17" w15:restartNumberingAfterBreak="0">
+  <w:abstractNum w:abstractNumId="19" w15:restartNumberingAfterBreak="0">
     <w:nsid w:val="3A0F21A6"/>
     <w:multiLevelType w:val="hybridMultilevel"/>
     <w:tmpl w:val="49826DCA"/>
@@ -19826,7 +20842,7 @@
       </w:pPr>
     </w:lvl>
   </w:abstractNum>
-  <w:abstractNum w:abstractNumId="18" w15:restartNumberingAfterBreak="0">
+  <w:abstractNum w:abstractNumId="20" w15:restartNumberingAfterBreak="0">
     <w:nsid w:val="3F944200"/>
     <w:multiLevelType w:val="hybridMultilevel"/>
     <w:tmpl w:val="9A808900"/>
@@ -19939,7 +20955,7 @@
       </w:rPr>
     </w:lvl>
   </w:abstractNum>
-  <w:abstractNum w:abstractNumId="19" w15:restartNumberingAfterBreak="0">
+  <w:abstractNum w:abstractNumId="21" w15:restartNumberingAfterBreak="0">
     <w:nsid w:val="3FE14ED1"/>
     <w:multiLevelType w:val="multilevel"/>
     <w:tmpl w:val="B2C24796"/>
@@ -20052,7 +21068,7 @@
       </w:rPr>
     </w:lvl>
   </w:abstractNum>
-  <w:abstractNum w:abstractNumId="20" w15:restartNumberingAfterBreak="0">
+  <w:abstractNum w:abstractNumId="22" w15:restartNumberingAfterBreak="0">
     <w:nsid w:val="442A52AC"/>
     <w:multiLevelType w:val="hybridMultilevel"/>
     <w:tmpl w:val="C6DC65CC"/>
@@ -20165,7 +21181,7 @@
       </w:rPr>
     </w:lvl>
   </w:abstractNum>
-  <w:abstractNum w:abstractNumId="21" w15:restartNumberingAfterBreak="0">
+  <w:abstractNum w:abstractNumId="23" w15:restartNumberingAfterBreak="0">
     <w:nsid w:val="47012DB6"/>
     <w:multiLevelType w:val="multilevel"/>
     <w:tmpl w:val="0409001D"/>
@@ -20251,7 +21267,7 @@
       </w:pPr>
     </w:lvl>
   </w:abstractNum>
-  <w:abstractNum w:abstractNumId="22" w15:restartNumberingAfterBreak="0">
+  <w:abstractNum w:abstractNumId="24" w15:restartNumberingAfterBreak="0">
     <w:nsid w:val="480B092E"/>
     <w:multiLevelType w:val="hybridMultilevel"/>
     <w:tmpl w:val="C3701AA4"/>
@@ -20339,7 +21355,7 @@
       </w:pPr>
     </w:lvl>
   </w:abstractNum>
-  <w:abstractNum w:abstractNumId="23" w15:restartNumberingAfterBreak="0">
+  <w:abstractNum w:abstractNumId="25" w15:restartNumberingAfterBreak="0">
     <w:nsid w:val="4C3A7FAF"/>
     <w:multiLevelType w:val="hybridMultilevel"/>
     <w:tmpl w:val="7596926A"/>
@@ -20452,7 +21468,7 @@
       </w:rPr>
     </w:lvl>
   </w:abstractNum>
-  <w:abstractNum w:abstractNumId="24" w15:restartNumberingAfterBreak="0">
+  <w:abstractNum w:abstractNumId="26" w15:restartNumberingAfterBreak="0">
     <w:nsid w:val="55236DF2"/>
     <w:multiLevelType w:val="hybridMultilevel"/>
     <w:tmpl w:val="6568B336"/>
@@ -20564,7 +21580,7 @@
       </w:rPr>
     </w:lvl>
   </w:abstractNum>
-  <w:abstractNum w:abstractNumId="25" w15:restartNumberingAfterBreak="0">
+  <w:abstractNum w:abstractNumId="27" w15:restartNumberingAfterBreak="0">
     <w:nsid w:val="5718037F"/>
     <w:multiLevelType w:val="multilevel"/>
     <w:tmpl w:val="A3044624"/>
@@ -20650,10 +21666,10 @@
       </w:pPr>
     </w:lvl>
   </w:abstractNum>
-  <w:abstractNum w:abstractNumId="26" w15:restartNumberingAfterBreak="0">
+  <w:abstractNum w:abstractNumId="28" w15:restartNumberingAfterBreak="0">
     <w:nsid w:val="585C110A"/>
     <w:multiLevelType w:val="multilevel"/>
-    <w:tmpl w:val="04090025"/>
+    <w:tmpl w:val="932EF7CE"/>
     <w:lvl w:ilvl="0">
       <w:start w:val="1"/>
       <w:numFmt w:val="decimal"/>
@@ -20745,7 +21761,7 @@
       </w:pPr>
     </w:lvl>
   </w:abstractNum>
-  <w:abstractNum w:abstractNumId="27" w15:restartNumberingAfterBreak="0">
+  <w:abstractNum w:abstractNumId="29" w15:restartNumberingAfterBreak="0">
     <w:nsid w:val="759C3E88"/>
     <w:multiLevelType w:val="hybridMultilevel"/>
     <w:tmpl w:val="716A4870"/>
@@ -20857,7 +21873,7 @@
       </w:rPr>
     </w:lvl>
   </w:abstractNum>
-  <w:abstractNum w:abstractNumId="28" w15:restartNumberingAfterBreak="0">
+  <w:abstractNum w:abstractNumId="30" w15:restartNumberingAfterBreak="0">
     <w:nsid w:val="759F1CF9"/>
     <w:multiLevelType w:val="hybridMultilevel"/>
     <w:tmpl w:val="08D2A7C2"/>
@@ -20970,7 +21986,7 @@
       </w:rPr>
     </w:lvl>
   </w:abstractNum>
-  <w:abstractNum w:abstractNumId="29" w15:restartNumberingAfterBreak="0">
+  <w:abstractNum w:abstractNumId="31" w15:restartNumberingAfterBreak="0">
     <w:nsid w:val="75CF522F"/>
     <w:multiLevelType w:val="hybridMultilevel"/>
     <w:tmpl w:val="24844E34"/>
@@ -21056,7 +22072,7 @@
       </w:pPr>
     </w:lvl>
   </w:abstractNum>
-  <w:abstractNum w:abstractNumId="30" w15:restartNumberingAfterBreak="0">
+  <w:abstractNum w:abstractNumId="32" w15:restartNumberingAfterBreak="0">
     <w:nsid w:val="76422349"/>
     <w:multiLevelType w:val="hybridMultilevel"/>
     <w:tmpl w:val="9F2269C6"/>
@@ -21142,7 +22158,7 @@
       </w:pPr>
     </w:lvl>
   </w:abstractNum>
-  <w:abstractNum w:abstractNumId="31" w15:restartNumberingAfterBreak="0">
+  <w:abstractNum w:abstractNumId="33" w15:restartNumberingAfterBreak="0">
     <w:nsid w:val="76EF0EB7"/>
     <w:multiLevelType w:val="hybridMultilevel"/>
     <w:tmpl w:val="729C3C0E"/>
@@ -21255,7 +22271,7 @@
       </w:rPr>
     </w:lvl>
   </w:abstractNum>
-  <w:abstractNum w:abstractNumId="32" w15:restartNumberingAfterBreak="0">
+  <w:abstractNum w:abstractNumId="34" w15:restartNumberingAfterBreak="0">
     <w:nsid w:val="7DE74DF3"/>
     <w:multiLevelType w:val="hybridMultilevel"/>
     <w:tmpl w:val="D8B2C302"/>
@@ -21341,7 +22357,7 @@
       </w:pPr>
     </w:lvl>
   </w:abstractNum>
-  <w:abstractNum w:abstractNumId="33" w15:restartNumberingAfterBreak="0">
+  <w:abstractNum w:abstractNumId="35" w15:restartNumberingAfterBreak="0">
     <w:nsid w:val="7F1237EB"/>
     <w:multiLevelType w:val="hybridMultilevel"/>
     <w:tmpl w:val="DFA6841A"/>
@@ -21454,113 +22470,119 @@
       </w:rPr>
     </w:lvl>
   </w:abstractNum>
-  <w:num w:numId="1">
+  <w:num w:numId="1" w16cid:durableId="701712836">
+    <w:abstractNumId w:val="35"/>
+  </w:num>
+  <w:num w:numId="2" w16cid:durableId="996344226">
+    <w:abstractNumId w:val="11"/>
+  </w:num>
+  <w:num w:numId="3" w16cid:durableId="1814903733">
+    <w:abstractNumId w:val="0"/>
+  </w:num>
+  <w:num w:numId="4" w16cid:durableId="882329727">
+    <w:abstractNumId w:val="29"/>
+  </w:num>
+  <w:num w:numId="5" w16cid:durableId="1479810444">
+    <w:abstractNumId w:val="26"/>
+  </w:num>
+  <w:num w:numId="6" w16cid:durableId="807478494">
+    <w:abstractNumId w:val="32"/>
+  </w:num>
+  <w:num w:numId="7" w16cid:durableId="627319845">
+    <w:abstractNumId w:val="34"/>
+  </w:num>
+  <w:num w:numId="8" w16cid:durableId="2036733605">
+    <w:abstractNumId w:val="24"/>
+  </w:num>
+  <w:num w:numId="9" w16cid:durableId="1320040962">
+    <w:abstractNumId w:val="19"/>
+  </w:num>
+  <w:num w:numId="10" w16cid:durableId="2110928184">
+    <w:abstractNumId w:val="9"/>
+  </w:num>
+  <w:num w:numId="11" w16cid:durableId="393819479">
+    <w:abstractNumId w:val="31"/>
+  </w:num>
+  <w:num w:numId="12" w16cid:durableId="1634826554">
+    <w:abstractNumId w:val="4"/>
+  </w:num>
+  <w:num w:numId="13" w16cid:durableId="1695155708">
+    <w:abstractNumId w:val="10"/>
+  </w:num>
+  <w:num w:numId="14" w16cid:durableId="535854533">
+    <w:abstractNumId w:val="23"/>
+  </w:num>
+  <w:num w:numId="15" w16cid:durableId="65733379">
+    <w:abstractNumId w:val="28"/>
+  </w:num>
+  <w:num w:numId="16" w16cid:durableId="1198935786">
+    <w:abstractNumId w:val="6"/>
+  </w:num>
+  <w:num w:numId="17" w16cid:durableId="98183247">
+    <w:abstractNumId w:val="8"/>
+  </w:num>
+  <w:num w:numId="18" w16cid:durableId="1775902677">
+    <w:abstractNumId w:val="2"/>
+  </w:num>
+  <w:num w:numId="19" w16cid:durableId="682824930">
+    <w:abstractNumId w:val="22"/>
+  </w:num>
+  <w:num w:numId="20" w16cid:durableId="1537541689">
+    <w:abstractNumId w:val="17"/>
+  </w:num>
+  <w:num w:numId="21" w16cid:durableId="817112379">
+    <w:abstractNumId w:val="5"/>
+  </w:num>
+  <w:num w:numId="22" w16cid:durableId="750348822">
+    <w:abstractNumId w:val="20"/>
+  </w:num>
+  <w:num w:numId="23" w16cid:durableId="1280991754">
     <w:abstractNumId w:val="33"/>
   </w:num>
-  <w:num w:numId="2">
-    <w:abstractNumId w:val="10"/>
+  <w:num w:numId="24" w16cid:durableId="1149250116">
+    <w:abstractNumId w:val="30"/>
   </w:num>
-  <w:num w:numId="3">
-    <w:abstractNumId w:val="0"/>
+  <w:num w:numId="25" w16cid:durableId="583497193">
+    <w:abstractNumId w:val="7"/>
   </w:num>
-  <w:num w:numId="4">
+  <w:num w:numId="26" w16cid:durableId="1120106231">
     <w:abstractNumId w:val="27"/>
   </w:num>
-  <w:num w:numId="5">
-    <w:abstractNumId w:val="24"/>
+  <w:num w:numId="27" w16cid:durableId="2135979167">
+    <w:abstractNumId w:val="21"/>
   </w:num>
-  <w:num w:numId="6">
-    <w:abstractNumId w:val="30"/>
-  </w:num>
-  <w:num w:numId="7">
-    <w:abstractNumId w:val="32"/>
-  </w:num>
-  <w:num w:numId="8">
-    <w:abstractNumId w:val="22"/>
-  </w:num>
-  <w:num w:numId="9">
-    <w:abstractNumId w:val="17"/>
-  </w:num>
-  <w:num w:numId="10">
-    <w:abstractNumId w:val="8"/>
-  </w:num>
-  <w:num w:numId="11">
-    <w:abstractNumId w:val="29"/>
-  </w:num>
-  <w:num w:numId="12">
+  <w:num w:numId="28" w16cid:durableId="725302046">
     <w:abstractNumId w:val="3"/>
   </w:num>
-  <w:num w:numId="13">
-    <w:abstractNumId w:val="9"/>
-  </w:num>
-  <w:num w:numId="14">
-    <w:abstractNumId w:val="21"/>
-  </w:num>
-  <w:num w:numId="15">
-    <w:abstractNumId w:val="26"/>
-  </w:num>
-  <w:num w:numId="16">
-    <w:abstractNumId w:val="5"/>
-  </w:num>
-  <w:num w:numId="17">
-    <w:abstractNumId w:val="7"/>
-  </w:num>
-  <w:num w:numId="18">
-    <w:abstractNumId w:val="1"/>
-  </w:num>
-  <w:num w:numId="19">
-    <w:abstractNumId w:val="20"/>
-  </w:num>
-  <w:num w:numId="20">
+  <w:num w:numId="29" w16cid:durableId="962879137">
     <w:abstractNumId w:val="15"/>
   </w:num>
-  <w:num w:numId="21">
-    <w:abstractNumId w:val="4"/>
+  <w:num w:numId="30" w16cid:durableId="1509559213">
+    <w:abstractNumId w:val="13"/>
   </w:num>
-  <w:num w:numId="22">
+  <w:num w:numId="31" w16cid:durableId="823081395">
+    <w:abstractNumId w:val="12"/>
+  </w:num>
+  <w:num w:numId="32" w16cid:durableId="1753773014">
+    <w:abstractNumId w:val="14"/>
+  </w:num>
+  <w:num w:numId="33" w16cid:durableId="813646511">
+    <w:abstractNumId w:val="25"/>
+  </w:num>
+  <w:num w:numId="34" w16cid:durableId="234097914">
     <w:abstractNumId w:val="18"/>
   </w:num>
-  <w:num w:numId="23">
-    <w:abstractNumId w:val="31"/>
+  <w:num w:numId="35" w16cid:durableId="1400711128">
+    <w:abstractNumId w:val="16"/>
   </w:num>
-  <w:num w:numId="24">
-    <w:abstractNumId w:val="28"/>
-  </w:num>
-  <w:num w:numId="25">
-    <w:abstractNumId w:val="6"/>
-  </w:num>
-  <w:num w:numId="26">
-    <w:abstractNumId w:val="25"/>
-  </w:num>
-  <w:num w:numId="27">
-    <w:abstractNumId w:val="19"/>
-  </w:num>
-  <w:num w:numId="28">
-    <w:abstractNumId w:val="2"/>
-  </w:num>
-  <w:num w:numId="29">
-    <w:abstractNumId w:val="14"/>
-  </w:num>
-  <w:num w:numId="30">
-    <w:abstractNumId w:val="12"/>
-  </w:num>
-  <w:num w:numId="31">
-    <w:abstractNumId w:val="11"/>
-  </w:num>
-  <w:num w:numId="32">
-    <w:abstractNumId w:val="13"/>
-  </w:num>
-  <w:num w:numId="33">
-    <w:abstractNumId w:val="23"/>
-  </w:num>
-  <w:num w:numId="34">
-    <w:abstractNumId w:val="16"/>
+  <w:num w:numId="36" w16cid:durableId="773554133">
+    <w:abstractNumId w:val="1"/>
   </w:num>
 </w:numbering>
 </file>
 
 <file path=word/styles.xml><?xml version="1.0" encoding="utf-8"?>
-<w:styles xmlns:mc="http://schemas.openxmlformats.org/markup-compatibility/2006" xmlns:r="http://schemas.openxmlformats.org/officeDocument/2006/relationships" xmlns:w="http://schemas.openxmlformats.org/wordprocessingml/2006/main" xmlns:w14="http://schemas.microsoft.com/office/word/2010/wordml" xmlns:w15="http://schemas.microsoft.com/office/word/2012/wordml" mc:Ignorable="w14 w15">
+<w:styles xmlns:mc="http://schemas.openxmlformats.org/markup-compatibility/2006" xmlns:r="http://schemas.openxmlformats.org/officeDocument/2006/relationships" xmlns:w="http://schemas.openxmlformats.org/wordprocessingml/2006/main" xmlns:w14="http://schemas.microsoft.com/office/word/2010/wordml" xmlns:w15="http://schemas.microsoft.com/office/word/2012/wordml" xmlns:w16cex="http://schemas.microsoft.com/office/word/2018/wordml/cex" xmlns:w16cid="http://schemas.microsoft.com/office/word/2016/wordml/cid" xmlns:w16="http://schemas.microsoft.com/office/word/2018/wordml" xmlns:w16sdtdh="http://schemas.microsoft.com/office/word/2020/wordml/sdtdatahash" xmlns:w16se="http://schemas.microsoft.com/office/word/2015/wordml/symex" mc:Ignorable="w14 w15 w16se w16cid w16 w16cex w16sdtdh">
   <w:docDefaults>
     <w:rPrDefault>
       <w:rPr>
@@ -21570,7 +22592,7 @@
     </w:rPrDefault>
     <w:pPrDefault/>
   </w:docDefaults>
-  <w:latentStyles w:defLockedState="0" w:defUIPriority="99" w:defSemiHidden="0" w:defUnhideWhenUsed="0" w:defQFormat="0" w:count="371">
+  <w:latentStyles w:defLockedState="0" w:defUIPriority="99" w:defSemiHidden="0" w:defUnhideWhenUsed="0" w:defQFormat="0" w:count="376">
     <w:lsdException w:name="Normal" w:uiPriority="0" w:qFormat="1"/>
     <w:lsdException w:name="heading 1" w:uiPriority="9" w:qFormat="1"/>
     <w:lsdException w:name="heading 2" w:uiPriority="9" w:qFormat="1"/>
@@ -21942,6 +22964,11 @@
     <w:lsdException w:name="List Table 5 Dark Accent 6" w:uiPriority="50"/>
     <w:lsdException w:name="List Table 6 Colorful Accent 6" w:uiPriority="51"/>
     <w:lsdException w:name="List Table 7 Colorful Accent 6" w:uiPriority="52"/>
+    <w:lsdException w:name="Mention" w:semiHidden="1" w:unhideWhenUsed="1"/>
+    <w:lsdException w:name="Smart Hyperlink" w:semiHidden="1" w:unhideWhenUsed="1"/>
+    <w:lsdException w:name="Hashtag" w:semiHidden="1" w:unhideWhenUsed="1"/>
+    <w:lsdException w:name="Unresolved Mention" w:semiHidden="1" w:unhideWhenUsed="1"/>
+    <w:lsdException w:name="Smart Link" w:semiHidden="1" w:unhideWhenUsed="1"/>
   </w:latentStyles>
   <w:style w:type="paragraph" w:default="1" w:styleId="Normal">
     <w:name w:val="Normal"/>
@@ -22882,8 +23909,8 @@
       <w:sz w:val="22"/>
     </w:rPr>
   </w:style>
-  <w:style w:type="character" w:customStyle="1" w:styleId="UnresolvedMention">
-    <w:name w:val="Unresolved Mention"/>
+  <w:style w:type="character" w:customStyle="1" w:styleId="UnresolvedMention1">
+    <w:name w:val="Unresolved Mention1"/>
     <w:basedOn w:val="DefaultParagraphFont"/>
     <w:uiPriority w:val="99"/>
     <w:semiHidden/>
@@ -23192,6 +24219,26 @@
 </a:theme>
 </file>
 
+<file path=word/webextensions/taskpanes.xml><?xml version="1.0" encoding="utf-8"?>
+<wetp:taskpanes xmlns:wetp="http://schemas.microsoft.com/office/webextensions/taskpanes/2010/11">
+  <wetp:taskpane dockstate="right" visibility="0" width="350" row="4">
+    <wetp:webextensionref xmlns:r="http://schemas.openxmlformats.org/officeDocument/2006/relationships" r:id="rId1"/>
+  </wetp:taskpane>
+</wetp:taskpanes>
+</file>
+
+<file path=word/webextensions/webextension1.xml><?xml version="1.0" encoding="utf-8"?>
+<we:webextension xmlns:we="http://schemas.microsoft.com/office/webextensions/webextension/2010/11" id="{3CBE8FEF-0999-44F2-B018-54CAE20DFF26}">
+  <we:reference id="wa200001700" version="2.0.0.0" store="en-US" storeType="OMEX"/>
+  <we:alternateReferences>
+    <we:reference id="wa200001700" version="2.0.0.0" store="WA200001700" storeType="OMEX"/>
+  </we:alternateReferences>
+  <we:properties/>
+  <we:bindings/>
+  <we:snapshot xmlns:r="http://schemas.openxmlformats.org/officeDocument/2006/relationships"/>
+</we:webextension>
+</file>
+
 <file path=customXml/item1.xml><?xml version="1.0" encoding="utf-8"?>
 <b:Sources xmlns:b="http://schemas.openxmlformats.org/officeDocument/2006/bibliography" xmlns="http://schemas.openxmlformats.org/officeDocument/2006/bibliography" SelectedStyle="\APASixthEditionOfficeOnline.xsl" StyleName="APA" Version="6"/>
 </file>

</xml_diff>